<commit_message>
Documento de Arquitetura - Início artigo
</commit_message>
<xml_diff>
--- a/Documentos/Documento de Arquitetura de Software.docx
+++ b/Documentos/Documento de Arquitetura de Software.docx
@@ -38,7 +38,7 @@
           <w:lang w:val="en-US" w:eastAsia="en-US"/>
         </w:rPr>
         <w:pict>
-          <v:line id="_x0000_s1027" style="position:absolute;z-index:251658240" from="22.3pt,.35pt" to="425.5pt,.35pt" o:allowincell="f" strokecolor="gray"/>
+          <v:line id="_x0000_s1027" style="position:absolute;left:0;text-align:left;z-index:251658240" from="22.3pt,.35pt" to="425.5pt,.35pt" o:allowincell="f" strokecolor="gray"/>
         </w:pict>
       </w:r>
     </w:p>
@@ -151,7 +151,7 @@
           <w:rFonts w:ascii="Verdana" w:hAnsi="Verdana"/>
           <w:noProof/>
         </w:rPr>
-        <w:t>29 de abril de 2014</w:t>
+        <w:t>5 de maio de 2014</w:t>
       </w:r>
       <w:r>
         <w:rPr>
@@ -169,7 +169,6 @@
     </w:p>
     <w:p>
       <w:pPr>
-        <w:spacing w:before="120"/>
         <w:rPr>
           <w:rFonts w:ascii="Verdana" w:hAnsi="Verdana"/>
         </w:rPr>
@@ -181,13 +180,12 @@
           <w:lang w:val="en-US" w:eastAsia="en-US"/>
         </w:rPr>
         <w:pict>
-          <v:line id="_x0000_s1026" style="position:absolute;z-index:251657216" from="22.3pt,7.45pt" to="425.5pt,7.45pt" o:allowincell="f" strokecolor="gray"/>
+          <v:line id="_x0000_s1026" style="position:absolute;left:0;text-align:left;z-index:251657216" from="22.3pt,7.45pt" to="425.5pt,7.45pt" o:allowincell="f" strokecolor="gray"/>
         </w:pict>
       </w:r>
     </w:p>
     <w:p>
       <w:pPr>
-        <w:spacing w:before="120"/>
         <w:rPr>
           <w:rFonts w:ascii="Verdana" w:hAnsi="Verdana"/>
         </w:rPr>
@@ -246,12 +244,6 @@
         <w:gridCol w:w="2703"/>
       </w:tblGrid>
       <w:tr>
-        <w:tblPrEx>
-          <w:tblCellMar>
-            <w:top w:w="0" w:type="dxa"/>
-            <w:bottom w:w="0" w:type="dxa"/>
-          </w:tblCellMar>
-        </w:tblPrEx>
         <w:tc>
           <w:tcPr>
             <w:tcW w:w="1630" w:type="dxa"/>
@@ -334,12 +326,6 @@
         </w:tc>
       </w:tr>
       <w:tr>
-        <w:tblPrEx>
-          <w:tblCellMar>
-            <w:top w:w="0" w:type="dxa"/>
-            <w:bottom w:w="0" w:type="dxa"/>
-          </w:tblCellMar>
-        </w:tblPrEx>
         <w:tc>
           <w:tcPr>
             <w:tcW w:w="1630" w:type="dxa"/>
@@ -474,12 +460,6 @@
         </w:tc>
       </w:tr>
       <w:tr>
-        <w:tblPrEx>
-          <w:tblCellMar>
-            <w:top w:w="0" w:type="dxa"/>
-            <w:bottom w:w="0" w:type="dxa"/>
-          </w:tblCellMar>
-        </w:tblPrEx>
         <w:tc>
           <w:tcPr>
             <w:tcW w:w="1630" w:type="dxa"/>
@@ -689,11 +669,13 @@
       <w:pPr>
         <w:pStyle w:val="Sumrio1"/>
         <w:tabs>
-          <w:tab w:val="left" w:pos="660"/>
           <w:tab w:val="right" w:leader="dot" w:pos="9629"/>
         </w:tabs>
         <w:rPr>
+          <w:rFonts w:asciiTheme="minorHAnsi" w:eastAsiaTheme="minorEastAsia" w:hAnsiTheme="minorHAnsi" w:cstheme="minorBidi"/>
           <w:noProof/>
+          <w:sz w:val="22"/>
+          <w:szCs w:val="22"/>
         </w:rPr>
       </w:pPr>
       <w:r>
@@ -717,7 +699,7 @@
         </w:rPr>
         <w:fldChar w:fldCharType="separate"/>
       </w:r>
-      <w:hyperlink w:anchor="_Toc386530333" w:history="1">
+      <w:hyperlink w:anchor="_Toc387071910" w:history="1">
         <w:r>
           <w:rPr>
             <w:rStyle w:val="Hyperlink"/>
@@ -728,7 +710,10 @@
         </w:r>
         <w:r>
           <w:rPr>
-            <w:noProof/>
+            <w:rFonts w:asciiTheme="minorHAnsi" w:eastAsiaTheme="minorEastAsia" w:hAnsiTheme="minorHAnsi" w:cstheme="minorBidi"/>
+            <w:noProof/>
+            <w:sz w:val="22"/>
+            <w:szCs w:val="22"/>
           </w:rPr>
           <w:tab/>
         </w:r>
@@ -760,7 +745,7 @@
             <w:noProof/>
             <w:webHidden/>
           </w:rPr>
-          <w:instrText xml:space="preserve"> PAGEREF _Toc386530333 \h </w:instrText>
+          <w:instrText xml:space="preserve"> PAGEREF _Toc387071910 \h </w:instrText>
         </w:r>
         <w:r>
           <w:rPr>
@@ -795,14 +780,16 @@
       <w:pPr>
         <w:pStyle w:val="Sumrio1"/>
         <w:tabs>
-          <w:tab w:val="left" w:pos="660"/>
           <w:tab w:val="right" w:leader="dot" w:pos="9629"/>
         </w:tabs>
         <w:rPr>
+          <w:rFonts w:asciiTheme="minorHAnsi" w:eastAsiaTheme="minorEastAsia" w:hAnsiTheme="minorHAnsi" w:cstheme="minorBidi"/>
           <w:noProof/>
-        </w:rPr>
-      </w:pPr>
-      <w:hyperlink w:anchor="_Toc386530334" w:history="1">
+          <w:sz w:val="22"/>
+          <w:szCs w:val="22"/>
+        </w:rPr>
+      </w:pPr>
+      <w:hyperlink w:anchor="_Toc387071911" w:history="1">
         <w:r>
           <w:rPr>
             <w:rStyle w:val="Hyperlink"/>
@@ -813,7 +800,10 @@
         </w:r>
         <w:r>
           <w:rPr>
-            <w:noProof/>
+            <w:rFonts w:asciiTheme="minorHAnsi" w:eastAsiaTheme="minorEastAsia" w:hAnsiTheme="minorHAnsi" w:cstheme="minorBidi"/>
+            <w:noProof/>
+            <w:sz w:val="22"/>
+            <w:szCs w:val="22"/>
           </w:rPr>
           <w:tab/>
         </w:r>
@@ -824,7 +814,7 @@
             <w:noProof/>
             <w:shd w:val="clear" w:color="auto" w:fill="CCCCCC"/>
           </w:rPr>
-          <w:t>Objetivos</w:t>
+          <w:t>Arquitetura da Aplicação</w:t>
         </w:r>
         <w:r>
           <w:rPr>
@@ -845,7 +835,7 @@
             <w:noProof/>
             <w:webHidden/>
           </w:rPr>
-          <w:instrText xml:space="preserve"> PAGEREF _Toc386530334 \h </w:instrText>
+          <w:instrText xml:space="preserve"> PAGEREF _Toc387071911 \h </w:instrText>
         </w:r>
         <w:r>
           <w:rPr>
@@ -878,16 +868,187 @@
     </w:p>
     <w:p>
       <w:pPr>
+        <w:pStyle w:val="Sumrio2"/>
+        <w:tabs>
+          <w:tab w:val="right" w:leader="dot" w:pos="9629"/>
+        </w:tabs>
+        <w:rPr>
+          <w:rFonts w:asciiTheme="minorHAnsi" w:eastAsiaTheme="minorEastAsia" w:hAnsiTheme="minorHAnsi" w:cstheme="minorBidi"/>
+          <w:noProof/>
+          <w:sz w:val="22"/>
+          <w:szCs w:val="22"/>
+        </w:rPr>
+      </w:pPr>
+      <w:hyperlink w:anchor="_Toc387071914" w:history="1">
+        <w:r>
+          <w:rPr>
+            <w:rStyle w:val="Hyperlink"/>
+            <w:noProof/>
+          </w:rPr>
+          <w:t>2.1</w:t>
+        </w:r>
+        <w:r>
+          <w:rPr>
+            <w:rFonts w:asciiTheme="minorHAnsi" w:eastAsiaTheme="minorEastAsia" w:hAnsiTheme="minorHAnsi" w:cstheme="minorBidi"/>
+            <w:noProof/>
+            <w:sz w:val="22"/>
+            <w:szCs w:val="22"/>
+          </w:rPr>
+          <w:tab/>
+        </w:r>
+        <w:r>
+          <w:rPr>
+            <w:rStyle w:val="Hyperlink"/>
+            <w:noProof/>
+          </w:rPr>
+          <w:t>Objetivos, Restrições Arquiteturais e Tecnológicas</w:t>
+        </w:r>
+        <w:r>
+          <w:rPr>
+            <w:noProof/>
+            <w:webHidden/>
+          </w:rPr>
+          <w:tab/>
+        </w:r>
+        <w:r>
+          <w:rPr>
+            <w:noProof/>
+            <w:webHidden/>
+          </w:rPr>
+          <w:fldChar w:fldCharType="begin"/>
+        </w:r>
+        <w:r>
+          <w:rPr>
+            <w:noProof/>
+            <w:webHidden/>
+          </w:rPr>
+          <w:instrText xml:space="preserve"> PAGEREF _Toc387071914 \h </w:instrText>
+        </w:r>
+        <w:r>
+          <w:rPr>
+            <w:noProof/>
+            <w:webHidden/>
+          </w:rPr>
+        </w:r>
+        <w:r>
+          <w:rPr>
+            <w:noProof/>
+            <w:webHidden/>
+          </w:rPr>
+          <w:fldChar w:fldCharType="separate"/>
+        </w:r>
+        <w:r>
+          <w:rPr>
+            <w:noProof/>
+            <w:webHidden/>
+          </w:rPr>
+          <w:t>4</w:t>
+        </w:r>
+        <w:r>
+          <w:rPr>
+            <w:noProof/>
+            <w:webHidden/>
+          </w:rPr>
+          <w:fldChar w:fldCharType="end"/>
+        </w:r>
+      </w:hyperlink>
+    </w:p>
+    <w:p>
+      <w:pPr>
+        <w:pStyle w:val="Sumrio3"/>
+        <w:tabs>
+          <w:tab w:val="left" w:pos="1320"/>
+          <w:tab w:val="right" w:leader="dot" w:pos="9629"/>
+        </w:tabs>
+        <w:rPr>
+          <w:noProof/>
+        </w:rPr>
+      </w:pPr>
+      <w:hyperlink w:anchor="_Toc387071915" w:history="1">
+        <w:r>
+          <w:rPr>
+            <w:rStyle w:val="Hyperlink"/>
+            <w:noProof/>
+          </w:rPr>
+          <w:t>2.1.1</w:t>
+        </w:r>
+        <w:r>
+          <w:rPr>
+            <w:noProof/>
+          </w:rPr>
+          <w:tab/>
+        </w:r>
+        <w:r>
+          <w:rPr>
+            <w:rStyle w:val="Hyperlink"/>
+            <w:noProof/>
+          </w:rPr>
+          <w:t>Plataforma</w:t>
+        </w:r>
+        <w:r>
+          <w:rPr>
+            <w:noProof/>
+            <w:webHidden/>
+          </w:rPr>
+          <w:tab/>
+        </w:r>
+        <w:r>
+          <w:rPr>
+            <w:noProof/>
+            <w:webHidden/>
+          </w:rPr>
+          <w:fldChar w:fldCharType="begin"/>
+        </w:r>
+        <w:r>
+          <w:rPr>
+            <w:noProof/>
+            <w:webHidden/>
+          </w:rPr>
+          <w:instrText xml:space="preserve"> PAGEREF _Toc387071915 \h </w:instrText>
+        </w:r>
+        <w:r>
+          <w:rPr>
+            <w:noProof/>
+            <w:webHidden/>
+          </w:rPr>
+        </w:r>
+        <w:r>
+          <w:rPr>
+            <w:noProof/>
+            <w:webHidden/>
+          </w:rPr>
+          <w:fldChar w:fldCharType="separate"/>
+        </w:r>
+        <w:r>
+          <w:rPr>
+            <w:noProof/>
+            <w:webHidden/>
+          </w:rPr>
+          <w:t>4</w:t>
+        </w:r>
+        <w:r>
+          <w:rPr>
+            <w:noProof/>
+            <w:webHidden/>
+          </w:rPr>
+          <w:fldChar w:fldCharType="end"/>
+        </w:r>
+      </w:hyperlink>
+    </w:p>
+    <w:p>
+      <w:pPr>
         <w:pStyle w:val="Sumrio1"/>
         <w:tabs>
-          <w:tab w:val="left" w:pos="660"/>
           <w:tab w:val="right" w:leader="dot" w:pos="9629"/>
         </w:tabs>
         <w:rPr>
+          <w:rFonts w:asciiTheme="minorHAnsi" w:eastAsiaTheme="minorEastAsia" w:hAnsiTheme="minorHAnsi" w:cstheme="minorBidi"/>
           <w:noProof/>
-        </w:rPr>
-      </w:pPr>
-      <w:hyperlink w:anchor="_Toc386530335" w:history="1">
+          <w:sz w:val="22"/>
+          <w:szCs w:val="22"/>
+        </w:rPr>
+      </w:pPr>
+      <w:hyperlink w:anchor="_Toc387071916" w:history="1">
         <w:r>
           <w:rPr>
             <w:rStyle w:val="Hyperlink"/>
@@ -898,7 +1059,10 @@
         </w:r>
         <w:r>
           <w:rPr>
-            <w:noProof/>
+            <w:rFonts w:asciiTheme="minorHAnsi" w:eastAsiaTheme="minorEastAsia" w:hAnsiTheme="minorHAnsi" w:cstheme="minorBidi"/>
+            <w:noProof/>
+            <w:sz w:val="22"/>
+            <w:szCs w:val="22"/>
           </w:rPr>
           <w:tab/>
         </w:r>
@@ -930,7 +1094,7 @@
             <w:noProof/>
             <w:webHidden/>
           </w:rPr>
-          <w:instrText xml:space="preserve"> PAGEREF _Toc386530335 \h </w:instrText>
+          <w:instrText xml:space="preserve"> PAGEREF _Toc387071916 \h </w:instrText>
         </w:r>
         <w:r>
           <w:rPr>
@@ -965,14 +1129,16 @@
       <w:pPr>
         <w:pStyle w:val="Sumrio1"/>
         <w:tabs>
-          <w:tab w:val="left" w:pos="660"/>
           <w:tab w:val="right" w:leader="dot" w:pos="9629"/>
         </w:tabs>
         <w:rPr>
+          <w:rFonts w:asciiTheme="minorHAnsi" w:eastAsiaTheme="minorEastAsia" w:hAnsiTheme="minorHAnsi" w:cstheme="minorBidi"/>
           <w:noProof/>
-        </w:rPr>
-      </w:pPr>
-      <w:hyperlink w:anchor="_Toc386530336" w:history="1">
+          <w:sz w:val="22"/>
+          <w:szCs w:val="22"/>
+        </w:rPr>
+      </w:pPr>
+      <w:hyperlink w:anchor="_Toc387071917" w:history="1">
         <w:r>
           <w:rPr>
             <w:rStyle w:val="Hyperlink"/>
@@ -983,7 +1149,10 @@
         </w:r>
         <w:r>
           <w:rPr>
-            <w:noProof/>
+            <w:rFonts w:asciiTheme="minorHAnsi" w:eastAsiaTheme="minorEastAsia" w:hAnsiTheme="minorHAnsi" w:cstheme="minorBidi"/>
+            <w:noProof/>
+            <w:sz w:val="22"/>
+            <w:szCs w:val="22"/>
           </w:rPr>
           <w:tab/>
         </w:r>
@@ -1015,7 +1184,7 @@
             <w:noProof/>
             <w:webHidden/>
           </w:rPr>
-          <w:instrText xml:space="preserve"> PAGEREF _Toc386530336 \h </w:instrText>
+          <w:instrText xml:space="preserve"> PAGEREF _Toc387071917 \h </w:instrText>
         </w:r>
         <w:r>
           <w:rPr>
@@ -1035,7 +1204,7 @@
             <w:noProof/>
             <w:webHidden/>
           </w:rPr>
-          <w:t>4</w:t>
+          <w:t>5</w:t>
         </w:r>
         <w:r>
           <w:rPr>
@@ -1050,14 +1219,16 @@
       <w:pPr>
         <w:pStyle w:val="Sumrio1"/>
         <w:tabs>
-          <w:tab w:val="left" w:pos="660"/>
           <w:tab w:val="right" w:leader="dot" w:pos="9629"/>
         </w:tabs>
         <w:rPr>
+          <w:rFonts w:asciiTheme="minorHAnsi" w:eastAsiaTheme="minorEastAsia" w:hAnsiTheme="minorHAnsi" w:cstheme="minorBidi"/>
           <w:noProof/>
-        </w:rPr>
-      </w:pPr>
-      <w:hyperlink w:anchor="_Toc386530337" w:history="1">
+          <w:sz w:val="22"/>
+          <w:szCs w:val="22"/>
+        </w:rPr>
+      </w:pPr>
+      <w:hyperlink w:anchor="_Toc387071918" w:history="1">
         <w:r>
           <w:rPr>
             <w:rStyle w:val="Hyperlink"/>
@@ -1068,7 +1239,10 @@
         </w:r>
         <w:r>
           <w:rPr>
-            <w:noProof/>
+            <w:rFonts w:asciiTheme="minorHAnsi" w:eastAsiaTheme="minorEastAsia" w:hAnsiTheme="minorHAnsi" w:cstheme="minorBidi"/>
+            <w:noProof/>
+            <w:sz w:val="22"/>
+            <w:szCs w:val="22"/>
           </w:rPr>
           <w:tab/>
         </w:r>
@@ -1100,7 +1274,7 @@
             <w:noProof/>
             <w:webHidden/>
           </w:rPr>
-          <w:instrText xml:space="preserve"> PAGEREF _Toc386530337 \h </w:instrText>
+          <w:instrText xml:space="preserve"> PAGEREF _Toc387071918 \h </w:instrText>
         </w:r>
         <w:r>
           <w:rPr>
@@ -1135,14 +1309,16 @@
       <w:pPr>
         <w:pStyle w:val="Sumrio1"/>
         <w:tabs>
-          <w:tab w:val="left" w:pos="660"/>
           <w:tab w:val="right" w:leader="dot" w:pos="9629"/>
         </w:tabs>
         <w:rPr>
+          <w:rFonts w:asciiTheme="minorHAnsi" w:eastAsiaTheme="minorEastAsia" w:hAnsiTheme="minorHAnsi" w:cstheme="minorBidi"/>
           <w:noProof/>
-        </w:rPr>
-      </w:pPr>
-      <w:hyperlink w:anchor="_Toc386530338" w:history="1">
+          <w:sz w:val="22"/>
+          <w:szCs w:val="22"/>
+        </w:rPr>
+      </w:pPr>
+      <w:hyperlink w:anchor="_Toc387071919" w:history="1">
         <w:r>
           <w:rPr>
             <w:rStyle w:val="Hyperlink"/>
@@ -1153,7 +1329,10 @@
         </w:r>
         <w:r>
           <w:rPr>
-            <w:noProof/>
+            <w:rFonts w:asciiTheme="minorHAnsi" w:eastAsiaTheme="minorEastAsia" w:hAnsiTheme="minorHAnsi" w:cstheme="minorBidi"/>
+            <w:noProof/>
+            <w:sz w:val="22"/>
+            <w:szCs w:val="22"/>
           </w:rPr>
           <w:tab/>
         </w:r>
@@ -1185,7 +1364,7 @@
             <w:noProof/>
             <w:webHidden/>
           </w:rPr>
-          <w:instrText xml:space="preserve"> PAGEREF _Toc386530338 \h </w:instrText>
+          <w:instrText xml:space="preserve"> PAGEREF _Toc387071919 \h </w:instrText>
         </w:r>
         <w:r>
           <w:rPr>
@@ -1220,14 +1399,16 @@
       <w:pPr>
         <w:pStyle w:val="Sumrio2"/>
         <w:tabs>
-          <w:tab w:val="left" w:pos="1100"/>
           <w:tab w:val="right" w:leader="dot" w:pos="9629"/>
         </w:tabs>
         <w:rPr>
+          <w:rFonts w:asciiTheme="minorHAnsi" w:eastAsiaTheme="minorEastAsia" w:hAnsiTheme="minorHAnsi" w:cstheme="minorBidi"/>
           <w:noProof/>
-        </w:rPr>
-      </w:pPr>
-      <w:hyperlink w:anchor="_Toc386530339" w:history="1">
+          <w:sz w:val="22"/>
+          <w:szCs w:val="22"/>
+        </w:rPr>
+      </w:pPr>
+      <w:hyperlink w:anchor="_Toc387071920" w:history="1">
         <w:r>
           <w:rPr>
             <w:rStyle w:val="Hyperlink"/>
@@ -1238,7 +1419,10 @@
         </w:r>
         <w:r>
           <w:rPr>
-            <w:noProof/>
+            <w:rFonts w:asciiTheme="minorHAnsi" w:eastAsiaTheme="minorEastAsia" w:hAnsiTheme="minorHAnsi" w:cstheme="minorBidi"/>
+            <w:noProof/>
+            <w:sz w:val="22"/>
+            <w:szCs w:val="22"/>
           </w:rPr>
           <w:tab/>
         </w:r>
@@ -1269,7 +1453,7 @@
             <w:noProof/>
             <w:webHidden/>
           </w:rPr>
-          <w:instrText xml:space="preserve"> PAGEREF _Toc386530339 \h </w:instrText>
+          <w:instrText xml:space="preserve"> PAGEREF _Toc387071920 \h </w:instrText>
         </w:r>
         <w:r>
           <w:rPr>
@@ -1304,14 +1488,16 @@
       <w:pPr>
         <w:pStyle w:val="Sumrio2"/>
         <w:tabs>
-          <w:tab w:val="left" w:pos="1100"/>
           <w:tab w:val="right" w:leader="dot" w:pos="9629"/>
         </w:tabs>
         <w:rPr>
+          <w:rFonts w:asciiTheme="minorHAnsi" w:eastAsiaTheme="minorEastAsia" w:hAnsiTheme="minorHAnsi" w:cstheme="minorBidi"/>
           <w:noProof/>
-        </w:rPr>
-      </w:pPr>
-      <w:hyperlink w:anchor="_Toc386530340" w:history="1">
+          <w:sz w:val="22"/>
+          <w:szCs w:val="22"/>
+        </w:rPr>
+      </w:pPr>
+      <w:hyperlink w:anchor="_Toc387071921" w:history="1">
         <w:r>
           <w:rPr>
             <w:rStyle w:val="Hyperlink"/>
@@ -1322,7 +1508,10 @@
         </w:r>
         <w:r>
           <w:rPr>
-            <w:noProof/>
+            <w:rFonts w:asciiTheme="minorHAnsi" w:eastAsiaTheme="minorEastAsia" w:hAnsiTheme="minorHAnsi" w:cstheme="minorBidi"/>
+            <w:noProof/>
+            <w:sz w:val="22"/>
+            <w:szCs w:val="22"/>
           </w:rPr>
           <w:tab/>
         </w:r>
@@ -1353,7 +1542,7 @@
             <w:noProof/>
             <w:webHidden/>
           </w:rPr>
-          <w:instrText xml:space="preserve"> PAGEREF _Toc386530340 \h </w:instrText>
+          <w:instrText xml:space="preserve"> PAGEREF _Toc387071921 \h </w:instrText>
         </w:r>
         <w:r>
           <w:rPr>
@@ -1386,204 +1575,291 @@
     </w:p>
     <w:p>
       <w:pPr>
-        <w:pStyle w:val="Sumrio2"/>
-        <w:tabs>
-          <w:tab w:val="left" w:pos="1100"/>
+        <w:pStyle w:val="Sumrio1"/>
+        <w:tabs>
           <w:tab w:val="right" w:leader="dot" w:pos="9629"/>
         </w:tabs>
         <w:rPr>
+          <w:rFonts w:asciiTheme="minorHAnsi" w:eastAsiaTheme="minorEastAsia" w:hAnsiTheme="minorHAnsi" w:cstheme="minorBidi"/>
           <w:noProof/>
-        </w:rPr>
-      </w:pPr>
-      <w:hyperlink w:anchor="_Toc386530341" w:history="1">
+          <w:sz w:val="22"/>
+          <w:szCs w:val="22"/>
+        </w:rPr>
+      </w:pPr>
+      <w:hyperlink w:anchor="_Toc387071922" w:history="1">
         <w:r>
           <w:rPr>
             <w:rStyle w:val="Hyperlink"/>
             <w:rFonts w:ascii="Verdana" w:hAnsi="Verdana"/>
             <w:noProof/>
           </w:rPr>
-          <w:t>6.3.</w:t>
-        </w:r>
-        <w:r>
-          <w:rPr>
-            <w:noProof/>
+          <w:t>3</w:t>
+        </w:r>
+        <w:r>
+          <w:rPr>
+            <w:noProof/>
+            <w:webHidden/>
           </w:rPr>
           <w:tab/>
         </w:r>
+        <w:r>
+          <w:rPr>
+            <w:noProof/>
+            <w:webHidden/>
+          </w:rPr>
+          <w:fldChar w:fldCharType="begin"/>
+        </w:r>
+        <w:r>
+          <w:rPr>
+            <w:noProof/>
+            <w:webHidden/>
+          </w:rPr>
+          <w:instrText xml:space="preserve"> PAGEREF _Toc387071922 \h </w:instrText>
+        </w:r>
+        <w:r>
+          <w:rPr>
+            <w:noProof/>
+            <w:webHidden/>
+          </w:rPr>
+        </w:r>
+        <w:r>
+          <w:rPr>
+            <w:noProof/>
+            <w:webHidden/>
+          </w:rPr>
+          <w:fldChar w:fldCharType="separate"/>
+        </w:r>
+        <w:r>
+          <w:rPr>
+            <w:noProof/>
+            <w:webHidden/>
+          </w:rPr>
+          <w:t>6</w:t>
+        </w:r>
+        <w:r>
+          <w:rPr>
+            <w:noProof/>
+            <w:webHidden/>
+          </w:rPr>
+          <w:fldChar w:fldCharType="end"/>
+        </w:r>
+      </w:hyperlink>
+    </w:p>
+    <w:p>
+      <w:pPr>
+        <w:pStyle w:val="Sumrio2"/>
+        <w:tabs>
+          <w:tab w:val="right" w:leader="dot" w:pos="9629"/>
+        </w:tabs>
+        <w:rPr>
+          <w:rFonts w:asciiTheme="minorHAnsi" w:eastAsiaTheme="minorEastAsia" w:hAnsiTheme="minorHAnsi" w:cstheme="minorBidi"/>
+          <w:noProof/>
+          <w:sz w:val="22"/>
+          <w:szCs w:val="22"/>
+        </w:rPr>
+      </w:pPr>
+      <w:hyperlink w:anchor="_Toc387071923" w:history="1">
         <w:r>
           <w:rPr>
             <w:rStyle w:val="Hyperlink"/>
             <w:rFonts w:ascii="Verdana" w:hAnsi="Verdana"/>
             <w:noProof/>
           </w:rPr>
-          <w:t>Infraestrutura</w:t>
-        </w:r>
-        <w:r>
-          <w:rPr>
-            <w:noProof/>
-            <w:webHidden/>
+          <w:t>6.3.</w:t>
+        </w:r>
+        <w:r>
+          <w:rPr>
+            <w:rFonts w:asciiTheme="minorHAnsi" w:eastAsiaTheme="minorEastAsia" w:hAnsiTheme="minorHAnsi" w:cstheme="minorBidi"/>
+            <w:noProof/>
+            <w:sz w:val="22"/>
+            <w:szCs w:val="22"/>
           </w:rPr>
           <w:tab/>
         </w:r>
-        <w:r>
-          <w:rPr>
-            <w:noProof/>
-            <w:webHidden/>
-          </w:rPr>
-          <w:fldChar w:fldCharType="begin"/>
-        </w:r>
-        <w:r>
-          <w:rPr>
-            <w:noProof/>
-            <w:webHidden/>
-          </w:rPr>
-          <w:instrText xml:space="preserve"> PAGEREF _Toc386530341 \h </w:instrText>
-        </w:r>
-        <w:r>
-          <w:rPr>
-            <w:noProof/>
-            <w:webHidden/>
-          </w:rPr>
-        </w:r>
-        <w:r>
-          <w:rPr>
-            <w:noProof/>
-            <w:webHidden/>
-          </w:rPr>
-          <w:fldChar w:fldCharType="separate"/>
-        </w:r>
-        <w:r>
-          <w:rPr>
-            <w:noProof/>
-            <w:webHidden/>
-          </w:rPr>
-          <w:t>6</w:t>
-        </w:r>
-        <w:r>
-          <w:rPr>
-            <w:noProof/>
-            <w:webHidden/>
-          </w:rPr>
-          <w:fldChar w:fldCharType="end"/>
-        </w:r>
-      </w:hyperlink>
-    </w:p>
-    <w:p>
-      <w:pPr>
-        <w:pStyle w:val="Sumrio2"/>
-        <w:tabs>
-          <w:tab w:val="left" w:pos="1100"/>
-          <w:tab w:val="right" w:leader="dot" w:pos="9629"/>
-        </w:tabs>
-        <w:rPr>
-          <w:noProof/>
-        </w:rPr>
-      </w:pPr>
-      <w:hyperlink w:anchor="_Toc386530342" w:history="1">
         <w:r>
           <w:rPr>
             <w:rStyle w:val="Hyperlink"/>
             <w:rFonts w:ascii="Verdana" w:hAnsi="Verdana"/>
             <w:noProof/>
           </w:rPr>
-          <w:t>6.4.</w:t>
-        </w:r>
-        <w:r>
-          <w:rPr>
-            <w:noProof/>
+          <w:t>Infraestrutura</w:t>
+        </w:r>
+        <w:r>
+          <w:rPr>
+            <w:noProof/>
+            <w:webHidden/>
           </w:rPr>
           <w:tab/>
         </w:r>
+        <w:r>
+          <w:rPr>
+            <w:noProof/>
+            <w:webHidden/>
+          </w:rPr>
+          <w:fldChar w:fldCharType="begin"/>
+        </w:r>
+        <w:r>
+          <w:rPr>
+            <w:noProof/>
+            <w:webHidden/>
+          </w:rPr>
+          <w:instrText xml:space="preserve"> PAGEREF _Toc387071923 \h </w:instrText>
+        </w:r>
+        <w:r>
+          <w:rPr>
+            <w:noProof/>
+            <w:webHidden/>
+          </w:rPr>
+        </w:r>
+        <w:r>
+          <w:rPr>
+            <w:noProof/>
+            <w:webHidden/>
+          </w:rPr>
+          <w:fldChar w:fldCharType="separate"/>
+        </w:r>
+        <w:r>
+          <w:rPr>
+            <w:noProof/>
+            <w:webHidden/>
+          </w:rPr>
+          <w:t>6</w:t>
+        </w:r>
+        <w:r>
+          <w:rPr>
+            <w:noProof/>
+            <w:webHidden/>
+          </w:rPr>
+          <w:fldChar w:fldCharType="end"/>
+        </w:r>
+      </w:hyperlink>
+    </w:p>
+    <w:p>
+      <w:pPr>
+        <w:pStyle w:val="Sumrio2"/>
+        <w:tabs>
+          <w:tab w:val="right" w:leader="dot" w:pos="9629"/>
+        </w:tabs>
+        <w:rPr>
+          <w:rFonts w:asciiTheme="minorHAnsi" w:eastAsiaTheme="minorEastAsia" w:hAnsiTheme="minorHAnsi" w:cstheme="minorBidi"/>
+          <w:noProof/>
+          <w:sz w:val="22"/>
+          <w:szCs w:val="22"/>
+        </w:rPr>
+      </w:pPr>
+      <w:hyperlink w:anchor="_Toc387071924" w:history="1">
         <w:r>
           <w:rPr>
             <w:rStyle w:val="Hyperlink"/>
             <w:rFonts w:ascii="Verdana" w:hAnsi="Verdana"/>
             <w:noProof/>
           </w:rPr>
-          <w:t>Domínio</w:t>
-        </w:r>
-        <w:r>
-          <w:rPr>
-            <w:noProof/>
-            <w:webHidden/>
+          <w:t>6.4.</w:t>
+        </w:r>
+        <w:r>
+          <w:rPr>
+            <w:rFonts w:asciiTheme="minorHAnsi" w:eastAsiaTheme="minorEastAsia" w:hAnsiTheme="minorHAnsi" w:cstheme="minorBidi"/>
+            <w:noProof/>
+            <w:sz w:val="22"/>
+            <w:szCs w:val="22"/>
           </w:rPr>
           <w:tab/>
         </w:r>
-        <w:r>
-          <w:rPr>
-            <w:noProof/>
-            <w:webHidden/>
-          </w:rPr>
-          <w:fldChar w:fldCharType="begin"/>
-        </w:r>
-        <w:r>
-          <w:rPr>
-            <w:noProof/>
-            <w:webHidden/>
-          </w:rPr>
-          <w:instrText xml:space="preserve"> PAGEREF _Toc386530342 \h </w:instrText>
-        </w:r>
-        <w:r>
-          <w:rPr>
-            <w:noProof/>
-            <w:webHidden/>
-          </w:rPr>
-        </w:r>
-        <w:r>
-          <w:rPr>
-            <w:noProof/>
-            <w:webHidden/>
-          </w:rPr>
-          <w:fldChar w:fldCharType="separate"/>
-        </w:r>
-        <w:r>
-          <w:rPr>
-            <w:noProof/>
-            <w:webHidden/>
-          </w:rPr>
-          <w:t>7</w:t>
-        </w:r>
-        <w:r>
-          <w:rPr>
-            <w:noProof/>
-            <w:webHidden/>
-          </w:rPr>
-          <w:fldChar w:fldCharType="end"/>
-        </w:r>
-      </w:hyperlink>
-    </w:p>
-    <w:p>
-      <w:pPr>
-        <w:pStyle w:val="Sumrio2"/>
-        <w:tabs>
-          <w:tab w:val="left" w:pos="1100"/>
-          <w:tab w:val="right" w:leader="dot" w:pos="9629"/>
-        </w:tabs>
-        <w:rPr>
-          <w:noProof/>
-        </w:rPr>
-      </w:pPr>
-      <w:hyperlink w:anchor="_Toc386530343" w:history="1">
         <w:r>
           <w:rPr>
             <w:rStyle w:val="Hyperlink"/>
             <w:rFonts w:ascii="Verdana" w:hAnsi="Verdana"/>
             <w:noProof/>
           </w:rPr>
-          <w:t>6.5.</w:t>
-        </w:r>
-        <w:r>
-          <w:rPr>
-            <w:noProof/>
+          <w:t>Domínio</w:t>
+        </w:r>
+        <w:r>
+          <w:rPr>
+            <w:noProof/>
+            <w:webHidden/>
           </w:rPr>
           <w:tab/>
         </w:r>
+        <w:r>
+          <w:rPr>
+            <w:noProof/>
+            <w:webHidden/>
+          </w:rPr>
+          <w:fldChar w:fldCharType="begin"/>
+        </w:r>
+        <w:r>
+          <w:rPr>
+            <w:noProof/>
+            <w:webHidden/>
+          </w:rPr>
+          <w:instrText xml:space="preserve"> PAGEREF _Toc387071924 \h </w:instrText>
+        </w:r>
+        <w:r>
+          <w:rPr>
+            <w:noProof/>
+            <w:webHidden/>
+          </w:rPr>
+        </w:r>
+        <w:r>
+          <w:rPr>
+            <w:noProof/>
+            <w:webHidden/>
+          </w:rPr>
+          <w:fldChar w:fldCharType="separate"/>
+        </w:r>
+        <w:r>
+          <w:rPr>
+            <w:noProof/>
+            <w:webHidden/>
+          </w:rPr>
+          <w:t>7</w:t>
+        </w:r>
+        <w:r>
+          <w:rPr>
+            <w:noProof/>
+            <w:webHidden/>
+          </w:rPr>
+          <w:fldChar w:fldCharType="end"/>
+        </w:r>
+      </w:hyperlink>
+    </w:p>
+    <w:p>
+      <w:pPr>
+        <w:pStyle w:val="Sumrio2"/>
+        <w:tabs>
+          <w:tab w:val="right" w:leader="dot" w:pos="9629"/>
+        </w:tabs>
+        <w:rPr>
+          <w:rFonts w:asciiTheme="minorHAnsi" w:eastAsiaTheme="minorEastAsia" w:hAnsiTheme="minorHAnsi" w:cstheme="minorBidi"/>
+          <w:noProof/>
+          <w:sz w:val="22"/>
+          <w:szCs w:val="22"/>
+        </w:rPr>
+      </w:pPr>
+      <w:hyperlink w:anchor="_Toc387071925" w:history="1">
         <w:r>
           <w:rPr>
             <w:rStyle w:val="Hyperlink"/>
             <w:rFonts w:ascii="Verdana" w:hAnsi="Verdana"/>
             <w:noProof/>
           </w:rPr>
+          <w:t>6.5.</w:t>
+        </w:r>
+        <w:r>
+          <w:rPr>
+            <w:rFonts w:asciiTheme="minorHAnsi" w:eastAsiaTheme="minorEastAsia" w:hAnsiTheme="minorHAnsi" w:cstheme="minorBidi"/>
+            <w:noProof/>
+            <w:sz w:val="22"/>
+            <w:szCs w:val="22"/>
+          </w:rPr>
+          <w:tab/>
+        </w:r>
+        <w:r>
+          <w:rPr>
+            <w:rStyle w:val="Hyperlink"/>
+            <w:rFonts w:ascii="Verdana" w:hAnsi="Verdana"/>
+            <w:noProof/>
+          </w:rPr>
           <w:t>Visão</w:t>
         </w:r>
         <w:r>
@@ -1605,7 +1881,7 @@
             <w:noProof/>
             <w:webHidden/>
           </w:rPr>
-          <w:instrText xml:space="preserve"> PAGEREF _Toc386530343 \h </w:instrText>
+          <w:instrText xml:space="preserve"> PAGEREF _Toc387071925 \h </w:instrText>
         </w:r>
         <w:r>
           <w:rPr>
@@ -1643,10 +1919,13 @@
           <w:tab w:val="right" w:leader="dot" w:pos="9629"/>
         </w:tabs>
         <w:rPr>
+          <w:rFonts w:asciiTheme="minorHAnsi" w:eastAsiaTheme="minorEastAsia" w:hAnsiTheme="minorHAnsi" w:cstheme="minorBidi"/>
           <w:noProof/>
-        </w:rPr>
-      </w:pPr>
-      <w:hyperlink w:anchor="_Toc386530344" w:history="1">
+          <w:sz w:val="22"/>
+          <w:szCs w:val="22"/>
+        </w:rPr>
+      </w:pPr>
+      <w:hyperlink w:anchor="_Toc387071926" w:history="1">
         <w:r>
           <w:rPr>
             <w:rStyle w:val="Hyperlink"/>
@@ -1664,7 +1943,6 @@
             <w:u w:color="000000"/>
             <w:bdr w:val="none" w:sz="0" w:space="0" w:color="000000"/>
             <w:shd w:val="clear" w:color="000000" w:fill="000000"/>
-            <w:lang/>
           </w:rPr>
           <w:t xml:space="preserve"> </w:t>
         </w:r>
@@ -1695,7 +1973,7 @@
             <w:noProof/>
             <w:webHidden/>
           </w:rPr>
-          <w:instrText xml:space="preserve"> PAGEREF _Toc386530344 \h </w:instrText>
+          <w:instrText xml:space="preserve"> PAGEREF _Toc387071926 \h </w:instrText>
         </w:r>
         <w:r>
           <w:rPr>
@@ -1715,7 +1993,7 @@
             <w:noProof/>
             <w:webHidden/>
           </w:rPr>
-          <w:t>8</w:t>
+          <w:t>9</w:t>
         </w:r>
         <w:r>
           <w:rPr>
@@ -1730,14 +2008,16 @@
       <w:pPr>
         <w:pStyle w:val="Sumrio1"/>
         <w:tabs>
-          <w:tab w:val="left" w:pos="660"/>
           <w:tab w:val="right" w:leader="dot" w:pos="9629"/>
         </w:tabs>
         <w:rPr>
+          <w:rFonts w:asciiTheme="minorHAnsi" w:eastAsiaTheme="minorEastAsia" w:hAnsiTheme="minorHAnsi" w:cstheme="minorBidi"/>
           <w:noProof/>
-        </w:rPr>
-      </w:pPr>
-      <w:hyperlink w:anchor="_Toc386530345" w:history="1">
+          <w:sz w:val="22"/>
+          <w:szCs w:val="22"/>
+        </w:rPr>
+      </w:pPr>
+      <w:hyperlink w:anchor="_Toc387071927" w:history="1">
         <w:r>
           <w:rPr>
             <w:rStyle w:val="Hyperlink"/>
@@ -1748,7 +2028,10 @@
         </w:r>
         <w:r>
           <w:rPr>
-            <w:noProof/>
+            <w:rFonts w:asciiTheme="minorHAnsi" w:eastAsiaTheme="minorEastAsia" w:hAnsiTheme="minorHAnsi" w:cstheme="minorBidi"/>
+            <w:noProof/>
+            <w:sz w:val="22"/>
+            <w:szCs w:val="22"/>
           </w:rPr>
           <w:tab/>
         </w:r>
@@ -1780,7 +2063,7 @@
             <w:noProof/>
             <w:webHidden/>
           </w:rPr>
-          <w:instrText xml:space="preserve"> PAGEREF _Toc386530345 \h </w:instrText>
+          <w:instrText xml:space="preserve"> PAGEREF _Toc387071927 \h </w:instrText>
         </w:r>
         <w:r>
           <w:rPr>
@@ -1800,7 +2083,7 @@
             <w:noProof/>
             <w:webHidden/>
           </w:rPr>
-          <w:t>9</w:t>
+          <w:t>10</w:t>
         </w:r>
         <w:r>
           <w:rPr>
@@ -1815,14 +2098,16 @@
       <w:pPr>
         <w:pStyle w:val="Sumrio1"/>
         <w:tabs>
-          <w:tab w:val="left" w:pos="660"/>
           <w:tab w:val="right" w:leader="dot" w:pos="9629"/>
         </w:tabs>
         <w:rPr>
+          <w:rFonts w:asciiTheme="minorHAnsi" w:eastAsiaTheme="minorEastAsia" w:hAnsiTheme="minorHAnsi" w:cstheme="minorBidi"/>
           <w:noProof/>
-        </w:rPr>
-      </w:pPr>
-      <w:hyperlink w:anchor="_Toc386530346" w:history="1">
+          <w:sz w:val="22"/>
+          <w:szCs w:val="22"/>
+        </w:rPr>
+      </w:pPr>
+      <w:hyperlink w:anchor="_Toc387071928" w:history="1">
         <w:r>
           <w:rPr>
             <w:rStyle w:val="Hyperlink"/>
@@ -1833,7 +2118,10 @@
         </w:r>
         <w:r>
           <w:rPr>
-            <w:noProof/>
+            <w:rFonts w:asciiTheme="minorHAnsi" w:eastAsiaTheme="minorEastAsia" w:hAnsiTheme="minorHAnsi" w:cstheme="minorBidi"/>
+            <w:noProof/>
+            <w:sz w:val="22"/>
+            <w:szCs w:val="22"/>
           </w:rPr>
           <w:tab/>
         </w:r>
@@ -1865,7 +2153,7 @@
             <w:noProof/>
             <w:webHidden/>
           </w:rPr>
-          <w:instrText xml:space="preserve"> PAGEREF _Toc386530346 \h </w:instrText>
+          <w:instrText xml:space="preserve"> PAGEREF _Toc387071928 \h </w:instrText>
         </w:r>
         <w:r>
           <w:rPr>
@@ -1885,7 +2173,7 @@
             <w:noProof/>
             <w:webHidden/>
           </w:rPr>
-          <w:t>9</w:t>
+          <w:t>10</w:t>
         </w:r>
         <w:r>
           <w:rPr>
@@ -1900,14 +2188,16 @@
       <w:pPr>
         <w:pStyle w:val="Sumrio2"/>
         <w:tabs>
-          <w:tab w:val="left" w:pos="1100"/>
           <w:tab w:val="right" w:leader="dot" w:pos="9629"/>
         </w:tabs>
         <w:rPr>
+          <w:rFonts w:asciiTheme="minorHAnsi" w:eastAsiaTheme="minorEastAsia" w:hAnsiTheme="minorHAnsi" w:cstheme="minorBidi"/>
           <w:noProof/>
-        </w:rPr>
-      </w:pPr>
-      <w:hyperlink w:anchor="_Toc386530347" w:history="1">
+          <w:sz w:val="22"/>
+          <w:szCs w:val="22"/>
+        </w:rPr>
+      </w:pPr>
+      <w:hyperlink w:anchor="_Toc387071929" w:history="1">
         <w:r>
           <w:rPr>
             <w:rStyle w:val="Hyperlink"/>
@@ -1918,7 +2208,10 @@
         </w:r>
         <w:r>
           <w:rPr>
-            <w:noProof/>
+            <w:rFonts w:asciiTheme="minorHAnsi" w:eastAsiaTheme="minorEastAsia" w:hAnsiTheme="minorHAnsi" w:cstheme="minorBidi"/>
+            <w:noProof/>
+            <w:sz w:val="22"/>
+            <w:szCs w:val="22"/>
           </w:rPr>
           <w:tab/>
         </w:r>
@@ -1949,7 +2242,7 @@
             <w:noProof/>
             <w:webHidden/>
           </w:rPr>
-          <w:instrText xml:space="preserve"> PAGEREF _Toc386530347 \h </w:instrText>
+          <w:instrText xml:space="preserve"> PAGEREF _Toc387071929 \h </w:instrText>
         </w:r>
         <w:r>
           <w:rPr>
@@ -1969,7 +2262,7 @@
             <w:noProof/>
             <w:webHidden/>
           </w:rPr>
-          <w:t>9</w:t>
+          <w:t>10</w:t>
         </w:r>
         <w:r>
           <w:rPr>
@@ -1984,14 +2277,16 @@
       <w:pPr>
         <w:pStyle w:val="Sumrio2"/>
         <w:tabs>
-          <w:tab w:val="left" w:pos="1100"/>
           <w:tab w:val="right" w:leader="dot" w:pos="9629"/>
         </w:tabs>
         <w:rPr>
+          <w:rFonts w:asciiTheme="minorHAnsi" w:eastAsiaTheme="minorEastAsia" w:hAnsiTheme="minorHAnsi" w:cstheme="minorBidi"/>
           <w:noProof/>
-        </w:rPr>
-      </w:pPr>
-      <w:hyperlink w:anchor="_Toc386530348" w:history="1">
+          <w:sz w:val="22"/>
+          <w:szCs w:val="22"/>
+        </w:rPr>
+      </w:pPr>
+      <w:hyperlink w:anchor="_Toc387071930" w:history="1">
         <w:r>
           <w:rPr>
             <w:rStyle w:val="Hyperlink"/>
@@ -2002,7 +2297,10 @@
         </w:r>
         <w:r>
           <w:rPr>
-            <w:noProof/>
+            <w:rFonts w:asciiTheme="minorHAnsi" w:eastAsiaTheme="minorEastAsia" w:hAnsiTheme="minorHAnsi" w:cstheme="minorBidi"/>
+            <w:noProof/>
+            <w:sz w:val="22"/>
+            <w:szCs w:val="22"/>
           </w:rPr>
           <w:tab/>
         </w:r>
@@ -2033,7 +2331,7 @@
             <w:noProof/>
             <w:webHidden/>
           </w:rPr>
-          <w:instrText xml:space="preserve"> PAGEREF _Toc386530348 \h </w:instrText>
+          <w:instrText xml:space="preserve"> PAGEREF _Toc387071930 \h </w:instrText>
         </w:r>
         <w:r>
           <w:rPr>
@@ -2053,7 +2351,7 @@
             <w:noProof/>
             <w:webHidden/>
           </w:rPr>
-          <w:t>9</w:t>
+          <w:t>10</w:t>
         </w:r>
         <w:r>
           <w:rPr>
@@ -2135,7 +2433,7 @@
         </w:rPr>
       </w:pPr>
       <w:bookmarkStart w:id="2" w:name="_Toc472744026"/>
-      <w:bookmarkStart w:id="3" w:name="_Toc386530333"/>
+      <w:bookmarkStart w:id="3" w:name="_Toc387071910"/>
       <w:r>
         <w:rPr>
           <w:rFonts w:ascii="Verdana" w:hAnsi="Verdana"/>
@@ -2152,7 +2450,7 @@
     <w:p>
       <w:pPr>
         <w:pStyle w:val="Subttulodocaptulo"/>
-        <w:spacing w:line="360" w:lineRule="auto"/>
+        <w:spacing w:after="120" w:line="360" w:lineRule="auto"/>
         <w:ind w:right="0"/>
         <w:rPr>
           <w:rFonts w:ascii="Verdana" w:hAnsi="Verdana"/>
@@ -2160,141 +2458,51 @@
           <w:szCs w:val="16"/>
         </w:rPr>
       </w:pPr>
-      <w:r>
-        <w:rPr>
-          <w:rFonts w:ascii="Verdana" w:hAnsi="Verdana"/>
-          <w:spacing w:val="-5"/>
-          <w:sz w:val="16"/>
-          <w:szCs w:val="16"/>
-        </w:rPr>
-        <w:t xml:space="preserve">A arquitetura é </w:t>
-      </w:r>
-      <w:proofErr w:type="gramStart"/>
-      <w:r>
-        <w:rPr>
-          <w:rFonts w:ascii="Verdana" w:hAnsi="Verdana"/>
-          <w:spacing w:val="-5"/>
-          <w:sz w:val="16"/>
-          <w:szCs w:val="16"/>
-        </w:rPr>
-        <w:t>a</w:t>
-      </w:r>
-      <w:proofErr w:type="gramEnd"/>
-      <w:r>
-        <w:rPr>
-          <w:rFonts w:ascii="Verdana" w:hAnsi="Verdana"/>
-          <w:spacing w:val="-5"/>
-          <w:sz w:val="16"/>
-          <w:szCs w:val="16"/>
-        </w:rPr>
-        <w:t xml:space="preserve"> base de todo o desenvolvimento e das soluções, envolvidas na implementação, de </w:t>
-      </w:r>
-      <w:r>
-        <w:rPr>
-          <w:rFonts w:ascii="Verdana" w:hAnsi="Verdana"/>
-          <w:spacing w:val="-5"/>
-          <w:sz w:val="16"/>
-          <w:szCs w:val="16"/>
-        </w:rPr>
-        <w:t>s</w:t>
-      </w:r>
-      <w:r>
-        <w:rPr>
-          <w:rFonts w:ascii="Verdana" w:hAnsi="Verdana"/>
-          <w:spacing w:val="-5"/>
-          <w:sz w:val="16"/>
-          <w:szCs w:val="16"/>
-        </w:rPr>
-        <w:t>istema.</w:t>
-      </w:r>
     </w:p>
     <w:p>
       <w:pPr>
         <w:pStyle w:val="Corpodetexto"/>
-        <w:spacing w:line="360" w:lineRule="auto"/>
-        <w:ind w:firstLine="720"/>
-        <w:rPr>
-          <w:rFonts w:ascii="Verdana" w:hAnsi="Verdana"/>
-        </w:rPr>
-      </w:pPr>
-      <w:r>
-        <w:rPr>
-          <w:rFonts w:ascii="Verdana" w:hAnsi="Verdana"/>
-        </w:rPr>
+      </w:pPr>
+      <w:r>
         <w:t>Neste documento iremos detalhar as principais partes da arquitetura pr</w:t>
       </w:r>
       <w:r>
-        <w:rPr>
-          <w:rFonts w:ascii="Verdana" w:hAnsi="Verdana"/>
-        </w:rPr>
         <w:t>oposta para o desenvolvimento do Sistema</w:t>
       </w:r>
       <w:r>
-        <w:rPr>
-          <w:rFonts w:ascii="Verdana" w:hAnsi="Verdana"/>
-        </w:rPr>
         <w:t xml:space="preserve"> </w:t>
       </w:r>
       <w:r>
-        <w:rPr>
-          <w:rFonts w:ascii="Verdana" w:hAnsi="Verdana"/>
-        </w:rPr>
         <w:t>de Automação de Formulários Unichristus</w:t>
       </w:r>
       <w:r>
-        <w:rPr>
-          <w:rFonts w:ascii="Verdana" w:hAnsi="Verdana"/>
-        </w:rPr>
         <w:t>. A arquitetura é formada por diversos padrões de projeto, principalmente, padrões Orientados a Objetos com destaque no mercado.  Iremos destacar em cada parte da arquitetura o motivo da sua criação e o qual a sua influência para a criação de sistemas de alta coesão, mas com baixo acoplamento.</w:t>
       </w:r>
       <w:r>
-        <w:rPr>
-          <w:rFonts w:ascii="Verdana" w:hAnsi="Verdana"/>
-        </w:rPr>
         <w:t xml:space="preserve"> </w:t>
       </w:r>
     </w:p>
     <w:p>
       <w:pPr>
         <w:pStyle w:val="Corpodetexto"/>
-        <w:spacing w:line="360" w:lineRule="auto"/>
-        <w:ind w:firstLine="720"/>
-        <w:rPr>
-          <w:rFonts w:ascii="Verdana" w:hAnsi="Verdana"/>
-        </w:rPr>
-      </w:pPr>
-      <w:r>
-        <w:rPr>
-          <w:rFonts w:ascii="Verdana" w:hAnsi="Verdana"/>
-        </w:rPr>
+      </w:pPr>
+      <w:r>
         <w:t>O Documento de Arquitetura do Software provê uma visão geral da arquitetura, usando um conjunto de visões arquiteturais para tratar aspectos diferentes do software.</w:t>
       </w:r>
     </w:p>
     <w:p>
       <w:pPr>
         <w:pStyle w:val="Corpodetexto"/>
-        <w:spacing w:line="360" w:lineRule="auto"/>
-        <w:ind w:firstLine="720"/>
-        <w:rPr>
-          <w:rFonts w:ascii="Verdana" w:hAnsi="Verdana"/>
-        </w:rPr>
-      </w:pPr>
-      <w:r>
-        <w:rPr>
-          <w:rFonts w:ascii="Verdana" w:hAnsi="Verdana"/>
-        </w:rPr>
+      </w:pPr>
+      <w:r>
         <w:t>Este documento serve como um meio de comunicação entre o Arquiteto de Software e outros membros da equipe de projeto sobre as decisões significativas que forem tomadas durante o projeto.</w:t>
       </w:r>
     </w:p>
     <w:p>
       <w:pPr>
         <w:pStyle w:val="Corpodetexto"/>
-        <w:rPr>
-          <w:rFonts w:ascii="Verdana" w:hAnsi="Verdana"/>
-        </w:rPr>
-      </w:pPr>
-    </w:p>
-    <w:bookmarkEnd w:id="2"/>
+      </w:pPr>
+    </w:p>
     <w:p>
       <w:pPr>
         <w:pStyle w:val="Ttulo1"/>
@@ -2316,6 +2524,8 @@
           <w:shd w:val="clear" w:color="auto" w:fill="CCCCCC"/>
         </w:rPr>
       </w:pPr>
+      <w:bookmarkStart w:id="4" w:name="_Toc387071911"/>
+      <w:bookmarkEnd w:id="2"/>
       <w:r>
         <w:rPr>
           <w:rFonts w:ascii="Verdana" w:hAnsi="Verdana"/>
@@ -2326,32 +2536,210 @@
         </w:rPr>
         <w:t>Arquitetura da Aplicação</w:t>
       </w:r>
+      <w:bookmarkEnd w:id="4"/>
+    </w:p>
+    <w:p>
+      <w:pPr>
+        <w:pStyle w:val="PargrafodaLista"/>
+        <w:keepNext/>
+        <w:numPr>
+          <w:ilvl w:val="0"/>
+          <w:numId w:val="13"/>
+        </w:numPr>
+        <w:spacing w:line="240" w:lineRule="auto"/>
+        <w:contextualSpacing w:val="0"/>
+        <w:outlineLvl w:val="0"/>
+        <w:rPr>
+          <w:b/>
+          <w:caps/>
+          <w:vanish/>
+          <w:sz w:val="24"/>
+        </w:rPr>
+      </w:pPr>
+      <w:bookmarkStart w:id="5" w:name="_Toc387071912"/>
+      <w:bookmarkEnd w:id="5"/>
+    </w:p>
+    <w:p>
+      <w:pPr>
+        <w:pStyle w:val="PargrafodaLista"/>
+        <w:keepNext/>
+        <w:numPr>
+          <w:ilvl w:val="0"/>
+          <w:numId w:val="13"/>
+        </w:numPr>
+        <w:spacing w:line="240" w:lineRule="auto"/>
+        <w:contextualSpacing w:val="0"/>
+        <w:outlineLvl w:val="0"/>
+        <w:rPr>
+          <w:b/>
+          <w:caps/>
+          <w:vanish/>
+          <w:sz w:val="24"/>
+        </w:rPr>
+      </w:pPr>
+      <w:bookmarkStart w:id="6" w:name="_Toc387071913"/>
+      <w:bookmarkEnd w:id="6"/>
+    </w:p>
+    <w:p>
+      <w:pPr>
+        <w:pStyle w:val="Ttulo2"/>
+      </w:pPr>
+      <w:bookmarkStart w:id="7" w:name="_Toc387071914"/>
+      <w:r>
+        <w:t>O</w:t>
+      </w:r>
+      <w:r>
+        <w:t>bje</w:t>
+      </w:r>
+      <w:r>
+        <w:t xml:space="preserve">tivos, Restrições Arquiteturais e </w:t>
+      </w:r>
+      <w:proofErr w:type="gramStart"/>
+      <w:r>
+        <w:t>Tecnológicas</w:t>
+      </w:r>
+      <w:bookmarkEnd w:id="7"/>
+      <w:proofErr w:type="gramEnd"/>
+    </w:p>
+    <w:p>
+      <w:pPr>
+        <w:pStyle w:val="Ttulo3"/>
+      </w:pPr>
+      <w:bookmarkStart w:id="8" w:name="_Toc387071915"/>
+      <w:r>
+        <w:t>Plataforma</w:t>
+      </w:r>
+      <w:bookmarkEnd w:id="8"/>
+      <w:r>
+        <w:t xml:space="preserve"> </w:t>
+      </w:r>
     </w:p>
     <w:p>
       <w:pPr>
         <w:pStyle w:val="Corpodetexto"/>
-        <w:spacing w:line="360" w:lineRule="auto"/>
-        <w:ind w:firstLine="720"/>
-        <w:rPr>
-          <w:rFonts w:ascii="Verdana" w:hAnsi="Verdana"/>
-        </w:rPr>
-      </w:pPr>
+      </w:pPr>
+      <w:r>
+        <w:t xml:space="preserve">O sistema </w:t>
+      </w:r>
+      <w:proofErr w:type="spellStart"/>
+      <w:proofErr w:type="gramStart"/>
+      <w:r>
+        <w:t>FormChristus</w:t>
+      </w:r>
+      <w:proofErr w:type="spellEnd"/>
+      <w:proofErr w:type="gramEnd"/>
+      <w:r>
+        <w:t xml:space="preserve"> será desenvolvido na plataforma Java e executará em ambiente Web. A aplicação será implantada em servidor de aplicações </w:t>
+      </w:r>
+      <w:proofErr w:type="gramStart"/>
+      <w:r>
+        <w:t>GlassFish</w:t>
+      </w:r>
+      <w:proofErr w:type="gramEnd"/>
+      <w:r>
+        <w:t xml:space="preserve"> utilizando a infraestrutura já existente no ambiente do Centro Universitário Unichristus.</w:t>
+      </w:r>
     </w:p>
     <w:p>
       <w:pPr>
         <w:pStyle w:val="Corpodetexto"/>
-        <w:rPr>
-          <w:rFonts w:ascii="Verdana" w:hAnsi="Verdana"/>
-        </w:rPr>
-      </w:pPr>
+      </w:pPr>
+      <w:r>
+        <w:t xml:space="preserve">O sistema será autocontido, não possuindo quaisquer interações com outros sistemas já existentes na Unichristus, em particular o sistema “aluno online” que já é utilizado pela instituição para registros acadêmicos. </w:t>
+      </w:r>
+      <w:r>
+        <w:t xml:space="preserve">Poderão ser carregados inicialmente para fins de teste, dados disponíveis em outros sistemas, mas sem a comunicação entre eles. O </w:t>
+      </w:r>
+      <w:proofErr w:type="spellStart"/>
+      <w:proofErr w:type="gramStart"/>
+      <w:r>
+        <w:t>FormChristus</w:t>
+      </w:r>
+      <w:proofErr w:type="spellEnd"/>
+      <w:proofErr w:type="gramEnd"/>
+      <w:r>
+        <w:t xml:space="preserve"> possuirá sua própria base de dados, não estando também previstas quaisquer exportações de dados para sistemas externos.</w:t>
+      </w:r>
+    </w:p>
+    <w:p>
+      <w:pPr>
+        <w:pStyle w:val="Ttulo3"/>
+      </w:pPr>
+      <w:r>
+        <w:t>Projeto de Iniciação Científica</w:t>
+      </w:r>
     </w:p>
     <w:p>
       <w:pPr>
         <w:pStyle w:val="Corpodetexto"/>
-        <w:rPr>
-          <w:rFonts w:ascii="Verdana" w:hAnsi="Verdana"/>
-        </w:rPr>
-      </w:pPr>
+      </w:pPr>
+      <w:r>
+        <w:t xml:space="preserve">O sistema </w:t>
+      </w:r>
+      <w:proofErr w:type="spellStart"/>
+      <w:proofErr w:type="gramStart"/>
+      <w:r>
+        <w:t>FormChristus</w:t>
+      </w:r>
+      <w:proofErr w:type="spellEnd"/>
+      <w:proofErr w:type="gramEnd"/>
+      <w:r>
+        <w:t xml:space="preserve"> é o resultado do projeto de Iniciação Científica desenvolvido na Unichristus no período 2013/2014, tendo como objetivo promover a automatização dos formulários que atualmente são preenchidos à mão dentro da instituição. O foco inicial do projeto é a automatização do preenchimento e geração dos formulários, embora outras funcionalidades possam ser acrescidas no futuro.</w:t>
+      </w:r>
+    </w:p>
+    <w:p>
+      <w:pPr>
+        <w:pStyle w:val="Ttulo2"/>
+      </w:pPr>
+      <w:r>
+        <w:lastRenderedPageBreak/>
+        <w:t>Descrição da arquitetura</w:t>
+      </w:r>
+    </w:p>
+    <w:p>
+      <w:pPr>
+        <w:pStyle w:val="Corpodetexto"/>
+      </w:pPr>
+      <w:r>
+        <w:t>A arquitetura do sistema utiliza um modelo em camadas, composto de:</w:t>
+      </w:r>
+    </w:p>
+    <w:p>
+      <w:pPr>
+        <w:pStyle w:val="Corpodetexto"/>
+        <w:numPr>
+          <w:ilvl w:val="0"/>
+          <w:numId w:val="14"/>
+        </w:numPr>
+      </w:pPr>
+      <w:r>
+        <w:t xml:space="preserve">Uma camada de </w:t>
+      </w:r>
+      <w:r>
+        <w:rPr>
+          <w:b/>
+        </w:rPr>
+        <w:t>Apresentação</w:t>
+      </w:r>
+      <w:r>
+        <w:t xml:space="preserve">, que utiliza o </w:t>
+      </w:r>
+      <w:proofErr w:type="spellStart"/>
+      <w:r>
+        <w:t>Primefaces</w:t>
+      </w:r>
+      <w:proofErr w:type="spellEnd"/>
+      <w:r>
+        <w:t xml:space="preserve">, uma </w:t>
+      </w:r>
+      <w:proofErr w:type="gramStart"/>
+      <w:r>
+        <w:t>implementação</w:t>
+      </w:r>
+      <w:proofErr w:type="gramEnd"/>
+      <w:r>
+        <w:t xml:space="preserve"> do framework Java Server Faces (JSF).</w:t>
+      </w:r>
     </w:p>
     <w:p>
       <w:pPr>
@@ -2374,10 +2762,10 @@
           <w:shd w:val="clear" w:color="auto" w:fill="CCCCCC"/>
         </w:rPr>
       </w:pPr>
-      <w:bookmarkStart w:id="4" w:name="_Toc423410253"/>
-      <w:bookmarkStart w:id="5" w:name="_Toc425054512"/>
-      <w:bookmarkStart w:id="6" w:name="_Toc472744027"/>
-      <w:bookmarkStart w:id="7" w:name="_Toc386530335"/>
+      <w:bookmarkStart w:id="9" w:name="_Toc472744027"/>
+      <w:bookmarkStart w:id="10" w:name="_Toc423410253"/>
+      <w:bookmarkStart w:id="11" w:name="_Toc425054512"/>
+      <w:bookmarkStart w:id="12" w:name="_Toc387071916"/>
       <w:r>
         <w:rPr>
           <w:rFonts w:ascii="Verdana" w:hAnsi="Verdana"/>
@@ -2388,169 +2776,94 @@
         </w:rPr>
         <w:t>Considerações Gerais</w:t>
       </w:r>
-      <w:bookmarkEnd w:id="6"/>
-      <w:bookmarkEnd w:id="7"/>
+      <w:bookmarkEnd w:id="9"/>
+      <w:bookmarkEnd w:id="12"/>
     </w:p>
     <w:p>
       <w:pPr>
         <w:pStyle w:val="Corpodetexto"/>
-        <w:spacing w:line="360" w:lineRule="auto"/>
-        <w:ind w:firstLine="720"/>
-        <w:rPr>
-          <w:rFonts w:ascii="Verdana" w:hAnsi="Verdana"/>
-        </w:rPr>
       </w:pPr>
     </w:p>
     <w:p>
       <w:pPr>
         <w:pStyle w:val="Corpodetexto"/>
-        <w:spacing w:line="360" w:lineRule="auto"/>
-        <w:ind w:firstLine="720"/>
-        <w:rPr>
-          <w:rFonts w:ascii="Verdana" w:hAnsi="Verdana"/>
-        </w:rPr>
-      </w:pPr>
-      <w:r>
-        <w:rPr>
-          <w:rFonts w:ascii="Verdana" w:hAnsi="Verdana"/>
-        </w:rPr>
+      </w:pPr>
+      <w:r>
         <w:t xml:space="preserve">As definições arquiteturais de um projeto de desenvolvimento de software em geral seguem as definições </w:t>
       </w:r>
       <w:r>
-        <w:rPr>
-          <w:rFonts w:ascii="Verdana" w:hAnsi="Verdana"/>
-        </w:rPr>
         <w:t>necessárias</w:t>
       </w:r>
       <w:r>
-        <w:rPr>
-          <w:rFonts w:ascii="Verdana" w:hAnsi="Verdana"/>
-        </w:rPr>
         <w:t xml:space="preserve"> </w:t>
       </w:r>
       <w:r>
-        <w:rPr>
-          <w:rFonts w:ascii="Verdana" w:hAnsi="Verdana"/>
-        </w:rPr>
         <w:t>a</w:t>
       </w:r>
       <w:r>
-        <w:rPr>
-          <w:rFonts w:ascii="Verdana" w:hAnsi="Verdana"/>
-        </w:rPr>
         <w:t xml:space="preserve">os vários projetos </w:t>
       </w:r>
       <w:r>
-        <w:rPr>
-          <w:rFonts w:ascii="Verdana" w:hAnsi="Verdana"/>
-        </w:rPr>
         <w:t>de</w:t>
       </w:r>
       <w:r>
-        <w:rPr>
-          <w:rFonts w:ascii="Verdana" w:hAnsi="Verdana"/>
-        </w:rPr>
         <w:t xml:space="preserve"> </w:t>
       </w:r>
       <w:r>
-        <w:rPr>
-          <w:rFonts w:ascii="Verdana" w:hAnsi="Verdana"/>
-        </w:rPr>
         <w:t xml:space="preserve">uma </w:t>
       </w:r>
       <w:r>
-        <w:rPr>
-          <w:rFonts w:ascii="Verdana" w:hAnsi="Verdana"/>
-        </w:rPr>
         <w:t>organização</w:t>
       </w:r>
       <w:r>
-        <w:rPr>
-          <w:rFonts w:ascii="Verdana" w:hAnsi="Verdana"/>
-        </w:rPr>
         <w:t xml:space="preserve"> ou instituição e que atenda a todas as necessidades do projeto, desde a segurança, regras de negócio, até a persistência dos dados</w:t>
       </w:r>
       <w:r>
-        <w:rPr>
-          <w:rFonts w:ascii="Verdana" w:hAnsi="Verdana"/>
-        </w:rPr>
         <w:t xml:space="preserve">. </w:t>
       </w:r>
     </w:p>
     <w:p>
       <w:pPr>
         <w:pStyle w:val="Corpodetexto"/>
-        <w:spacing w:line="360" w:lineRule="auto"/>
-        <w:ind w:firstLine="720"/>
-        <w:rPr>
-          <w:rFonts w:ascii="Verdana" w:hAnsi="Verdana"/>
-        </w:rPr>
-      </w:pPr>
-      <w:r>
-        <w:rPr>
-          <w:rFonts w:ascii="Verdana" w:hAnsi="Verdana"/>
-        </w:rPr>
+      </w:pPr>
+      <w:r>
         <w:t xml:space="preserve">As definições </w:t>
       </w:r>
       <w:r>
-        <w:rPr>
-          <w:rFonts w:ascii="Verdana" w:hAnsi="Verdana"/>
-        </w:rPr>
         <w:t>do projeto já documentadas até o presente momento</w:t>
       </w:r>
       <w:r>
-        <w:rPr>
-          <w:rFonts w:ascii="Verdana" w:hAnsi="Verdana"/>
-        </w:rPr>
         <w:t xml:space="preserve"> devem guiar as primeiras versões do Documento de Arquitetura do Software, que é desenvolvido durante a fase de Elaboração, uma vez que o propósito dessa fase é estabelecer os fundamentos arquiteturais para o projeto do software.</w:t>
       </w:r>
     </w:p>
     <w:p>
       <w:pPr>
         <w:pStyle w:val="Corpodetexto"/>
-        <w:rPr>
-          <w:rFonts w:ascii="Verdana" w:hAnsi="Verdana"/>
-        </w:rPr>
       </w:pPr>
     </w:p>
     <w:p>
       <w:pPr>
         <w:pStyle w:val="Corpodetexto"/>
-        <w:rPr>
-          <w:rFonts w:ascii="Verdana" w:hAnsi="Verdana"/>
-        </w:rPr>
       </w:pPr>
     </w:p>
     <w:p>
       <w:pPr>
         <w:pStyle w:val="Corpodetexto"/>
-        <w:rPr>
-          <w:rFonts w:ascii="Verdana" w:hAnsi="Verdana"/>
-        </w:rPr>
       </w:pPr>
     </w:p>
     <w:p>
       <w:pPr>
         <w:pStyle w:val="Corpodetexto"/>
-        <w:rPr>
-          <w:rFonts w:ascii="Verdana" w:hAnsi="Verdana"/>
-        </w:rPr>
       </w:pPr>
     </w:p>
     <w:p>
       <w:pPr>
         <w:pStyle w:val="Corpodetexto"/>
-        <w:rPr>
-          <w:rFonts w:ascii="Verdana" w:hAnsi="Verdana"/>
-        </w:rPr>
       </w:pPr>
     </w:p>
     <w:p>
       <w:pPr>
         <w:pStyle w:val="Corpodetexto"/>
-        <w:rPr>
-          <w:rFonts w:ascii="Verdana" w:hAnsi="Verdana"/>
-        </w:rPr>
       </w:pPr>
     </w:p>
     <w:p>
@@ -2574,8 +2887,8 @@
           <w:shd w:val="clear" w:color="auto" w:fill="CCCCCC"/>
         </w:rPr>
       </w:pPr>
-      <w:bookmarkStart w:id="8" w:name="_Toc472744028"/>
-      <w:bookmarkStart w:id="9" w:name="_Toc386530336"/>
+      <w:bookmarkStart w:id="13" w:name="_Toc472744028"/>
+      <w:bookmarkStart w:id="14" w:name="_Toc387071917"/>
       <w:r>
         <w:rPr>
           <w:rFonts w:ascii="Verdana" w:hAnsi="Verdana"/>
@@ -2586,35 +2899,21 @@
         </w:rPr>
         <w:t>Responsabilidades</w:t>
       </w:r>
-      <w:bookmarkEnd w:id="4"/>
-      <w:bookmarkEnd w:id="5"/>
-      <w:bookmarkEnd w:id="8"/>
-      <w:bookmarkEnd w:id="9"/>
+      <w:bookmarkEnd w:id="10"/>
+      <w:bookmarkEnd w:id="11"/>
+      <w:bookmarkEnd w:id="13"/>
+      <w:bookmarkEnd w:id="14"/>
     </w:p>
     <w:p>
       <w:pPr>
         <w:pStyle w:val="Corpodetexto"/>
-        <w:spacing w:line="360" w:lineRule="auto"/>
-        <w:ind w:firstLine="720"/>
-        <w:rPr>
-          <w:rFonts w:ascii="Verdana" w:hAnsi="Verdana"/>
-        </w:rPr>
       </w:pPr>
     </w:p>
     <w:p>
       <w:pPr>
         <w:pStyle w:val="Corpodetexto"/>
-        <w:spacing w:line="360" w:lineRule="auto"/>
-        <w:ind w:firstLine="720"/>
-        <w:rPr>
-          <w:rFonts w:ascii="Verdana" w:hAnsi="Verdana"/>
-        </w:rPr>
-      </w:pPr>
-      <w:r>
-        <w:rPr>
-          <w:rFonts w:ascii="Verdana" w:hAnsi="Verdana"/>
-        </w:rPr>
-        <w:lastRenderedPageBreak/>
+      </w:pPr>
+      <w:r>
         <w:t>O Arquiteto de Software é o responsável por elaborar este documento e por manter a integridade do mesmo durante o processo de desenvolvimento do software. Ele deve:</w:t>
       </w:r>
     </w:p>
@@ -2649,17 +2948,11 @@
     <w:p>
       <w:pPr>
         <w:pStyle w:val="Corpodetexto"/>
-        <w:rPr>
-          <w:rFonts w:ascii="Verdana" w:hAnsi="Verdana"/>
-        </w:rPr>
       </w:pPr>
     </w:p>
     <w:p>
       <w:pPr>
         <w:pStyle w:val="Corpodetexto"/>
-        <w:rPr>
-          <w:rFonts w:ascii="Verdana" w:hAnsi="Verdana"/>
-        </w:rPr>
       </w:pPr>
     </w:p>
     <w:p>
@@ -2683,8 +2976,8 @@
           <w:shd w:val="clear" w:color="auto" w:fill="CCCCCC"/>
         </w:rPr>
       </w:pPr>
-      <w:bookmarkStart w:id="10" w:name="_Toc472744029"/>
-      <w:bookmarkStart w:id="11" w:name="_Toc386530337"/>
+      <w:bookmarkStart w:id="15" w:name="_Toc472744029"/>
+      <w:bookmarkStart w:id="16" w:name="_Toc387071918"/>
       <w:r>
         <w:rPr>
           <w:rFonts w:ascii="Verdana" w:hAnsi="Verdana"/>
@@ -2695,8 +2988,8 @@
         </w:rPr>
         <w:t>Referências</w:t>
       </w:r>
-      <w:bookmarkEnd w:id="10"/>
-      <w:bookmarkEnd w:id="11"/>
+      <w:bookmarkEnd w:id="15"/>
+      <w:bookmarkEnd w:id="16"/>
     </w:p>
     <w:p>
       <w:pPr>
@@ -2787,7 +3080,7 @@
           <w:shd w:val="clear" w:color="auto" w:fill="CCCCCC"/>
         </w:rPr>
       </w:pPr>
-      <w:bookmarkStart w:id="12" w:name="_Toc386530338"/>
+      <w:bookmarkStart w:id="17" w:name="_Toc387071919"/>
       <w:r>
         <w:rPr>
           <w:rFonts w:ascii="Verdana" w:hAnsi="Verdana"/>
@@ -2798,7 +3091,7 @@
         </w:rPr>
         <w:t>Arquitetura</w:t>
       </w:r>
-      <w:bookmarkEnd w:id="12"/>
+      <w:bookmarkEnd w:id="17"/>
     </w:p>
     <w:p>
       <w:pPr>
@@ -2825,78 +3118,43 @@
     <w:p>
       <w:pPr>
         <w:pStyle w:val="Corpodetexto"/>
-        <w:spacing w:line="360" w:lineRule="auto"/>
-        <w:ind w:firstLine="720"/>
-        <w:rPr>
-          <w:rFonts w:ascii="Verdana" w:hAnsi="Verdana"/>
-        </w:rPr>
-      </w:pPr>
-      <w:r>
-        <w:rPr>
-          <w:rFonts w:ascii="Verdana" w:hAnsi="Verdana"/>
-        </w:rPr>
+      </w:pPr>
+      <w:r>
         <w:t xml:space="preserve">A arquitetura foi desenvolvida para ser totalmente de alta coesão e baixo acoplamento, e que ao mesmo tempo fosse independente de tecnologia de solução existentes no </w:t>
       </w:r>
       <w:proofErr w:type="gramStart"/>
       <w:r>
-        <w:rPr>
-          <w:rFonts w:ascii="Verdana" w:hAnsi="Verdana"/>
-        </w:rPr>
         <w:t>mercado.</w:t>
       </w:r>
       <w:proofErr w:type="gramEnd"/>
       <w:r>
-        <w:rPr>
-          <w:rFonts w:ascii="Verdana" w:hAnsi="Verdana"/>
-        </w:rPr>
         <w:t>Utilizando o padrão MVC(</w:t>
       </w:r>
       <w:proofErr w:type="spellStart"/>
       <w:r>
-        <w:rPr>
-          <w:rFonts w:ascii="Verdana" w:hAnsi="Verdana"/>
-        </w:rPr>
         <w:t>Model</w:t>
       </w:r>
       <w:proofErr w:type="spellEnd"/>
       <w:r>
-        <w:rPr>
-          <w:rFonts w:ascii="Verdana" w:hAnsi="Verdana"/>
-        </w:rPr>
         <w:t xml:space="preserve"> </w:t>
       </w:r>
       <w:proofErr w:type="spellStart"/>
       <w:r>
-        <w:rPr>
-          <w:rFonts w:ascii="Verdana" w:hAnsi="Verdana"/>
-        </w:rPr>
         <w:t>View</w:t>
       </w:r>
       <w:proofErr w:type="spellEnd"/>
       <w:r>
-        <w:rPr>
-          <w:rFonts w:ascii="Verdana" w:hAnsi="Verdana"/>
-        </w:rPr>
         <w:t xml:space="preserve"> </w:t>
       </w:r>
       <w:proofErr w:type="spellStart"/>
       <w:r>
-        <w:rPr>
-          <w:rFonts w:ascii="Verdana" w:hAnsi="Verdana"/>
-        </w:rPr>
         <w:t>Controler</w:t>
       </w:r>
       <w:proofErr w:type="spellEnd"/>
       <w:r>
-        <w:rPr>
-          <w:rFonts w:ascii="Verdana" w:hAnsi="Verdana"/>
-        </w:rPr>
         <w:t>)</w:t>
       </w:r>
       <w:r>
-        <w:rPr>
-          <w:rFonts w:ascii="Verdana" w:hAnsi="Verdana"/>
-        </w:rPr>
         <w:t>.</w:t>
       </w:r>
     </w:p>
@@ -2912,7 +3170,7 @@
           <w:sz w:val="24"/>
         </w:rPr>
       </w:pPr>
-      <w:bookmarkStart w:id="13" w:name="_Toc386530339"/>
+      <w:bookmarkStart w:id="18" w:name="_Toc387071920"/>
       <w:r>
         <w:rPr>
           <w:rFonts w:ascii="Verdana" w:hAnsi="Verdana"/>
@@ -2920,7 +3178,7 @@
         </w:rPr>
         <w:t>Elementos que compõe a Arquitetura</w:t>
       </w:r>
-      <w:bookmarkEnd w:id="13"/>
+      <w:bookmarkEnd w:id="18"/>
     </w:p>
     <w:p>
       <w:pPr>
@@ -2947,118 +3205,50 @@
     <w:p>
       <w:pPr>
         <w:pStyle w:val="Corpodetexto"/>
-        <w:spacing w:line="360" w:lineRule="auto"/>
-        <w:ind w:firstLine="720"/>
-        <w:rPr>
-          <w:rFonts w:ascii="Verdana" w:hAnsi="Verdana"/>
-        </w:rPr>
-      </w:pPr>
-      <w:r>
-        <w:rPr>
-          <w:rFonts w:ascii="Verdana" w:hAnsi="Verdana"/>
-        </w:rPr>
+      </w:pPr>
+      <w:r>
         <w:t xml:space="preserve">A arquitetura é composta por alguns elementos, </w:t>
       </w:r>
       <w:proofErr w:type="gramStart"/>
       <w:r>
-        <w:rPr>
-          <w:rFonts w:ascii="Verdana" w:hAnsi="Verdana"/>
-        </w:rPr>
         <w:t>entenda-se</w:t>
       </w:r>
       <w:proofErr w:type="gramEnd"/>
       <w:r>
-        <w:rPr>
-          <w:rFonts w:ascii="Verdana" w:hAnsi="Verdana"/>
-        </w:rPr>
         <w:t xml:space="preserve"> classes, que em conjunto produzem o efeito desejado pela arquitetura como um produto final para o desenvolvimento. </w:t>
       </w:r>
     </w:p>
     <w:p>
       <w:pPr>
         <w:pStyle w:val="Corpodetexto"/>
-        <w:rPr>
-          <w:rFonts w:ascii="Verdana" w:hAnsi="Verdana"/>
-          <w:b/>
-          <w:bCs/>
-        </w:rPr>
-      </w:pPr>
-      <w:r>
-        <w:rPr>
-          <w:rFonts w:ascii="Verdana" w:hAnsi="Verdana"/>
-        </w:rPr>
+      </w:pPr>
+      <w:r>
         <w:tab/>
-      </w:r>
-      <w:r>
-        <w:rPr>
-          <w:rFonts w:ascii="Verdana" w:hAnsi="Verdana"/>
-          <w:b/>
-          <w:bCs/>
-        </w:rPr>
         <w:t>Elementos pertencentes à arquitetura:</w:t>
       </w:r>
     </w:p>
     <w:p>
       <w:pPr>
         <w:pStyle w:val="Corpodetexto"/>
-        <w:keepLines w:val="0"/>
-        <w:widowControl/>
-        <w:numPr>
-          <w:ilvl w:val="0"/>
-          <w:numId w:val="5"/>
-        </w:numPr>
-        <w:spacing w:before="0" w:after="240" w:line="240" w:lineRule="auto"/>
-        <w:rPr>
-          <w:rFonts w:ascii="Verdana" w:hAnsi="Verdana"/>
-        </w:rPr>
-      </w:pPr>
-      <w:r>
-        <w:rPr>
-          <w:rFonts w:ascii="Verdana" w:hAnsi="Verdana"/>
-        </w:rPr>
+      </w:pPr>
+      <w:r>
         <w:t>Modelo</w:t>
       </w:r>
     </w:p>
     <w:p>
       <w:pPr>
         <w:pStyle w:val="Corpodetexto"/>
-        <w:keepLines w:val="0"/>
-        <w:widowControl/>
-        <w:numPr>
-          <w:ilvl w:val="0"/>
-          <w:numId w:val="5"/>
-        </w:numPr>
-        <w:spacing w:before="0" w:after="240" w:line="240" w:lineRule="auto"/>
-        <w:rPr>
-          <w:rFonts w:ascii="Verdana" w:hAnsi="Verdana"/>
-        </w:rPr>
-      </w:pPr>
-      <w:r>
-        <w:rPr>
-          <w:rFonts w:ascii="Verdana" w:hAnsi="Verdana"/>
-        </w:rPr>
+      </w:pPr>
+      <w:r>
         <w:t>Infraestrutura</w:t>
       </w:r>
     </w:p>
     <w:p>
       <w:pPr>
         <w:pStyle w:val="Corpodetexto"/>
-        <w:keepLines w:val="0"/>
-        <w:widowControl/>
-        <w:numPr>
-          <w:ilvl w:val="0"/>
-          <w:numId w:val="5"/>
-        </w:numPr>
-        <w:spacing w:before="0" w:after="240" w:line="240" w:lineRule="auto"/>
-        <w:rPr>
-          <w:rFonts w:ascii="Verdana" w:hAnsi="Verdana"/>
-        </w:rPr>
       </w:pPr>
       <w:proofErr w:type="spellStart"/>
       <w:r>
-        <w:rPr>
-          <w:rFonts w:ascii="Verdana" w:hAnsi="Verdana"/>
-        </w:rPr>
         <w:t>Dominio</w:t>
       </w:r>
       <w:proofErr w:type="spellEnd"/>
@@ -3066,84 +3256,37 @@
     <w:p>
       <w:pPr>
         <w:pStyle w:val="Corpodetexto"/>
-        <w:keepLines w:val="0"/>
-        <w:widowControl/>
-        <w:numPr>
-          <w:ilvl w:val="0"/>
-          <w:numId w:val="5"/>
-        </w:numPr>
-        <w:spacing w:before="0" w:after="240" w:line="240" w:lineRule="auto"/>
-        <w:rPr>
-          <w:rFonts w:ascii="Verdana" w:hAnsi="Verdana"/>
-        </w:rPr>
-      </w:pPr>
-      <w:r>
-        <w:rPr>
-          <w:rFonts w:ascii="Verdana" w:hAnsi="Verdana"/>
-        </w:rPr>
+      </w:pPr>
+      <w:r>
         <w:t>Visão</w:t>
       </w:r>
     </w:p>
     <w:p>
       <w:pPr>
         <w:pStyle w:val="Corpodetexto"/>
-        <w:keepLines w:val="0"/>
-        <w:widowControl/>
-        <w:numPr>
-          <w:ilvl w:val="1"/>
-          <w:numId w:val="5"/>
-        </w:numPr>
-        <w:spacing w:before="0" w:after="240" w:line="240" w:lineRule="auto"/>
-        <w:rPr>
-          <w:rFonts w:ascii="Verdana" w:hAnsi="Verdana"/>
-        </w:rPr>
-      </w:pPr>
-      <w:r>
-        <w:rPr>
-          <w:rFonts w:ascii="Verdana" w:hAnsi="Verdana"/>
-        </w:rPr>
+      </w:pPr>
+      <w:r>
         <w:t>JSF</w:t>
       </w:r>
     </w:p>
     <w:p>
       <w:pPr>
         <w:pStyle w:val="Corpodetexto"/>
-        <w:keepLines w:val="0"/>
-        <w:widowControl/>
-        <w:spacing w:before="0" w:after="240" w:line="240" w:lineRule="auto"/>
-        <w:ind w:left="1068"/>
-        <w:rPr>
-          <w:rFonts w:ascii="Verdana" w:hAnsi="Verdana"/>
-        </w:rPr>
       </w:pPr>
     </w:p>
     <w:p>
       <w:pPr>
         <w:pStyle w:val="Corpodetexto"/>
-        <w:spacing w:line="360" w:lineRule="auto"/>
-        <w:ind w:firstLine="720"/>
-        <w:rPr>
-          <w:rFonts w:ascii="Verdana" w:hAnsi="Verdana"/>
-        </w:rPr>
-      </w:pPr>
-      <w:r>
-        <w:rPr>
-          <w:rFonts w:ascii="Verdana" w:hAnsi="Verdana"/>
-        </w:rPr>
+      </w:pPr>
+      <w:r>
         <w:t xml:space="preserve">Nos próximos capítulos iremos discutir cada componente listado anteriormente e qual o seu papel dentro da arquitetura como um todo, além de discutir de forma sucinta a tecnologia e/ou o padrão adotado para a </w:t>
       </w:r>
       <w:proofErr w:type="gramStart"/>
       <w:r>
-        <w:rPr>
-          <w:rFonts w:ascii="Verdana" w:hAnsi="Verdana"/>
-        </w:rPr>
         <w:t>implementação</w:t>
       </w:r>
       <w:proofErr w:type="gramEnd"/>
       <w:r>
-        <w:rPr>
-          <w:rFonts w:ascii="Verdana" w:hAnsi="Verdana"/>
-        </w:rPr>
         <w:t xml:space="preserve"> do mesmo.</w:t>
       </w:r>
     </w:p>
@@ -3175,7 +3318,7 @@
           <w:sz w:val="24"/>
         </w:rPr>
       </w:pPr>
-      <w:bookmarkStart w:id="14" w:name="_Toc386530340"/>
+      <w:bookmarkStart w:id="19" w:name="_Toc387071921"/>
       <w:r>
         <w:rPr>
           <w:rFonts w:ascii="Verdana" w:hAnsi="Verdana"/>
@@ -3184,7 +3327,7 @@
         <w:lastRenderedPageBreak/>
         <w:t>Modelos</w:t>
       </w:r>
-      <w:bookmarkEnd w:id="14"/>
+      <w:bookmarkEnd w:id="19"/>
     </w:p>
     <w:p>
       <w:pPr>
@@ -3211,65 +3354,33 @@
     <w:p>
       <w:pPr>
         <w:pStyle w:val="Corpodetexto"/>
-        <w:spacing w:line="360" w:lineRule="auto"/>
-        <w:ind w:firstLine="720"/>
-        <w:rPr>
-          <w:rFonts w:ascii="Verdana" w:hAnsi="Verdana"/>
-        </w:rPr>
-      </w:pPr>
-      <w:r>
-        <w:rPr>
-          <w:rFonts w:ascii="Verdana" w:hAnsi="Verdana"/>
-        </w:rPr>
+      </w:pPr>
+      <w:r>
         <w:t>No desenvolvimento de sistemas precisamos em muitas vezes fazer acesso a uma determinada base de dados. Em algumas linguagens de programação, principalmente as estruturadas, a separação real de funcionalidades na programação é muito complexa de forma que acessos a dados, consultas, entre outros elementos do sistema, acabam se misturando, o que ocasiona um alto acoplamento para termos alta coesão. Com a programação orientada a objetos isso já não ocorre em modelagens mais elaboradas. No caso da arquitetura desenvo</w:t>
       </w:r>
       <w:r>
-        <w:rPr>
-          <w:rFonts w:ascii="Verdana" w:hAnsi="Verdana"/>
-        </w:rPr>
         <w:t>lvida temos uma camada apenas com classes que espelham o</w:t>
       </w:r>
       <w:r>
-        <w:rPr>
-          <w:rFonts w:ascii="Verdana" w:hAnsi="Verdana"/>
-        </w:rPr>
         <w:t xml:space="preserve"> banco de dados</w:t>
       </w:r>
       <w:r>
-        <w:rPr>
-          <w:rFonts w:ascii="Verdana" w:hAnsi="Verdana"/>
-        </w:rPr>
         <w:t xml:space="preserve"> ou camada de </w:t>
       </w:r>
       <w:r>
-        <w:rPr>
-          <w:rFonts w:ascii="Verdana" w:hAnsi="Verdana"/>
-        </w:rPr>
         <w:t>modelo</w:t>
       </w:r>
       <w:r>
-        <w:rPr>
-          <w:rFonts w:ascii="Verdana" w:hAnsi="Verdana"/>
-        </w:rPr>
         <w:t>.</w:t>
       </w:r>
       <w:r>
-        <w:rPr>
-          <w:rFonts w:ascii="Verdana" w:hAnsi="Verdana"/>
-        </w:rPr>
         <w:tab/>
         <w:t>Nessa camada estão</w:t>
       </w:r>
       <w:r>
-        <w:rPr>
-          <w:rFonts w:ascii="Verdana" w:hAnsi="Verdana"/>
-        </w:rPr>
         <w:t xml:space="preserve"> todas as classes mapeadas com as entidades do banco de dados</w:t>
       </w:r>
       <w:r>
-        <w:rPr>
-          <w:rFonts w:ascii="Verdana" w:hAnsi="Verdana"/>
-        </w:rPr>
         <w:t>.</w:t>
       </w:r>
     </w:p>
@@ -3281,6 +3392,8 @@
           <w:rFonts w:ascii="Verdana" w:hAnsi="Verdana"/>
         </w:rPr>
       </w:pPr>
+      <w:bookmarkStart w:id="20" w:name="_Toc387071922"/>
+      <w:bookmarkEnd w:id="20"/>
     </w:p>
     <w:p>
       <w:pPr>
@@ -3294,7 +3407,7 @@
           <w:sz w:val="24"/>
         </w:rPr>
       </w:pPr>
-      <w:bookmarkStart w:id="15" w:name="_Toc386530341"/>
+      <w:bookmarkStart w:id="21" w:name="_Toc387071923"/>
       <w:r>
         <w:rPr>
           <w:rFonts w:ascii="Verdana" w:hAnsi="Verdana"/>
@@ -3302,7 +3415,7 @@
         </w:rPr>
         <w:t>Infraestrutura</w:t>
       </w:r>
-      <w:bookmarkEnd w:id="15"/>
+      <w:bookmarkEnd w:id="21"/>
     </w:p>
     <w:p>
       <w:pPr>
@@ -3329,252 +3442,131 @@
     <w:p>
       <w:pPr>
         <w:pStyle w:val="Corpodetexto"/>
-        <w:spacing w:line="360" w:lineRule="auto"/>
-        <w:ind w:firstLine="708"/>
-        <w:rPr>
-          <w:rFonts w:ascii="Verdana" w:hAnsi="Verdana"/>
-        </w:rPr>
-      </w:pPr>
-      <w:r>
-        <w:rPr>
-          <w:rFonts w:ascii="Verdana" w:hAnsi="Verdana"/>
-        </w:rPr>
+      </w:pPr>
+      <w:r>
         <w:t xml:space="preserve">Quando estamos elaborando uma arquitetura para o desenvolvimento de sistemas, principalmente orientado a objetos, temos que nos preocupar com a separação real das camadas pertencentes </w:t>
       </w:r>
       <w:r>
-        <w:rPr>
-          <w:rFonts w:ascii="Verdana" w:hAnsi="Verdana"/>
-        </w:rPr>
         <w:t>à</w:t>
       </w:r>
       <w:r>
-        <w:rPr>
-          <w:rFonts w:ascii="Verdana" w:hAnsi="Verdana"/>
-        </w:rPr>
         <w:t xml:space="preserve"> arquitetura. É nesse contexto que começamos a discutir os principais elementos da arquitetura, sendo que agora iremos começar detalhar </w:t>
       </w:r>
       <w:r>
-        <w:rPr>
-          <w:rFonts w:ascii="Verdana" w:hAnsi="Verdana"/>
-        </w:rPr>
         <w:t>a camada de infraestrutura</w:t>
       </w:r>
       <w:proofErr w:type="gramStart"/>
       <w:r>
-        <w:rPr>
-          <w:rFonts w:ascii="Verdana" w:hAnsi="Verdana"/>
-        </w:rPr>
         <w:t xml:space="preserve"> </w:t>
       </w:r>
       <w:r>
-        <w:rPr>
-          <w:rFonts w:ascii="Verdana" w:hAnsi="Verdana"/>
-        </w:rPr>
         <w:t xml:space="preserve">  </w:t>
       </w:r>
       <w:proofErr w:type="gramEnd"/>
       <w:r>
-        <w:rPr>
-          <w:rFonts w:ascii="Verdana" w:hAnsi="Verdana"/>
-        </w:rPr>
         <w:t>e seu contexto dentro da arquitetura.</w:t>
       </w:r>
     </w:p>
     <w:p>
       <w:pPr>
         <w:pStyle w:val="Corpodetexto"/>
-        <w:spacing w:line="360" w:lineRule="auto"/>
-        <w:rPr>
-          <w:rFonts w:ascii="Verdana" w:hAnsi="Verdana"/>
-        </w:rPr>
-      </w:pPr>
-      <w:r>
-        <w:rPr>
-          <w:rFonts w:ascii="Verdana" w:hAnsi="Verdana"/>
-        </w:rPr>
+      </w:pPr>
+      <w:r>
         <w:tab/>
         <w:t>A camada de infraestrutura é composta por</w:t>
       </w:r>
       <w:r>
-        <w:rPr>
-          <w:rFonts w:ascii="Verdana" w:hAnsi="Verdana"/>
-        </w:rPr>
         <w:t xml:space="preserve"> um conjunto de </w:t>
       </w:r>
       <w:r>
-        <w:rPr>
-          <w:rFonts w:ascii="Verdana" w:hAnsi="Verdana"/>
-        </w:rPr>
         <w:t>classe</w:t>
       </w:r>
       <w:proofErr w:type="gramStart"/>
       <w:r>
-        <w:rPr>
-          <w:rFonts w:ascii="Verdana" w:hAnsi="Verdana"/>
-        </w:rPr>
         <w:t xml:space="preserve"> </w:t>
       </w:r>
       <w:r>
-        <w:rPr>
-          <w:rFonts w:ascii="Verdana" w:hAnsi="Verdana"/>
-        </w:rPr>
         <w:t xml:space="preserve"> </w:t>
       </w:r>
       <w:proofErr w:type="gramEnd"/>
       <w:r>
-        <w:rPr>
-          <w:rFonts w:ascii="Verdana" w:hAnsi="Verdana"/>
-        </w:rPr>
         <w:t>pertencente</w:t>
       </w:r>
       <w:r>
-        <w:rPr>
-          <w:rFonts w:ascii="Verdana" w:hAnsi="Verdana"/>
-        </w:rPr>
         <w:t>s</w:t>
       </w:r>
       <w:r>
-        <w:rPr>
-          <w:rFonts w:ascii="Verdana" w:hAnsi="Verdana"/>
-        </w:rPr>
         <w:t xml:space="preserve"> à camada de </w:t>
       </w:r>
       <w:r>
-        <w:rPr>
-          <w:rFonts w:ascii="Verdana" w:hAnsi="Verdana"/>
-        </w:rPr>
         <w:t>acesso a dados</w:t>
       </w:r>
       <w:r>
-        <w:rPr>
-          <w:rFonts w:ascii="Verdana" w:hAnsi="Verdana"/>
-        </w:rPr>
         <w:t xml:space="preserve">, responsável por tratar as </w:t>
       </w:r>
       <w:r>
-        <w:rPr>
-          <w:rFonts w:ascii="Verdana" w:hAnsi="Verdana"/>
-        </w:rPr>
         <w:t>toda a requisição de acesso a</w:t>
       </w:r>
       <w:r>
-        <w:rPr>
-          <w:rFonts w:ascii="Verdana" w:hAnsi="Verdana"/>
-        </w:rPr>
         <w:t xml:space="preserve"> dados</w:t>
       </w:r>
       <w:r>
-        <w:rPr>
-          <w:rFonts w:ascii="Verdana" w:hAnsi="Verdana"/>
-        </w:rPr>
         <w:t xml:space="preserve"> provenientes d</w:t>
       </w:r>
       <w:r>
-        <w:rPr>
-          <w:rFonts w:ascii="Verdana" w:hAnsi="Verdana"/>
-        </w:rPr>
         <w:t>a camada de regra de negocio,</w:t>
       </w:r>
       <w:r>
-        <w:rPr>
-          <w:rFonts w:ascii="Verdana" w:hAnsi="Verdana"/>
-        </w:rPr>
         <w:t xml:space="preserve">  feita através </w:t>
       </w:r>
       <w:r>
-        <w:rPr>
-          <w:rFonts w:ascii="Verdana" w:hAnsi="Verdana"/>
-        </w:rPr>
         <w:t xml:space="preserve">do uso de </w:t>
       </w:r>
       <w:r>
-        <w:rPr>
-          <w:rFonts w:ascii="Verdana" w:hAnsi="Verdana"/>
-        </w:rPr>
         <w:t xml:space="preserve">uma </w:t>
       </w:r>
       <w:r>
-        <w:rPr>
-          <w:rFonts w:ascii="Verdana" w:hAnsi="Verdana"/>
-        </w:rPr>
         <w:t>interface</w:t>
       </w:r>
       <w:r>
-        <w:rPr>
-          <w:rFonts w:ascii="Verdana" w:hAnsi="Verdana"/>
-        </w:rPr>
         <w:t xml:space="preserve"> DAO entre a camada de </w:t>
       </w:r>
       <w:r>
-        <w:rPr>
-          <w:rFonts w:ascii="Verdana" w:hAnsi="Verdana"/>
-        </w:rPr>
         <w:t xml:space="preserve">negócios e a camada de </w:t>
       </w:r>
       <w:r>
-        <w:rPr>
-          <w:rFonts w:ascii="Verdana" w:hAnsi="Verdana"/>
-        </w:rPr>
         <w:t>modelo</w:t>
       </w:r>
       <w:r>
-        <w:rPr>
-          <w:rFonts w:ascii="Verdana" w:hAnsi="Verdana"/>
-        </w:rPr>
         <w:t>. Dessa forma</w:t>
       </w:r>
       <w:r>
-        <w:rPr>
-          <w:rFonts w:ascii="Verdana" w:hAnsi="Verdana"/>
-        </w:rPr>
         <w:t>,</w:t>
       </w:r>
       <w:r>
-        <w:rPr>
-          <w:rFonts w:ascii="Verdana" w:hAnsi="Verdana"/>
-        </w:rPr>
         <w:t xml:space="preserve"> as principais funcionalidades </w:t>
       </w:r>
       <w:proofErr w:type="gramStart"/>
       <w:r>
-        <w:rPr>
-          <w:rFonts w:ascii="Verdana" w:hAnsi="Verdana"/>
-        </w:rPr>
         <w:t>implementadas</w:t>
       </w:r>
       <w:proofErr w:type="gramEnd"/>
       <w:r>
-        <w:rPr>
-          <w:rFonts w:ascii="Verdana" w:hAnsi="Verdana"/>
-        </w:rPr>
         <w:t xml:space="preserve"> são: inserção, exclusão, alteração e consulta.</w:t>
       </w:r>
     </w:p>
     <w:p>
       <w:pPr>
         <w:pStyle w:val="Corpodetexto"/>
-        <w:spacing w:line="360" w:lineRule="auto"/>
-        <w:rPr>
-          <w:rFonts w:ascii="Verdana" w:hAnsi="Verdana"/>
-        </w:rPr>
-      </w:pPr>
-      <w:r>
-        <w:rPr>
-          <w:rFonts w:ascii="Verdana" w:hAnsi="Verdana"/>
-        </w:rPr>
+      </w:pPr>
+      <w:r>
         <w:tab/>
         <w:t xml:space="preserve">Com a criação do </w:t>
       </w:r>
       <w:r>
-        <w:rPr>
-          <w:rFonts w:ascii="Verdana" w:hAnsi="Verdana"/>
-        </w:rPr>
         <w:t>DAO, separamos o</w:t>
       </w:r>
       <w:r>
-        <w:rPr>
-          <w:rFonts w:ascii="Verdana" w:hAnsi="Verdana"/>
-        </w:rPr>
         <w:t xml:space="preserve"> acesso a elementos de persistência, assim como o controle e a manipulação dos dados que são retornados de um banco de dados.</w:t>
       </w:r>
     </w:p>
@@ -3604,7 +3596,7 @@
           <w:sz w:val="24"/>
         </w:rPr>
       </w:pPr>
-      <w:bookmarkStart w:id="16" w:name="_Toc386530342"/>
+      <w:bookmarkStart w:id="22" w:name="_Toc387071924"/>
       <w:r>
         <w:rPr>
           <w:rFonts w:ascii="Verdana" w:hAnsi="Verdana"/>
@@ -3612,7 +3604,7 @@
         </w:rPr>
         <w:t>Domínio</w:t>
       </w:r>
-      <w:bookmarkEnd w:id="16"/>
+      <w:bookmarkEnd w:id="22"/>
     </w:p>
     <w:p>
       <w:pPr>
@@ -3659,167 +3651,90 @@
     <w:p>
       <w:pPr>
         <w:pStyle w:val="Corpodetexto"/>
-        <w:spacing w:line="360" w:lineRule="auto"/>
-        <w:ind w:firstLine="708"/>
-        <w:rPr>
-          <w:rFonts w:ascii="Verdana" w:hAnsi="Verdana"/>
-        </w:rPr>
-      </w:pPr>
-      <w:r>
-        <w:rPr>
-          <w:rFonts w:ascii="Verdana" w:hAnsi="Verdana"/>
-        </w:rPr>
+      </w:pPr>
+      <w:r>
         <w:t xml:space="preserve">Todo sistema é formado por um conjunto de regras de negócio, ou seja, um fluxo lógico que deve ser processado para que tenhamos o resultado desejado. Uma regra de negócio é representada na UML (linguagem de modelagem de sistemas orientada a objetos) através de um caso de uso (modelagem da regra de negócio). Com a análise orientada a objetos a preocupação com a separação real da regra de negócio das demais funcionalidades do sistema é constante e essencial para termos um sistema de baixo acoplamento e de fácil manutenção e extensão. </w:t>
       </w:r>
     </w:p>
     <w:p>
       <w:pPr>
         <w:pStyle w:val="Corpodetexto"/>
-        <w:spacing w:line="360" w:lineRule="auto"/>
-        <w:ind w:firstLine="708"/>
-        <w:rPr>
-          <w:rFonts w:ascii="Verdana" w:hAnsi="Verdana"/>
-        </w:rPr>
-      </w:pPr>
-      <w:r>
-        <w:rPr>
-          <w:rFonts w:ascii="Verdana" w:hAnsi="Verdana"/>
-        </w:rPr>
+      </w:pPr>
+      <w:r>
         <w:t>Por esse motivo foi criad</w:t>
       </w:r>
       <w:r>
-        <w:rPr>
-          <w:rFonts w:ascii="Verdana" w:hAnsi="Verdana"/>
-        </w:rPr>
         <w:t>o o elemento chamado controle dentro da camada de domínio</w:t>
       </w:r>
       <w:proofErr w:type="gramStart"/>
       <w:r>
-        <w:rPr>
-          <w:rFonts w:ascii="Verdana" w:hAnsi="Verdana"/>
-        </w:rPr>
         <w:t xml:space="preserve"> </w:t>
       </w:r>
       <w:r>
-        <w:rPr>
-          <w:rFonts w:ascii="Verdana" w:hAnsi="Verdana"/>
-        </w:rPr>
         <w:t xml:space="preserve"> </w:t>
       </w:r>
       <w:proofErr w:type="gramEnd"/>
       <w:r>
-        <w:rPr>
-          <w:rFonts w:ascii="Verdana" w:hAnsi="Verdana"/>
-        </w:rPr>
         <w:t xml:space="preserve">na arquitetura. Um </w:t>
       </w:r>
       <w:r>
-        <w:rPr>
-          <w:rFonts w:ascii="Verdana" w:hAnsi="Verdana"/>
-        </w:rPr>
         <w:t xml:space="preserve">controlador é responsável pela execução de um ou mais fluxos de execução que são modeladas em um caso de uso, ou seja, podemos dizer que o controlador é em si a </w:t>
       </w:r>
       <w:proofErr w:type="gramStart"/>
       <w:r>
-        <w:rPr>
-          <w:rFonts w:ascii="Verdana" w:hAnsi="Verdana"/>
-        </w:rPr>
         <w:t>implementação</w:t>
       </w:r>
       <w:proofErr w:type="gramEnd"/>
       <w:r>
-        <w:rPr>
-          <w:rFonts w:ascii="Verdana" w:hAnsi="Verdana"/>
-        </w:rPr>
         <w:t xml:space="preserve"> da regra de negócio. O mesmo pode ser </w:t>
       </w:r>
       <w:proofErr w:type="spellStart"/>
       <w:r>
-        <w:rPr>
-          <w:rFonts w:ascii="Verdana" w:hAnsi="Verdana"/>
-        </w:rPr>
         <w:t>modularizado</w:t>
       </w:r>
       <w:proofErr w:type="spellEnd"/>
       <w:r>
-        <w:rPr>
-          <w:rFonts w:ascii="Verdana" w:hAnsi="Verdana"/>
-        </w:rPr>
         <w:t xml:space="preserve">, quando existem algumas particularidades dentro da </w:t>
       </w:r>
       <w:proofErr w:type="gramStart"/>
       <w:r>
-        <w:rPr>
-          <w:rFonts w:ascii="Verdana" w:hAnsi="Verdana"/>
-        </w:rPr>
         <w:t>implementação</w:t>
       </w:r>
       <w:proofErr w:type="gramEnd"/>
       <w:r>
-        <w:rPr>
-          <w:rFonts w:ascii="Verdana" w:hAnsi="Verdana"/>
-        </w:rPr>
         <w:t xml:space="preserve"> das regras, em classes que chamamos de RN (regras de neg</w:t>
       </w:r>
       <w:r>
-        <w:rPr>
-          <w:rFonts w:ascii="Verdana" w:hAnsi="Verdana"/>
-        </w:rPr>
         <w:t xml:space="preserve">ócio). O controlador faz uso da </w:t>
       </w:r>
       <w:proofErr w:type="spellStart"/>
       <w:r>
-        <w:rPr>
-          <w:rFonts w:ascii="Verdana" w:hAnsi="Verdana"/>
-        </w:rPr>
         <w:t>infraestutura</w:t>
       </w:r>
       <w:proofErr w:type="spellEnd"/>
       <w:r>
-        <w:rPr>
-          <w:rFonts w:ascii="Verdana" w:hAnsi="Verdana"/>
-        </w:rPr>
         <w:t xml:space="preserve"> para obter as informações necessárias para o seu processamento. </w:t>
       </w:r>
     </w:p>
     <w:p>
       <w:pPr>
         <w:pStyle w:val="Corpodetexto"/>
-        <w:spacing w:line="360" w:lineRule="auto"/>
-        <w:ind w:firstLine="708"/>
-        <w:rPr>
-          <w:rFonts w:ascii="Verdana" w:hAnsi="Verdana"/>
-        </w:rPr>
-      </w:pPr>
-      <w:r>
-        <w:rPr>
-          <w:rFonts w:ascii="Verdana" w:hAnsi="Verdana"/>
-        </w:rPr>
+      </w:pPr>
+      <w:r>
         <w:t xml:space="preserve">Com isso temos para cada caso de uso existente no sistema um controlador responsável por </w:t>
       </w:r>
       <w:proofErr w:type="gramStart"/>
       <w:r>
-        <w:rPr>
-          <w:rFonts w:ascii="Verdana" w:hAnsi="Verdana"/>
-        </w:rPr>
         <w:t>implementá</w:t>
       </w:r>
       <w:proofErr w:type="gramEnd"/>
       <w:r>
-        <w:rPr>
-          <w:rFonts w:ascii="Verdana" w:hAnsi="Verdana"/>
-        </w:rPr>
         <w:t>-lo, assim temos um controle transacional muito mais robusto (por caso de uso ou pela interação entre eles), por exemplo, cada método dentro do controlador estará sempre sobre o mesmo contexto transacional.</w:t>
       </w:r>
     </w:p>
     <w:p>
       <w:pPr>
         <w:pStyle w:val="Corpodetexto"/>
-        <w:spacing w:line="360" w:lineRule="auto"/>
-        <w:ind w:firstLine="708"/>
-        <w:rPr>
-          <w:rFonts w:ascii="Verdana" w:hAnsi="Verdana"/>
-        </w:rPr>
       </w:pPr>
     </w:p>
     <w:p>
@@ -3834,7 +3749,7 @@
           <w:sz w:val="24"/>
         </w:rPr>
       </w:pPr>
-      <w:bookmarkStart w:id="17" w:name="_Toc386530343"/>
+      <w:bookmarkStart w:id="23" w:name="_Toc387071925"/>
       <w:r>
         <w:rPr>
           <w:rFonts w:ascii="Verdana" w:hAnsi="Verdana"/>
@@ -3842,7 +3757,7 @@
         </w:rPr>
         <w:t>Visão</w:t>
       </w:r>
-      <w:bookmarkEnd w:id="17"/>
+      <w:bookmarkEnd w:id="23"/>
     </w:p>
     <w:p>
       <w:pPr>
@@ -3869,250 +3784,135 @@
     <w:p>
       <w:pPr>
         <w:pStyle w:val="Corpodetexto"/>
-        <w:spacing w:line="360" w:lineRule="auto"/>
-        <w:ind w:firstLine="708"/>
-        <w:rPr>
-          <w:rFonts w:ascii="Verdana" w:hAnsi="Verdana"/>
-        </w:rPr>
-      </w:pPr>
-      <w:r>
-        <w:rPr>
-          <w:rFonts w:ascii="Verdana" w:hAnsi="Verdana"/>
-        </w:rPr>
+      </w:pPr>
+      <w:r>
         <w:t>Nós já detalhamos bem a camada de regra de negócio e</w:t>
       </w:r>
       <w:proofErr w:type="gramStart"/>
       <w:r>
-        <w:rPr>
-          <w:rFonts w:ascii="Verdana" w:hAnsi="Verdana"/>
-        </w:rPr>
         <w:t xml:space="preserve">  </w:t>
       </w:r>
       <w:proofErr w:type="gramEnd"/>
       <w:r>
-        <w:rPr>
-          <w:rFonts w:ascii="Verdana" w:hAnsi="Verdana"/>
-        </w:rPr>
         <w:t xml:space="preserve">persistência de dados, agora iremos detalhar a camada de interface com o usuário. Nesse primeiro momento iremos falar sobre interfaces web, como ela foi dividida e </w:t>
       </w:r>
       <w:r>
-        <w:rPr>
-          <w:rFonts w:ascii="Verdana" w:hAnsi="Verdana"/>
-        </w:rPr>
         <w:t>o que foi envolvido</w:t>
       </w:r>
       <w:r>
-        <w:rPr>
-          <w:rFonts w:ascii="Verdana" w:hAnsi="Verdana"/>
-        </w:rPr>
         <w:t xml:space="preserve"> na criação da mesma.</w:t>
       </w:r>
     </w:p>
     <w:p>
       <w:pPr>
         <w:pStyle w:val="Corpodetexto"/>
-        <w:spacing w:line="360" w:lineRule="auto"/>
-        <w:ind w:firstLine="708"/>
-        <w:rPr>
-          <w:rFonts w:ascii="Verdana" w:hAnsi="Verdana"/>
-        </w:rPr>
-      </w:pPr>
-      <w:r>
-        <w:rPr>
-          <w:rFonts w:ascii="Verdana" w:hAnsi="Verdana"/>
-        </w:rPr>
+      </w:pPr>
+      <w:r>
         <w:t xml:space="preserve">O </w:t>
       </w:r>
       <w:proofErr w:type="gramStart"/>
       <w:r>
-        <w:rPr>
-          <w:rFonts w:ascii="Verdana" w:hAnsi="Verdana"/>
-        </w:rPr>
         <w:t>GlassFish</w:t>
       </w:r>
       <w:proofErr w:type="gramEnd"/>
       <w:r>
-        <w:rPr>
-          <w:rFonts w:ascii="Verdana" w:hAnsi="Verdana"/>
-        </w:rPr>
         <w:t xml:space="preserve"> é um servidor de aplicações Java para web. É</w:t>
       </w:r>
       <w:proofErr w:type="gramStart"/>
       <w:r>
-        <w:rPr>
-          <w:rFonts w:ascii="Verdana" w:hAnsi="Verdana"/>
-        </w:rPr>
         <w:t xml:space="preserve">  </w:t>
       </w:r>
       <w:proofErr w:type="gramEnd"/>
       <w:r>
-        <w:rPr>
-          <w:rFonts w:ascii="Verdana" w:hAnsi="Verdana"/>
-        </w:rPr>
         <w:t xml:space="preserve">oficialmente endossado pela Sun como a Implementação de Referência (RI) para as tecnologias Java Servlet e </w:t>
       </w:r>
       <w:proofErr w:type="spellStart"/>
       <w:r>
-        <w:rPr>
-          <w:rFonts w:ascii="Verdana" w:hAnsi="Verdana"/>
-        </w:rPr>
         <w:t>JavaServer</w:t>
       </w:r>
       <w:proofErr w:type="spellEnd"/>
       <w:r>
-        <w:rPr>
-          <w:rFonts w:ascii="Verdana" w:hAnsi="Verdana"/>
-        </w:rPr>
         <w:t xml:space="preserve"> </w:t>
       </w:r>
       <w:r>
-        <w:rPr>
-          <w:rFonts w:ascii="Verdana" w:hAnsi="Verdana"/>
-        </w:rPr>
         <w:t>Faces (JSF</w:t>
       </w:r>
       <w:r>
-        <w:rPr>
-          <w:rFonts w:ascii="Verdana" w:hAnsi="Verdana"/>
-        </w:rPr>
         <w:t xml:space="preserve">). O </w:t>
       </w:r>
       <w:proofErr w:type="gramStart"/>
       <w:r>
-        <w:rPr>
-          <w:rFonts w:ascii="Verdana" w:hAnsi="Verdana"/>
-        </w:rPr>
         <w:t>GlassFish</w:t>
       </w:r>
       <w:proofErr w:type="gramEnd"/>
       <w:r>
-        <w:rPr>
-          <w:rFonts w:ascii="Verdana" w:hAnsi="Verdana"/>
-        </w:rPr>
         <w:t xml:space="preserve"> </w:t>
       </w:r>
       <w:r>
-        <w:rPr>
-          <w:rFonts w:ascii="Verdana" w:hAnsi="Verdana"/>
-        </w:rPr>
         <w:t>é robusto e eficiente o suficiente para ser utilizado mesmo em um ambiente de produção.</w:t>
       </w:r>
     </w:p>
     <w:p>
       <w:pPr>
         <w:pStyle w:val="Corpodetexto"/>
-        <w:spacing w:line="360" w:lineRule="auto"/>
-        <w:ind w:firstLine="708"/>
-        <w:rPr>
-          <w:rFonts w:ascii="Verdana" w:hAnsi="Verdana"/>
-        </w:rPr>
-      </w:pPr>
-      <w:r>
-        <w:rPr>
-          <w:rFonts w:ascii="Verdana" w:hAnsi="Verdana"/>
-        </w:rPr>
+      </w:pPr>
+      <w:r>
+        <w:lastRenderedPageBreak/>
         <w:t>P</w:t>
       </w:r>
       <w:r>
-        <w:rPr>
-          <w:rFonts w:ascii="Verdana" w:hAnsi="Verdana"/>
-        </w:rPr>
         <w:t xml:space="preserve">arte da plataforma corporativa Java Enterprise </w:t>
       </w:r>
       <w:proofErr w:type="spellStart"/>
       <w:r>
-        <w:rPr>
-          <w:rFonts w:ascii="Verdana" w:hAnsi="Verdana"/>
-        </w:rPr>
         <w:t>Edition</w:t>
       </w:r>
       <w:proofErr w:type="spellEnd"/>
       <w:r>
-        <w:rPr>
-          <w:rFonts w:ascii="Verdana" w:hAnsi="Verdana"/>
-        </w:rPr>
         <w:t xml:space="preserve"> (J2EE ou Java EE) que abrange as tecnologias Servlet e </w:t>
       </w:r>
       <w:proofErr w:type="gramStart"/>
       <w:r>
-        <w:rPr>
-          <w:rFonts w:ascii="Verdana" w:hAnsi="Verdana"/>
-        </w:rPr>
         <w:t>JSP,</w:t>
       </w:r>
       <w:proofErr w:type="gramEnd"/>
       <w:r>
-        <w:rPr>
-          <w:rFonts w:ascii="Verdana" w:hAnsi="Verdana"/>
-        </w:rPr>
         <w:t>JSF,</w:t>
       </w:r>
       <w:r>
-        <w:rPr>
-          <w:rFonts w:ascii="Verdana" w:hAnsi="Verdana"/>
-        </w:rPr>
         <w:t xml:space="preserve"> incluindo tecnologias de apoio relacionadas como </w:t>
       </w:r>
       <w:proofErr w:type="spellStart"/>
       <w:r>
-        <w:rPr>
-          <w:rFonts w:ascii="Verdana" w:hAnsi="Verdana"/>
-        </w:rPr>
         <w:t>Realms</w:t>
       </w:r>
       <w:proofErr w:type="spellEnd"/>
       <w:r>
-        <w:rPr>
-          <w:rFonts w:ascii="Verdana" w:hAnsi="Verdana"/>
-        </w:rPr>
         <w:t xml:space="preserve"> e segurança, JNDI Resources e JDBC </w:t>
       </w:r>
       <w:proofErr w:type="spellStart"/>
       <w:r>
-        <w:rPr>
-          <w:rFonts w:ascii="Verdana" w:hAnsi="Verdana"/>
-        </w:rPr>
         <w:t>DataSources</w:t>
       </w:r>
       <w:proofErr w:type="spellEnd"/>
       <w:r>
-        <w:rPr>
-          <w:rFonts w:ascii="Verdana" w:hAnsi="Verdana"/>
-        </w:rPr>
         <w:t xml:space="preserve">. </w:t>
       </w:r>
     </w:p>
     <w:p>
       <w:pPr>
         <w:pStyle w:val="Corpodetexto"/>
-        <w:spacing w:line="360" w:lineRule="auto"/>
-        <w:ind w:firstLine="708"/>
-        <w:rPr>
-          <w:rFonts w:ascii="Verdana" w:hAnsi="Verdana"/>
-        </w:rPr>
-      </w:pPr>
-      <w:r>
-        <w:rPr>
-          <w:rFonts w:ascii="Verdana" w:hAnsi="Verdana"/>
-        </w:rPr>
+      </w:pPr>
+      <w:r>
         <w:t xml:space="preserve">A interface web </w:t>
       </w:r>
       <w:r>
-        <w:rPr>
-          <w:rFonts w:ascii="Verdana" w:hAnsi="Verdana"/>
-        </w:rPr>
         <w:t>fo</w:t>
       </w:r>
       <w:r>
-        <w:rPr>
-          <w:rFonts w:ascii="Verdana" w:hAnsi="Verdana"/>
-        </w:rPr>
         <w:t>i desenvolvida utilizando-se JSF</w:t>
       </w:r>
       <w:r>
-        <w:rPr>
-          <w:rFonts w:ascii="Verdana" w:hAnsi="Verdana"/>
-        </w:rPr>
         <w:t>.</w:t>
       </w:r>
     </w:p>
@@ -4135,7 +3935,7 @@
         </w:rPr>
         <w:br w:type="page"/>
       </w:r>
-      <w:bookmarkStart w:id="18" w:name="_Toc386530344"/>
+      <w:bookmarkStart w:id="24" w:name="_Toc387071926"/>
       <w:r>
         <w:rPr>
           <w:rFonts w:ascii="Verdana" w:hAnsi="Verdana"/>
@@ -4169,7 +3969,6 @@
       <w:proofErr w:type="gramEnd"/>
       <w:r>
         <w:rPr>
-          <w:rStyle w:val="Normal"/>
           <w:snapToGrid w:val="0"/>
           <w:color w:val="000000"/>
           <w:w w:val="0"/>
@@ -4178,7 +3977,6 @@
           <w:u w:color="000000"/>
           <w:bdr w:val="none" w:sz="0" w:space="0" w:color="000000"/>
           <w:shd w:val="clear" w:color="000000" w:fill="000000"/>
-          <w:lang/>
         </w:rPr>
         <w:t xml:space="preserve"> </w:t>
       </w:r>
@@ -4190,7 +3988,7 @@
         </w:rPr>
         <w:t>rquitetura</w:t>
       </w:r>
-      <w:bookmarkEnd w:id="18"/>
+      <w:bookmarkEnd w:id="24"/>
       <w:proofErr w:type="spellEnd"/>
     </w:p>
     <w:p>
@@ -4267,8 +4065,8 @@
       <w:r>
         <w:br w:type="page"/>
       </w:r>
-      <w:bookmarkStart w:id="19" w:name="_Toc91502012"/>
-      <w:bookmarkStart w:id="20" w:name="_Toc91525757"/>
+      <w:bookmarkStart w:id="25" w:name="_Toc91502012"/>
+      <w:bookmarkStart w:id="26" w:name="_Toc91525757"/>
     </w:p>
     <w:p>
       <w:pPr>
@@ -4291,7 +4089,7 @@
           <w:shd w:val="clear" w:color="auto" w:fill="CCCCCC"/>
         </w:rPr>
       </w:pPr>
-      <w:bookmarkStart w:id="21" w:name="_Toc386530345"/>
+      <w:bookmarkStart w:id="27" w:name="_Toc387071927"/>
       <w:r>
         <w:rPr>
           <w:rFonts w:ascii="Verdana" w:hAnsi="Verdana"/>
@@ -4303,9 +4101,9 @@
         <w:lastRenderedPageBreak/>
         <w:t>Padrões de Projeto</w:t>
       </w:r>
-      <w:bookmarkEnd w:id="19"/>
-      <w:bookmarkEnd w:id="20"/>
-      <w:bookmarkEnd w:id="21"/>
+      <w:bookmarkEnd w:id="25"/>
+      <w:bookmarkEnd w:id="26"/>
+      <w:bookmarkEnd w:id="27"/>
     </w:p>
     <w:p>
       <w:pPr>
@@ -4318,9 +4116,6 @@
     <w:p>
       <w:pPr>
         <w:pStyle w:val="Corpodetexto"/>
-        <w:rPr>
-          <w:rFonts w:ascii="Verdana" w:hAnsi="Verdana"/>
-        </w:rPr>
       </w:pPr>
     </w:p>
     <w:p>
@@ -4344,7 +4139,7 @@
           <w:shd w:val="clear" w:color="auto" w:fill="CCCCCC"/>
         </w:rPr>
       </w:pPr>
-      <w:bookmarkStart w:id="22" w:name="_Toc386530346"/>
+      <w:bookmarkStart w:id="28" w:name="_Toc387071928"/>
       <w:r>
         <w:rPr>
           <w:rFonts w:ascii="Verdana" w:hAnsi="Verdana"/>
@@ -4355,16 +4150,11 @@
         </w:rPr>
         <w:t>Objetivos e Restrições Arquiteturais</w:t>
       </w:r>
-      <w:bookmarkEnd w:id="22"/>
+      <w:bookmarkEnd w:id="28"/>
     </w:p>
     <w:p>
       <w:pPr>
         <w:pStyle w:val="Corpodetexto"/>
-        <w:spacing w:line="360" w:lineRule="auto"/>
-        <w:ind w:firstLine="720"/>
-        <w:rPr>
-          <w:rFonts w:ascii="Verdana" w:hAnsi="Verdana"/>
-        </w:rPr>
       </w:pPr>
     </w:p>
     <w:p>
@@ -4386,7 +4176,7 @@
           <w:sz w:val="24"/>
         </w:rPr>
       </w:pPr>
-      <w:bookmarkStart w:id="23" w:name="_Toc386530347"/>
+      <w:bookmarkStart w:id="29" w:name="_Toc387071929"/>
       <w:r>
         <w:rPr>
           <w:rFonts w:ascii="Verdana" w:hAnsi="Verdana"/>
@@ -4401,16 +4191,11 @@
         </w:rPr>
         <w:t>s</w:t>
       </w:r>
-      <w:bookmarkEnd w:id="23"/>
+      <w:bookmarkEnd w:id="29"/>
     </w:p>
     <w:p>
       <w:pPr>
         <w:pStyle w:val="Corpodetexto"/>
-        <w:rPr>
-          <w:rFonts w:ascii="Verdana" w:hAnsi="Verdana"/>
-          <w:i/>
-          <w:iCs/>
-        </w:rPr>
       </w:pPr>
     </w:p>
     <w:p>
@@ -4439,7 +4224,7 @@
           <w:sz w:val="24"/>
         </w:rPr>
       </w:pPr>
-      <w:bookmarkStart w:id="24" w:name="_Toc386530348"/>
+      <w:bookmarkStart w:id="30" w:name="_Toc387071930"/>
       <w:r>
         <w:rPr>
           <w:rFonts w:ascii="Verdana" w:hAnsi="Verdana"/>
@@ -4455,7 +4240,7 @@
         </w:rPr>
         <w:t>implementação</w:t>
       </w:r>
-      <w:bookmarkEnd w:id="24"/>
+      <w:bookmarkEnd w:id="30"/>
       <w:proofErr w:type="gramEnd"/>
     </w:p>
     <w:p>
@@ -4509,9 +4294,6 @@
     <w:p>
       <w:pPr>
         <w:pStyle w:val="Corpodetexto"/>
-        <w:rPr>
-          <w:rFonts w:ascii="Verdana" w:hAnsi="Verdana"/>
-        </w:rPr>
       </w:pPr>
     </w:p>
     <w:sectPr>
@@ -4572,12 +4354,6 @@
       <w:gridCol w:w="1166"/>
     </w:tblGrid>
     <w:tr>
-      <w:tblPrEx>
-        <w:tblCellMar>
-          <w:top w:w="0" w:type="dxa"/>
-          <w:bottom w:w="0" w:type="dxa"/>
-        </w:tblCellMar>
-      </w:tblPrEx>
       <w:trPr>
         <w:trHeight w:val="302"/>
       </w:trPr>
@@ -4594,7 +4370,6 @@
         <w:p>
           <w:pPr>
             <w:pStyle w:val="Rodap"/>
-            <w:spacing w:after="60"/>
           </w:pPr>
           <w:r>
             <w:t>&lt;Nome do Projeto&gt;</w:t>
@@ -4692,15 +4467,7 @@
               <w:szCs w:val="16"/>
               <w:lang w:val="nl-BE"/>
             </w:rPr>
-            <w:t>.</w:t>
-          </w:r>
-          <w:r>
-            <w:rPr>
-              <w:sz w:val="16"/>
-              <w:szCs w:val="16"/>
-              <w:lang w:val="nl-BE"/>
-            </w:rPr>
-            <w:t>doc</w:t>
+            <w:t>.doc</w:t>
           </w:r>
         </w:p>
       </w:tc>
@@ -4873,12 +4640,6 @@
       <w:gridCol w:w="3780"/>
     </w:tblGrid>
     <w:tr>
-      <w:tblPrEx>
-        <w:tblCellMar>
-          <w:top w:w="0" w:type="dxa"/>
-          <w:bottom w:w="0" w:type="dxa"/>
-        </w:tblCellMar>
-      </w:tblPrEx>
       <w:tc>
         <w:tcPr>
           <w:tcW w:w="5868" w:type="dxa"/>
@@ -4950,7 +4711,7 @@
               <w:color w:val="000080"/>
               <w:lang w:val="en-US"/>
             </w:rPr>
-            <w:t>4</w:t>
+            <w:t>9</w:t>
           </w:r>
           <w:r>
             <w:rPr>
@@ -5015,12 +4776,6 @@
       <w:gridCol w:w="2646"/>
     </w:tblGrid>
     <w:tr>
-      <w:tblPrEx>
-        <w:tblCellMar>
-          <w:top w:w="0" w:type="dxa"/>
-          <w:bottom w:w="0" w:type="dxa"/>
-        </w:tblCellMar>
-      </w:tblPrEx>
       <w:tc>
         <w:tcPr>
           <w:tcW w:w="6912" w:type="dxa"/>
@@ -5126,6 +4881,101 @@
 <file path=word/numbering.xml><?xml version="1.0" encoding="utf-8"?>
 <w:numbering xmlns:ve="http://schemas.openxmlformats.org/markup-compatibility/2006" xmlns:o="urn:schemas-microsoft-com:office:office" xmlns:r="http://schemas.openxmlformats.org/officeDocument/2006/relationships" xmlns:m="http://schemas.openxmlformats.org/officeDocument/2006/math" xmlns:v="urn:schemas-microsoft-com:vml" xmlns:wp="http://schemas.openxmlformats.org/drawingml/2006/wordprocessingDrawing" xmlns:w10="urn:schemas-microsoft-com:office:word" xmlns:w="http://schemas.openxmlformats.org/wordprocessingml/2006/main" xmlns:wne="http://schemas.microsoft.com/office/word/2006/wordml">
   <w:abstractNum w:abstractNumId="0">
+    <w:nsid w:val="0E451D12"/>
+    <w:multiLevelType w:val="multilevel"/>
+    <w:tmpl w:val="EBF4A338"/>
+    <w:lvl w:ilvl="0">
+      <w:start w:val="1"/>
+      <w:numFmt w:val="decimal"/>
+      <w:pStyle w:val="Ttulo1"/>
+      <w:lvlText w:val="%1"/>
+      <w:lvlJc w:val="left"/>
+      <w:pPr>
+        <w:ind w:left="432" w:hanging="432"/>
+      </w:pPr>
+    </w:lvl>
+    <w:lvl w:ilvl="1">
+      <w:start w:val="1"/>
+      <w:numFmt w:val="decimal"/>
+      <w:pStyle w:val="Ttulo2"/>
+      <w:lvlText w:val="%1.%2"/>
+      <w:lvlJc w:val="left"/>
+      <w:pPr>
+        <w:ind w:left="576" w:hanging="576"/>
+      </w:pPr>
+    </w:lvl>
+    <w:lvl w:ilvl="2">
+      <w:start w:val="1"/>
+      <w:numFmt w:val="decimal"/>
+      <w:pStyle w:val="Ttulo3"/>
+      <w:lvlText w:val="%1.%2.%3"/>
+      <w:lvlJc w:val="left"/>
+      <w:pPr>
+        <w:ind w:left="720" w:hanging="720"/>
+      </w:pPr>
+    </w:lvl>
+    <w:lvl w:ilvl="3">
+      <w:start w:val="1"/>
+      <w:numFmt w:val="decimal"/>
+      <w:pStyle w:val="Ttulo4"/>
+      <w:lvlText w:val="%1.%2.%3.%4"/>
+      <w:lvlJc w:val="left"/>
+      <w:pPr>
+        <w:ind w:left="864" w:hanging="864"/>
+      </w:pPr>
+    </w:lvl>
+    <w:lvl w:ilvl="4">
+      <w:start w:val="1"/>
+      <w:numFmt w:val="decimal"/>
+      <w:pStyle w:val="Ttulo5"/>
+      <w:lvlText w:val="%1.%2.%3.%4.%5"/>
+      <w:lvlJc w:val="left"/>
+      <w:pPr>
+        <w:ind w:left="1008" w:hanging="1008"/>
+      </w:pPr>
+    </w:lvl>
+    <w:lvl w:ilvl="5">
+      <w:start w:val="1"/>
+      <w:numFmt w:val="decimal"/>
+      <w:pStyle w:val="Ttulo6"/>
+      <w:lvlText w:val="%1.%2.%3.%4.%5.%6"/>
+      <w:lvlJc w:val="left"/>
+      <w:pPr>
+        <w:ind w:left="1152" w:hanging="1152"/>
+      </w:pPr>
+    </w:lvl>
+    <w:lvl w:ilvl="6">
+      <w:start w:val="1"/>
+      <w:numFmt w:val="decimal"/>
+      <w:pStyle w:val="Ttulo7"/>
+      <w:lvlText w:val="%1.%2.%3.%4.%5.%6.%7"/>
+      <w:lvlJc w:val="left"/>
+      <w:pPr>
+        <w:ind w:left="1296" w:hanging="1296"/>
+      </w:pPr>
+    </w:lvl>
+    <w:lvl w:ilvl="7">
+      <w:start w:val="1"/>
+      <w:numFmt w:val="decimal"/>
+      <w:pStyle w:val="Ttulo8"/>
+      <w:lvlText w:val="%1.%2.%3.%4.%5.%6.%7.%8"/>
+      <w:lvlJc w:val="left"/>
+      <w:pPr>
+        <w:ind w:left="1440" w:hanging="1440"/>
+      </w:pPr>
+    </w:lvl>
+    <w:lvl w:ilvl="8">
+      <w:start w:val="1"/>
+      <w:numFmt w:val="decimal"/>
+      <w:pStyle w:val="Ttulo9"/>
+      <w:lvlText w:val="%1.%2.%3.%4.%5.%6.%7.%8.%9"/>
+      <w:lvlJc w:val="left"/>
+      <w:pPr>
+        <w:ind w:left="1584" w:hanging="1584"/>
+      </w:pPr>
+    </w:lvl>
+  </w:abstractNum>
+  <w:abstractNum w:abstractNumId="1">
     <w:nsid w:val="249523BC"/>
     <w:multiLevelType w:val="hybridMultilevel"/>
     <w:tmpl w:val="691A6DBA"/>
@@ -5238,7 +5088,7 @@
       </w:pPr>
     </w:lvl>
   </w:abstractNum>
-  <w:abstractNum w:abstractNumId="1">
+  <w:abstractNum w:abstractNumId="2">
     <w:nsid w:val="2CBB4846"/>
     <w:multiLevelType w:val="hybridMultilevel"/>
     <w:tmpl w:val="E6168B70"/>
@@ -5378,7 +5228,7 @@
       </w:rPr>
     </w:lvl>
   </w:abstractNum>
-  <w:abstractNum w:abstractNumId="2">
+  <w:abstractNum w:abstractNumId="3">
     <w:nsid w:val="32BD2B46"/>
     <w:multiLevelType w:val="hybridMultilevel"/>
     <w:tmpl w:val="CCD24E18"/>
@@ -5494,7 +5344,7 @@
       </w:pPr>
     </w:lvl>
   </w:abstractNum>
-  <w:abstractNum w:abstractNumId="3">
+  <w:abstractNum w:abstractNumId="4">
     <w:nsid w:val="42C67A05"/>
     <w:multiLevelType w:val="singleLevel"/>
     <w:tmpl w:val="DB84D4D0"/>
@@ -5515,10 +5365,100 @@
       </w:rPr>
     </w:lvl>
   </w:abstractNum>
-  <w:abstractNum w:abstractNumId="4">
+  <w:abstractNum w:abstractNumId="5">
+    <w:nsid w:val="54AA4D8A"/>
+    <w:multiLevelType w:val="hybridMultilevel"/>
+    <w:tmpl w:val="0B1A2E94"/>
+    <w:lvl w:ilvl="0" w:tplc="7BB2CBAE">
+      <w:start w:val="1"/>
+      <w:numFmt w:val="decimal"/>
+      <w:lvlText w:val="%1."/>
+      <w:lvlJc w:val="left"/>
+      <w:pPr>
+        <w:ind w:left="1800" w:hanging="360"/>
+      </w:pPr>
+      <w:rPr>
+        <w:rFonts w:hint="default"/>
+        <w:sz w:val="20"/>
+      </w:rPr>
+    </w:lvl>
+    <w:lvl w:ilvl="1" w:tplc="04160019" w:tentative="1">
+      <w:start w:val="1"/>
+      <w:numFmt w:val="lowerLetter"/>
+      <w:lvlText w:val="%2."/>
+      <w:lvlJc w:val="left"/>
+      <w:pPr>
+        <w:ind w:left="2160" w:hanging="360"/>
+      </w:pPr>
+    </w:lvl>
+    <w:lvl w:ilvl="2" w:tplc="0416001B" w:tentative="1">
+      <w:start w:val="1"/>
+      <w:numFmt w:val="lowerRoman"/>
+      <w:lvlText w:val="%3."/>
+      <w:lvlJc w:val="right"/>
+      <w:pPr>
+        <w:ind w:left="2880" w:hanging="180"/>
+      </w:pPr>
+    </w:lvl>
+    <w:lvl w:ilvl="3" w:tplc="0416000F" w:tentative="1">
+      <w:start w:val="1"/>
+      <w:numFmt w:val="decimal"/>
+      <w:lvlText w:val="%4."/>
+      <w:lvlJc w:val="left"/>
+      <w:pPr>
+        <w:ind w:left="3600" w:hanging="360"/>
+      </w:pPr>
+    </w:lvl>
+    <w:lvl w:ilvl="4" w:tplc="04160019" w:tentative="1">
+      <w:start w:val="1"/>
+      <w:numFmt w:val="lowerLetter"/>
+      <w:lvlText w:val="%5."/>
+      <w:lvlJc w:val="left"/>
+      <w:pPr>
+        <w:ind w:left="4320" w:hanging="360"/>
+      </w:pPr>
+    </w:lvl>
+    <w:lvl w:ilvl="5" w:tplc="0416001B" w:tentative="1">
+      <w:start w:val="1"/>
+      <w:numFmt w:val="lowerRoman"/>
+      <w:lvlText w:val="%6."/>
+      <w:lvlJc w:val="right"/>
+      <w:pPr>
+        <w:ind w:left="5040" w:hanging="180"/>
+      </w:pPr>
+    </w:lvl>
+    <w:lvl w:ilvl="6" w:tplc="0416000F" w:tentative="1">
+      <w:start w:val="1"/>
+      <w:numFmt w:val="decimal"/>
+      <w:lvlText w:val="%7."/>
+      <w:lvlJc w:val="left"/>
+      <w:pPr>
+        <w:ind w:left="5760" w:hanging="360"/>
+      </w:pPr>
+    </w:lvl>
+    <w:lvl w:ilvl="7" w:tplc="04160019" w:tentative="1">
+      <w:start w:val="1"/>
+      <w:numFmt w:val="lowerLetter"/>
+      <w:lvlText w:val="%8."/>
+      <w:lvlJc w:val="left"/>
+      <w:pPr>
+        <w:ind w:left="6480" w:hanging="360"/>
+      </w:pPr>
+    </w:lvl>
+    <w:lvl w:ilvl="8" w:tplc="0416001B" w:tentative="1">
+      <w:start w:val="1"/>
+      <w:numFmt w:val="lowerRoman"/>
+      <w:lvlText w:val="%9."/>
+      <w:lvlJc w:val="right"/>
+      <w:pPr>
+        <w:ind w:left="7200" w:hanging="180"/>
+      </w:pPr>
+    </w:lvl>
+  </w:abstractNum>
+  <w:abstractNum w:abstractNumId="6">
     <w:nsid w:val="5AB22E8B"/>
     <w:multiLevelType w:val="multilevel"/>
-    <w:tmpl w:val="C15221F6"/>
+    <w:tmpl w:val="F65493B8"/>
     <w:lvl w:ilvl="0">
       <w:start w:val="6"/>
       <w:numFmt w:val="decimal"/>
@@ -5664,7 +5604,7 @@
       </w:rPr>
     </w:lvl>
   </w:abstractNum>
-  <w:abstractNum w:abstractNumId="5">
+  <w:abstractNum w:abstractNumId="7">
     <w:nsid w:val="5C0B5F07"/>
     <w:multiLevelType w:val="multilevel"/>
     <w:tmpl w:val="56600EBC"/>
@@ -5813,7 +5753,7 @@
       </w:rPr>
     </w:lvl>
   </w:abstractNum>
-  <w:abstractNum w:abstractNumId="6">
+  <w:abstractNum w:abstractNumId="8">
     <w:nsid w:val="76E02F0F"/>
     <w:multiLevelType w:val="hybridMultilevel"/>
     <w:tmpl w:val="1BEEF41E"/>
@@ -5950,7 +5890,7 @@
       </w:rPr>
     </w:lvl>
   </w:abstractNum>
-  <w:abstractNum w:abstractNumId="7">
+  <w:abstractNum w:abstractNumId="9">
     <w:nsid w:val="78E0761A"/>
     <w:multiLevelType w:val="multilevel"/>
     <w:tmpl w:val="631A6408"/>
@@ -6091,7 +6031,7 @@
       </w:rPr>
     </w:lvl>
   </w:abstractNum>
-  <w:abstractNum w:abstractNumId="8">
+  <w:abstractNum w:abstractNumId="10">
     <w:nsid w:val="7A916235"/>
     <w:multiLevelType w:val="hybridMultilevel"/>
     <w:tmpl w:val="79A07702"/>
@@ -6231,7 +6171,120 @@
       </w:rPr>
     </w:lvl>
   </w:abstractNum>
-  <w:abstractNum w:abstractNumId="9">
+  <w:abstractNum w:abstractNumId="11">
+    <w:nsid w:val="7EEA2FBA"/>
+    <w:multiLevelType w:val="hybridMultilevel"/>
+    <w:tmpl w:val="82067DA2"/>
+    <w:lvl w:ilvl="0" w:tplc="04160001">
+      <w:start w:val="1"/>
+      <w:numFmt w:val="bullet"/>
+      <w:lvlText w:val=""/>
+      <w:lvlJc w:val="left"/>
+      <w:pPr>
+        <w:ind w:left="1440" w:hanging="360"/>
+      </w:pPr>
+      <w:rPr>
+        <w:rFonts w:ascii="Symbol" w:hAnsi="Symbol" w:hint="default"/>
+      </w:rPr>
+    </w:lvl>
+    <w:lvl w:ilvl="1" w:tplc="04160003" w:tentative="1">
+      <w:start w:val="1"/>
+      <w:numFmt w:val="bullet"/>
+      <w:lvlText w:val="o"/>
+      <w:lvlJc w:val="left"/>
+      <w:pPr>
+        <w:ind w:left="2160" w:hanging="360"/>
+      </w:pPr>
+      <w:rPr>
+        <w:rFonts w:ascii="Courier New" w:hAnsi="Courier New" w:cs="Courier New" w:hint="default"/>
+      </w:rPr>
+    </w:lvl>
+    <w:lvl w:ilvl="2" w:tplc="04160005" w:tentative="1">
+      <w:start w:val="1"/>
+      <w:numFmt w:val="bullet"/>
+      <w:lvlText w:val=""/>
+      <w:lvlJc w:val="left"/>
+      <w:pPr>
+        <w:ind w:left="2880" w:hanging="360"/>
+      </w:pPr>
+      <w:rPr>
+        <w:rFonts w:ascii="Wingdings" w:hAnsi="Wingdings" w:hint="default"/>
+      </w:rPr>
+    </w:lvl>
+    <w:lvl w:ilvl="3" w:tplc="04160001" w:tentative="1">
+      <w:start w:val="1"/>
+      <w:numFmt w:val="bullet"/>
+      <w:lvlText w:val=""/>
+      <w:lvlJc w:val="left"/>
+      <w:pPr>
+        <w:ind w:left="3600" w:hanging="360"/>
+      </w:pPr>
+      <w:rPr>
+        <w:rFonts w:ascii="Symbol" w:hAnsi="Symbol" w:hint="default"/>
+      </w:rPr>
+    </w:lvl>
+    <w:lvl w:ilvl="4" w:tplc="04160003" w:tentative="1">
+      <w:start w:val="1"/>
+      <w:numFmt w:val="bullet"/>
+      <w:lvlText w:val="o"/>
+      <w:lvlJc w:val="left"/>
+      <w:pPr>
+        <w:ind w:left="4320" w:hanging="360"/>
+      </w:pPr>
+      <w:rPr>
+        <w:rFonts w:ascii="Courier New" w:hAnsi="Courier New" w:cs="Courier New" w:hint="default"/>
+      </w:rPr>
+    </w:lvl>
+    <w:lvl w:ilvl="5" w:tplc="04160005" w:tentative="1">
+      <w:start w:val="1"/>
+      <w:numFmt w:val="bullet"/>
+      <w:lvlText w:val=""/>
+      <w:lvlJc w:val="left"/>
+      <w:pPr>
+        <w:ind w:left="5040" w:hanging="360"/>
+      </w:pPr>
+      <w:rPr>
+        <w:rFonts w:ascii="Wingdings" w:hAnsi="Wingdings" w:hint="default"/>
+      </w:rPr>
+    </w:lvl>
+    <w:lvl w:ilvl="6" w:tplc="04160001" w:tentative="1">
+      <w:start w:val="1"/>
+      <w:numFmt w:val="bullet"/>
+      <w:lvlText w:val=""/>
+      <w:lvlJc w:val="left"/>
+      <w:pPr>
+        <w:ind w:left="5760" w:hanging="360"/>
+      </w:pPr>
+      <w:rPr>
+        <w:rFonts w:ascii="Symbol" w:hAnsi="Symbol" w:hint="default"/>
+      </w:rPr>
+    </w:lvl>
+    <w:lvl w:ilvl="7" w:tplc="04160003" w:tentative="1">
+      <w:start w:val="1"/>
+      <w:numFmt w:val="bullet"/>
+      <w:lvlText w:val="o"/>
+      <w:lvlJc w:val="left"/>
+      <w:pPr>
+        <w:ind w:left="6480" w:hanging="360"/>
+      </w:pPr>
+      <w:rPr>
+        <w:rFonts w:ascii="Courier New" w:hAnsi="Courier New" w:cs="Courier New" w:hint="default"/>
+      </w:rPr>
+    </w:lvl>
+    <w:lvl w:ilvl="8" w:tplc="04160005" w:tentative="1">
+      <w:start w:val="1"/>
+      <w:numFmt w:val="bullet"/>
+      <w:lvlText w:val=""/>
+      <w:lvlJc w:val="left"/>
+      <w:pPr>
+        <w:ind w:left="7200" w:hanging="360"/>
+      </w:pPr>
+      <w:rPr>
+        <w:rFonts w:ascii="Wingdings" w:hAnsi="Wingdings" w:hint="default"/>
+      </w:rPr>
+    </w:lvl>
+  </w:abstractNum>
+  <w:abstractNum w:abstractNumId="12">
     <w:nsid w:val="7F4C49AD"/>
     <w:multiLevelType w:val="multilevel"/>
     <w:tmpl w:val="0A5CA87E"/>
@@ -6381,34 +6434,46 @@
     </w:lvl>
   </w:abstractNum>
   <w:num w:numId="1">
+    <w:abstractNumId w:val="4"/>
+  </w:num>
+  <w:num w:numId="2">
+    <w:abstractNumId w:val="2"/>
+  </w:num>
+  <w:num w:numId="3">
+    <w:abstractNumId w:val="8"/>
+  </w:num>
+  <w:num w:numId="4">
     <w:abstractNumId w:val="3"/>
   </w:num>
-  <w:num w:numId="2">
+  <w:num w:numId="5">
+    <w:abstractNumId w:val="10"/>
+  </w:num>
+  <w:num w:numId="6">
     <w:abstractNumId w:val="1"/>
   </w:num>
-  <w:num w:numId="3">
+  <w:num w:numId="7">
+    <w:abstractNumId w:val="9"/>
+  </w:num>
+  <w:num w:numId="8">
     <w:abstractNumId w:val="6"/>
   </w:num>
-  <w:num w:numId="4">
-    <w:abstractNumId w:val="2"/>
+  <w:num w:numId="9">
+    <w:abstractNumId w:val="7"/>
   </w:num>
-  <w:num w:numId="5">
-    <w:abstractNumId w:val="8"/>
+  <w:num w:numId="10">
+    <w:abstractNumId w:val="12"/>
   </w:num>
-  <w:num w:numId="6">
+  <w:num w:numId="11">
+    <w:abstractNumId w:val="9"/>
+  </w:num>
+  <w:num w:numId="12">
+    <w:abstractNumId w:val="5"/>
+  </w:num>
+  <w:num w:numId="13">
     <w:abstractNumId w:val="0"/>
   </w:num>
-  <w:num w:numId="7">
-    <w:abstractNumId w:val="7"/>
-  </w:num>
-  <w:num w:numId="8">
-    <w:abstractNumId w:val="4"/>
-  </w:num>
-  <w:num w:numId="9">
-    <w:abstractNumId w:val="5"/>
-  </w:num>
-  <w:num w:numId="10">
-    <w:abstractNumId w:val="9"/>
+  <w:num w:numId="14">
+    <w:abstractNumId w:val="11"/>
   </w:num>
   <w:numIdMacAtCleanup w:val="10"/>
 </w:numbering>
@@ -6423,7 +6488,12 @@
         <w:lang w:val="pt-BR" w:eastAsia="pt-BR" w:bidi="ar-SA"/>
       </w:rPr>
     </w:rPrDefault>
-    <w:pPrDefault/>
+    <w:pPrDefault>
+      <w:pPr>
+        <w:spacing w:before="120" w:after="60"/>
+        <w:ind w:left="578" w:hanging="578"/>
+      </w:pPr>
+    </w:pPrDefault>
   </w:docDefaults>
   <w:latentStyles w:defLockedState="0" w:defUIPriority="99" w:defSemiHidden="1" w:defUnhideWhenUsed="1" w:defQFormat="0" w:count="267">
     <w:lsdException w:name="Normal" w:semiHidden="0" w:uiPriority="0" w:unhideWhenUsed="0" w:qFormat="1"/>
@@ -6568,6 +6638,7 @@
   <w:style w:type="paragraph" w:default="1" w:styleId="Normal">
     <w:name w:val="Normal"/>
     <w:qFormat/>
+    <w:rsid w:val="00D17437"/>
     <w:pPr>
       <w:widowControl w:val="0"/>
       <w:spacing w:line="240" w:lineRule="atLeast"/>
@@ -6581,9 +6652,13 @@
     <w:basedOn w:val="Normal"/>
     <w:next w:val="Corpodetexto"/>
     <w:qFormat/>
+    <w:rsid w:val="00D17437"/>
     <w:pPr>
       <w:keepNext/>
-      <w:spacing w:before="120" w:after="60" w:line="240" w:lineRule="auto"/>
+      <w:numPr>
+        <w:numId w:val="13"/>
+      </w:numPr>
+      <w:spacing w:line="240" w:lineRule="auto"/>
       <w:outlineLvl w:val="0"/>
     </w:pPr>
     <w:rPr>
@@ -6597,11 +6672,18 @@
     <w:basedOn w:val="Ttulo1"/>
     <w:next w:val="Corpodetexto"/>
     <w:qFormat/>
+    <w:rsid w:val="00026A12"/>
     <w:pPr>
+      <w:numPr>
+        <w:ilvl w:val="1"/>
+      </w:numPr>
+      <w:spacing w:after="120"/>
+      <w:ind w:left="578" w:hanging="578"/>
       <w:outlineLvl w:val="1"/>
     </w:pPr>
     <w:rPr>
-      <w:sz w:val="20"/>
+      <w:rFonts w:ascii="Verdana" w:hAnsi="Verdana"/>
+      <w:caps w:val="0"/>
     </w:rPr>
   </w:style>
   <w:style w:type="paragraph" w:styleId="Ttulo3">
@@ -6609,11 +6691,17 @@
     <w:basedOn w:val="Ttulo1"/>
     <w:next w:val="Normal"/>
     <w:qFormat/>
+    <w:rsid w:val="00026A12"/>
     <w:pPr>
+      <w:numPr>
+        <w:ilvl w:val="2"/>
+      </w:numPr>
+      <w:spacing w:after="120"/>
       <w:outlineLvl w:val="2"/>
     </w:pPr>
     <w:rPr>
       <w:i/>
+      <w:caps w:val="0"/>
       <w:sz w:val="20"/>
     </w:rPr>
   </w:style>
@@ -6622,7 +6710,11 @@
     <w:basedOn w:val="Ttulo1"/>
     <w:next w:val="Normal"/>
     <w:qFormat/>
+    <w:rsid w:val="00D17437"/>
     <w:pPr>
+      <w:numPr>
+        <w:ilvl w:val="3"/>
+      </w:numPr>
       <w:outlineLvl w:val="3"/>
     </w:pPr>
     <w:rPr>
@@ -6636,8 +6728,13 @@
     <w:basedOn w:val="Normal"/>
     <w:next w:val="Normal"/>
     <w:qFormat/>
+    <w:rsid w:val="00D17437"/>
     <w:pPr>
-      <w:spacing w:before="120" w:after="60" w:line="240" w:lineRule="auto"/>
+      <w:numPr>
+        <w:ilvl w:val="4"/>
+        <w:numId w:val="13"/>
+      </w:numPr>
+      <w:spacing w:line="240" w:lineRule="auto"/>
       <w:outlineLvl w:val="4"/>
     </w:pPr>
     <w:rPr>
@@ -6649,8 +6746,13 @@
     <w:basedOn w:val="Normal"/>
     <w:next w:val="Normal"/>
     <w:qFormat/>
+    <w:rsid w:val="00D17437"/>
     <w:pPr>
-      <w:spacing w:before="120" w:after="60" w:line="240" w:lineRule="auto"/>
+      <w:numPr>
+        <w:ilvl w:val="5"/>
+        <w:numId w:val="13"/>
+      </w:numPr>
+      <w:spacing w:line="240" w:lineRule="auto"/>
       <w:outlineLvl w:val="5"/>
     </w:pPr>
     <w:rPr>
@@ -6662,8 +6764,13 @@
     <w:basedOn w:val="Normal"/>
     <w:next w:val="Normal"/>
     <w:qFormat/>
+    <w:rsid w:val="00D17437"/>
     <w:pPr>
-      <w:spacing w:before="120" w:after="60" w:line="240" w:lineRule="auto"/>
+      <w:numPr>
+        <w:ilvl w:val="6"/>
+        <w:numId w:val="13"/>
+      </w:numPr>
+      <w:spacing w:line="240" w:lineRule="auto"/>
       <w:outlineLvl w:val="6"/>
     </w:pPr>
     <w:rPr>
@@ -6675,8 +6782,13 @@
     <w:basedOn w:val="Normal"/>
     <w:next w:val="Normal"/>
     <w:qFormat/>
+    <w:rsid w:val="00D17437"/>
     <w:pPr>
-      <w:spacing w:before="120" w:after="60" w:line="240" w:lineRule="auto"/>
+      <w:numPr>
+        <w:ilvl w:val="7"/>
+        <w:numId w:val="13"/>
+      </w:numPr>
+      <w:spacing w:line="240" w:lineRule="auto"/>
       <w:outlineLvl w:val="7"/>
     </w:pPr>
     <w:rPr>
@@ -6688,8 +6800,13 @@
     <w:basedOn w:val="Normal"/>
     <w:next w:val="Normal"/>
     <w:qFormat/>
+    <w:rsid w:val="00D17437"/>
     <w:pPr>
-      <w:spacing w:before="120" w:after="60" w:line="240" w:lineRule="auto"/>
+      <w:numPr>
+        <w:ilvl w:val="8"/>
+        <w:numId w:val="13"/>
+      </w:numPr>
+      <w:spacing w:line="240" w:lineRule="auto"/>
       <w:outlineLvl w:val="8"/>
     </w:pPr>
     <w:rPr>
@@ -6698,11 +6815,16 @@
   </w:style>
   <w:style w:type="character" w:default="1" w:styleId="Fontepargpadro">
     <w:name w:val="Default Paragraph Font"/>
+    <w:uiPriority w:val="1"/>
     <w:semiHidden/>
+    <w:unhideWhenUsed/>
   </w:style>
   <w:style w:type="table" w:default="1" w:styleId="Tabelanormal">
     <w:name w:val="Normal Table"/>
+    <w:uiPriority w:val="99"/>
     <w:semiHidden/>
+    <w:unhideWhenUsed/>
+    <w:qFormat/>
     <w:tblPr>
       <w:tblInd w:w="0" w:type="dxa"/>
       <w:tblCellMar>
@@ -6715,13 +6837,16 @@
   </w:style>
   <w:style w:type="numbering" w:default="1" w:styleId="Semlista">
     <w:name w:val="No List"/>
+    <w:uiPriority w:val="99"/>
     <w:semiHidden/>
+    <w:unhideWhenUsed/>
   </w:style>
   <w:style w:type="paragraph" w:styleId="Ttulo">
     <w:name w:val="Title"/>
     <w:basedOn w:val="Normal"/>
     <w:next w:val="Normal"/>
     <w:qFormat/>
+    <w:rsid w:val="00D17437"/>
     <w:pPr>
       <w:spacing w:line="240" w:lineRule="auto"/>
       <w:jc w:val="center"/>
@@ -6734,21 +6859,28 @@
   <w:style w:type="character" w:styleId="Nmerodepgina">
     <w:name w:val="page number"/>
     <w:basedOn w:val="Fontepargpadro"/>
+    <w:rsid w:val="00D17437"/>
   </w:style>
   <w:style w:type="paragraph" w:styleId="Corpodetexto">
     <w:name w:val="Body Text"/>
     <w:basedOn w:val="Normal"/>
     <w:link w:val="CorpodetextoChar"/>
+    <w:rsid w:val="00026A12"/>
     <w:pPr>
       <w:keepLines/>
-      <w:spacing w:before="60" w:line="0" w:lineRule="atLeast"/>
+      <w:spacing w:before="60" w:line="360" w:lineRule="auto"/>
+      <w:ind w:left="0" w:firstLine="720"/>
       <w:jc w:val="both"/>
     </w:pPr>
+    <w:rPr>
+      <w:rFonts w:ascii="Verdana" w:hAnsi="Verdana"/>
+    </w:rPr>
   </w:style>
   <w:style w:type="character" w:styleId="Refdecomentrio">
     <w:name w:val="annotation reference"/>
     <w:basedOn w:val="Fontepargpadro"/>
     <w:semiHidden/>
+    <w:rsid w:val="00D17437"/>
     <w:rPr>
       <w:rFonts w:ascii="Arial" w:hAnsi="Arial"/>
       <w:sz w:val="16"/>
@@ -6758,6 +6890,7 @@
     <w:name w:val="annotation text"/>
     <w:basedOn w:val="Normal"/>
     <w:semiHidden/>
+    <w:rsid w:val="00D17437"/>
     <w:pPr>
       <w:widowControl/>
       <w:spacing w:line="240" w:lineRule="auto"/>
@@ -6767,11 +6900,11 @@
     <w:name w:val="Fluxo Alternativo - Tópico"/>
     <w:basedOn w:val="Normal"/>
     <w:next w:val="Normal"/>
+    <w:rsid w:val="00D17437"/>
     <w:pPr>
       <w:tabs>
         <w:tab w:val="num" w:pos="360"/>
       </w:tabs>
-      <w:spacing w:before="120"/>
       <w:ind w:left="357" w:hanging="357"/>
     </w:pPr>
     <w:rPr>
@@ -6781,6 +6914,7 @@
   <w:style w:type="paragraph" w:customStyle="1" w:styleId="Lista1">
     <w:name w:val="Lista 1"/>
     <w:basedOn w:val="Normal"/>
+    <w:rsid w:val="00D17437"/>
     <w:pPr>
       <w:numPr>
         <w:numId w:val="1"/>
@@ -6797,11 +6931,11 @@
     <w:name w:val="Observação - Tópico"/>
     <w:basedOn w:val="Normal"/>
     <w:next w:val="Normal"/>
+    <w:rsid w:val="00D17437"/>
     <w:pPr>
       <w:tabs>
         <w:tab w:val="num" w:pos="1492"/>
       </w:tabs>
-      <w:spacing w:before="120"/>
       <w:ind w:left="357" w:hanging="357"/>
     </w:pPr>
     <w:rPr>
@@ -6812,6 +6946,7 @@
     <w:name w:val="Hyperlink"/>
     <w:basedOn w:val="Fontepargpadro"/>
     <w:uiPriority w:val="99"/>
+    <w:rsid w:val="00D17437"/>
     <w:rPr>
       <w:color w:val="0000FF"/>
       <w:u w:val="single"/>
@@ -6820,6 +6955,7 @@
   <w:style w:type="character" w:styleId="HiperlinkVisitado">
     <w:name w:val="FollowedHyperlink"/>
     <w:basedOn w:val="Fontepargpadro"/>
+    <w:rsid w:val="00D17437"/>
     <w:rPr>
       <w:color w:val="800080"/>
       <w:u w:val="single"/>
@@ -6936,7 +7072,7 @@
     <w:rsid w:val="00B135C0"/>
     <w:pPr>
       <w:widowControl/>
-      <w:spacing w:before="60" w:after="60" w:line="240" w:lineRule="auto"/>
+      <w:spacing w:before="60" w:line="240" w:lineRule="auto"/>
       <w:ind w:hanging="547"/>
       <w:jc w:val="center"/>
     </w:pPr>
@@ -7093,7 +7229,6 @@
         <w:ilvl w:val="1"/>
         <w:numId w:val="7"/>
       </w:numPr>
-      <w:spacing w:before="120" w:after="60"/>
       <w:outlineLvl w:val="1"/>
     </w:pPr>
     <w:rPr>
@@ -7157,10 +7292,34 @@
     <w:name w:val="Corpo de texto Char"/>
     <w:basedOn w:val="Fontepargpadro"/>
     <w:link w:val="Corpodetexto"/>
-    <w:rsid w:val="006E0F47"/>
+    <w:rsid w:val="00026A12"/>
     <w:rPr>
-      <w:rFonts w:ascii="Arial" w:hAnsi="Arial"/>
+      <w:rFonts w:ascii="Verdana" w:hAnsi="Verdana"/>
     </w:rPr>
+  </w:style>
+  <w:style w:type="paragraph" w:styleId="PargrafodaLista">
+    <w:name w:val="List Paragraph"/>
+    <w:basedOn w:val="Normal"/>
+    <w:uiPriority w:val="34"/>
+    <w:qFormat/>
+    <w:rsid w:val="00026A12"/>
+    <w:pPr>
+      <w:ind w:left="720"/>
+      <w:contextualSpacing/>
+    </w:pPr>
+  </w:style>
+  <w:style w:type="paragraph" w:styleId="Sumrio3">
+    <w:name w:val="toc 3"/>
+    <w:basedOn w:val="Normal"/>
+    <w:next w:val="Normal"/>
+    <w:autoRedefine/>
+    <w:uiPriority w:val="39"/>
+    <w:unhideWhenUsed/>
+    <w:rsid w:val="00026A12"/>
+    <w:pPr>
+      <w:spacing w:after="100"/>
+      <w:ind w:left="400"/>
+    </w:pPr>
   </w:style>
 </w:styles>
 </file>
@@ -7453,7 +7612,7 @@
 </file>
 
 <file path=customXml/itemProps1.xml><?xml version="1.0" encoding="utf-8"?>
-<ds:datastoreItem xmlns:ds="http://schemas.openxmlformats.org/officeDocument/2006/customXml" ds:itemID="{9F1F9157-CA44-4860-B2E6-228D78C1FB9B}">
+<ds:datastoreItem xmlns:ds="http://schemas.openxmlformats.org/officeDocument/2006/customXml" ds:itemID="{6EBC9A12-A23C-4721-8B06-ABA926DB0825}">
   <ds:schemaRefs>
     <ds:schemaRef ds:uri="http://schemas.openxmlformats.org/officeDocument/2006/bibliography"/>
   </ds:schemaRefs>

</xml_diff>

<commit_message>
Atualização Modelo e Documento de Arquitetura.
</commit_message>
<xml_diff>
--- a/Documentos/Documento de Arquitetura de Software.docx
+++ b/Documentos/Documento de Arquitetura de Software.docx
@@ -151,7 +151,7 @@
           <w:rFonts w:ascii="Verdana" w:hAnsi="Verdana"/>
           <w:noProof/>
         </w:rPr>
-        <w:t>20 de maio de 2014</w:t>
+        <w:t>30 de maio de 2014</w:t>
       </w:r>
       <w:r>
         <w:rPr>
@@ -3652,8 +3652,8 @@
           <w:szCs w:val="28"/>
         </w:rPr>
       </w:pPr>
-      <w:bookmarkStart w:id="2" w:name="_Toc472744026"/>
-      <w:bookmarkStart w:id="3" w:name="_Toc388352783"/>
+      <w:bookmarkStart w:id="2" w:name="_Toc388352783"/>
+      <w:bookmarkStart w:id="3" w:name="_Toc472744026"/>
       <w:r>
         <w:rPr>
           <w:rFonts w:ascii="Verdana" w:hAnsi="Verdana"/>
@@ -3664,7 +3664,7 @@
         </w:rPr>
         <w:t>Introdução</w:t>
       </w:r>
-      <w:bookmarkEnd w:id="3"/>
+      <w:bookmarkEnd w:id="2"/>
     </w:p>
     <w:p>
       <w:pPr>
@@ -3763,7 +3763,7 @@
         </w:rPr>
       </w:pPr>
       <w:bookmarkStart w:id="4" w:name="_Toc388352784"/>
-      <w:bookmarkEnd w:id="2"/>
+      <w:bookmarkEnd w:id="3"/>
       <w:r>
         <w:rPr>
           <w:rFonts w:ascii="Verdana" w:hAnsi="Verdana"/>
@@ -4340,7 +4340,32 @@
         </w:numPr>
       </w:pPr>
       <w:r>
-        <w:t>Camada de segurança?</w:t>
+        <w:t xml:space="preserve">Uma camada de segurança para fornecimento de autenticação e autorização do acesso às funcionalidades do sistema. Para esse fim, utilizou-se o framework </w:t>
+      </w:r>
+      <w:proofErr w:type="spellStart"/>
+      <w:r>
+        <w:rPr>
+          <w:i/>
+        </w:rPr>
+        <w:t>Spring</w:t>
+      </w:r>
+      <w:proofErr w:type="spellEnd"/>
+      <w:r>
+        <w:rPr>
+          <w:i/>
+        </w:rPr>
+        <w:t xml:space="preserve"> </w:t>
+      </w:r>
+      <w:proofErr w:type="spellStart"/>
+      <w:r>
+        <w:rPr>
+          <w:i/>
+        </w:rPr>
+        <w:t>Security</w:t>
+      </w:r>
+      <w:proofErr w:type="spellEnd"/>
+      <w:r>
+        <w:t>.</w:t>
       </w:r>
     </w:p>
     <w:p>
@@ -4463,6 +4488,7 @@
         </w:numPr>
       </w:pPr>
       <w:r>
+        <w:lastRenderedPageBreak/>
         <w:t>Baixo “</w:t>
       </w:r>
       <w:r>
@@ -4492,7 +4518,6 @@
         <w:rPr>
           <w:i/>
         </w:rPr>
-        <w:lastRenderedPageBreak/>
         <w:t>Java Server Faces</w:t>
       </w:r>
       <w:r>
@@ -6189,13 +6214,235 @@
         <w:pStyle w:val="Ttulo3"/>
       </w:pPr>
       <w:r>
-        <w:t>Segurança? (Spring)</w:t>
+        <w:t>Segurança</w:t>
       </w:r>
     </w:p>
     <w:p>
       <w:pPr>
         <w:pStyle w:val="Corpodetexto"/>
       </w:pPr>
+      <w:r>
+        <w:t>Um dos requisitos básicos da aplicação é o controle do acesso de cada um dos possíveis usuários do sistema. Inicialmente foram definidos quatro possíveis tipos de usuário para o sistema: Aluno, Professor, Coordenador e Administrador. Cada um desses usuários deve ter à sua disposição somente as funcionalidades permitidas para a sua função. Além disso, o sistema deve também garantir a autenticação de cada usuário com seu próprio login e senha.</w:t>
+      </w:r>
+    </w:p>
+    <w:p>
+      <w:pPr>
+        <w:pStyle w:val="Corpodetexto"/>
+      </w:pPr>
+      <w:r>
+        <w:t xml:space="preserve">Para prover essas funcionalidades, foi utilizado o </w:t>
+      </w:r>
+      <w:proofErr w:type="spellStart"/>
+      <w:r>
+        <w:rPr>
+          <w:i/>
+        </w:rPr>
+        <w:t>Spring</w:t>
+      </w:r>
+      <w:proofErr w:type="spellEnd"/>
+      <w:r>
+        <w:rPr>
+          <w:i/>
+        </w:rPr>
+        <w:t xml:space="preserve"> </w:t>
+      </w:r>
+      <w:proofErr w:type="spellStart"/>
+      <w:r>
+        <w:rPr>
+          <w:i/>
+        </w:rPr>
+        <w:t>Security</w:t>
+      </w:r>
+      <w:proofErr w:type="spellEnd"/>
+      <w:r>
+        <w:t xml:space="preserve">, que é um framework </w:t>
+      </w:r>
+      <w:r>
+        <w:rPr>
+          <w:i/>
+        </w:rPr>
+        <w:t>Java EE</w:t>
+      </w:r>
+      <w:r>
+        <w:t xml:space="preserve">, cujo objetivo é fornecer autenticação, autorização e outros serviços de segurança para aplicações corporativas. “Autenticação” é o processo de estabelecer se um “principal” é quem realmente diz ser (um “principal” geralmente significa um usuário, dispositivo ou algum outro sistema que pode executar alguma ação dentro da aplicação). “Autorização” se refere ao processo de decidir se um “principal” tem permissão para executar uma ação dentro da aplicação. Para se chegar ao ponto onde uma decisão de autorização é necessária, a identidade do “principal” já deve ter sido estabelecida pelo processo de autenticação. </w:t>
+      </w:r>
+    </w:p>
+    <w:p>
+      <w:pPr>
+        <w:pStyle w:val="Corpodetexto"/>
+      </w:pPr>
+      <w:r>
+        <w:t>A configuração do framework é feita através de um arquivo XML (</w:t>
+      </w:r>
+      <w:proofErr w:type="spellStart"/>
+      <w:proofErr w:type="gramStart"/>
+      <w:r>
+        <w:rPr>
+          <w:i/>
+        </w:rPr>
+        <w:t>applicattionContext</w:t>
+      </w:r>
+      <w:proofErr w:type="spellEnd"/>
+      <w:proofErr w:type="gramEnd"/>
+      <w:r>
+        <w:t xml:space="preserve">), ao lado de algumas entradas no descritor da aplicação web (arquivo </w:t>
+      </w:r>
+      <w:r>
+        <w:rPr>
+          <w:i/>
+        </w:rPr>
+        <w:t>web.</w:t>
+      </w:r>
+      <w:proofErr w:type="spellStart"/>
+      <w:r>
+        <w:rPr>
+          <w:i/>
+        </w:rPr>
+        <w:t>xml</w:t>
+      </w:r>
+      <w:proofErr w:type="spellEnd"/>
+      <w:r>
+        <w:t>)</w:t>
+      </w:r>
+      <w:r>
+        <w:t>. Uma configuração típica para que o framework intercepte todas as requisições vindas do cliente é vista na figura abaixo:</w:t>
+      </w:r>
+    </w:p>
+    <w:p>
+      <w:pPr>
+        <w:pStyle w:val="Corpodetexto"/>
+      </w:pPr>
+      <w:r>
+        <w:t xml:space="preserve">Figura 3 – Configuração do </w:t>
+      </w:r>
+      <w:proofErr w:type="spellStart"/>
+      <w:r>
+        <w:t>spring</w:t>
+      </w:r>
+      <w:proofErr w:type="spellEnd"/>
+      <w:r>
+        <w:t xml:space="preserve"> framework no descritor da aplicação</w:t>
+      </w:r>
+    </w:p>
+    <w:p>
+      <w:pPr>
+        <w:pStyle w:val="Corpodetexto"/>
+      </w:pPr>
+      <w:r>
+        <w:rPr>
+          <w:noProof/>
+        </w:rPr>
+        <w:drawing>
+          <wp:inline distT="0" distB="0" distL="0" distR="0">
+            <wp:extent cx="5141195" cy="1375299"/>
+            <wp:effectExtent l="19050" t="0" r="2305" b="0"/>
+            <wp:docPr id="3" name="Imagem 1"/>
+            <wp:cNvGraphicFramePr>
+              <a:graphicFrameLocks xmlns:a="http://schemas.openxmlformats.org/drawingml/2006/main" noChangeAspect="1"/>
+            </wp:cNvGraphicFramePr>
+            <a:graphic xmlns:a="http://schemas.openxmlformats.org/drawingml/2006/main">
+              <a:graphicData uri="http://schemas.openxmlformats.org/drawingml/2006/picture">
+                <pic:pic xmlns:pic="http://schemas.openxmlformats.org/drawingml/2006/picture">
+                  <pic:nvPicPr>
+                    <pic:cNvPr id="0" name="Picture 1"/>
+                    <pic:cNvPicPr>
+                      <a:picLocks noChangeAspect="1" noChangeArrowheads="1"/>
+                    </pic:cNvPicPr>
+                  </pic:nvPicPr>
+                  <pic:blipFill>
+                    <a:blip r:embed="rId12" cstate="print"/>
+                    <a:srcRect/>
+                    <a:stretch>
+                      <a:fillRect/>
+                    </a:stretch>
+                  </pic:blipFill>
+                  <pic:spPr bwMode="auto">
+                    <a:xfrm>
+                      <a:off x="0" y="0"/>
+                      <a:ext cx="5147498" cy="1376985"/>
+                    </a:xfrm>
+                    <a:prstGeom prst="rect">
+                      <a:avLst/>
+                    </a:prstGeom>
+                    <a:noFill/>
+                    <a:ln w="9525">
+                      <a:noFill/>
+                      <a:miter lim="800000"/>
+                      <a:headEnd/>
+                      <a:tailEnd/>
+                    </a:ln>
+                  </pic:spPr>
+                </pic:pic>
+              </a:graphicData>
+            </a:graphic>
+          </wp:inline>
+        </w:drawing>
+      </w:r>
+    </w:p>
+    <w:p>
+      <w:pPr>
+        <w:pStyle w:val="Corpodetexto"/>
+      </w:pPr>
+      <w:r>
+        <w:lastRenderedPageBreak/>
+        <w:t xml:space="preserve">Observa-se que o framework é configurado na forma de um filtro, presente na especificação </w:t>
+      </w:r>
+      <w:r>
+        <w:rPr>
+          <w:i/>
+        </w:rPr>
+        <w:t>Java EE</w:t>
+      </w:r>
+      <w:r>
+        <w:t>, que neste caso está programado para interceptar todas as requisições oriundas do browser (</w:t>
+      </w:r>
+      <w:proofErr w:type="gramStart"/>
+      <w:r>
+        <w:t>“/*</w:t>
+      </w:r>
+      <w:proofErr w:type="gramEnd"/>
+      <w:r>
+        <w:t>).</w:t>
+      </w:r>
+    </w:p>
+    <w:p>
+      <w:pPr>
+        <w:pStyle w:val="Corpodetexto"/>
+      </w:pPr>
+      <w:r>
+        <w:t>Feita essa configuração, basta configurar o arquivo “</w:t>
+      </w:r>
+      <w:proofErr w:type="spellStart"/>
+      <w:proofErr w:type="gramStart"/>
+      <w:r>
+        <w:t>applicationContext</w:t>
+      </w:r>
+      <w:proofErr w:type="spellEnd"/>
+      <w:proofErr w:type="gramEnd"/>
+      <w:r>
+        <w:t>” com os parâmetros de segurança da aplicação. Nesse arquivo são definidos papéis</w:t>
+      </w:r>
+      <w:r>
+        <w:t xml:space="preserve"> (“roles”)</w:t>
+      </w:r>
+      <w:r>
+        <w:t xml:space="preserve">, qual a página de login da aplicação, </w:t>
+      </w:r>
+      <w:r>
+        <w:t xml:space="preserve">onde estão </w:t>
+      </w:r>
+      <w:r>
+        <w:t>armazenadas</w:t>
+      </w:r>
+      <w:r>
+        <w:t xml:space="preserve"> as senhas de cada usuário, </w:t>
+      </w:r>
+      <w:r>
+        <w:t>quais recursos são permitidos para acesso por cada papel</w:t>
+      </w:r>
+      <w:r>
+        <w:t>, etc.</w:t>
+      </w:r>
     </w:p>
     <w:p>
       <w:pPr>
@@ -6224,9 +6471,9 @@
           <w:shd w:val="clear" w:color="auto" w:fill="CCCCCC"/>
         </w:rPr>
       </w:pPr>
-      <w:bookmarkStart w:id="22" w:name="_Toc423410253"/>
-      <w:bookmarkStart w:id="23" w:name="_Toc425054512"/>
-      <w:bookmarkStart w:id="24" w:name="_Toc388352795"/>
+      <w:bookmarkStart w:id="22" w:name="_Toc388352795"/>
+      <w:bookmarkStart w:id="23" w:name="_Toc423410253"/>
+      <w:bookmarkStart w:id="24" w:name="_Toc425054512"/>
       <w:r>
         <w:rPr>
           <w:rFonts w:ascii="Verdana" w:hAnsi="Verdana"/>
@@ -6237,7 +6484,7 @@
         </w:rPr>
         <w:t>Visões Arquiteturais</w:t>
       </w:r>
-      <w:bookmarkEnd w:id="24"/>
+      <w:bookmarkEnd w:id="22"/>
     </w:p>
     <w:p>
       <w:pPr>
@@ -6274,34 +6521,30 @@
     </w:p>
     <w:p>
       <w:pPr>
-        <w:pStyle w:val="Ttulo3"/>
-      </w:pPr>
-      <w:bookmarkStart w:id="28" w:name="_Toc388352798"/>
-      <w:r>
-        <w:t>Visão Geral</w:t>
-      </w:r>
-      <w:bookmarkEnd w:id="28"/>
-    </w:p>
-    <w:p>
-      <w:pPr>
         <w:pStyle w:val="Corpodetexto"/>
       </w:pPr>
       <w:r>
         <w:t>A pretensão inicial da equipe do projeto, conforme solicitação da Unichristus</w:t>
       </w:r>
+      <w:r>
+        <w:t xml:space="preserve"> foi</w:t>
+      </w:r>
+      <w:r>
+        <w:t xml:space="preserve"> </w:t>
+      </w:r>
       <w:proofErr w:type="gramStart"/>
       <w:r>
-        <w:t>, foi</w:t>
+        <w:t>a</w:t>
       </w:r>
       <w:proofErr w:type="gramEnd"/>
       <w:r>
-        <w:t xml:space="preserve"> a automatização do preenchimento dos formulários, definindo-se assim as seguintes funcionalidades, apresentadas no Diagrama de Casos de Uso </w:t>
+        <w:t xml:space="preserve"> automatização do preenchimento dos formulários, definindo-se assim as seguintes funcionalidades, apresentadas no Diagrama de Casos de Uso </w:t>
       </w:r>
       <w:r>
         <w:t xml:space="preserve">mostrado na Figura </w:t>
       </w:r>
       <w:r>
-        <w:t>3</w:t>
+        <w:t>4</w:t>
       </w:r>
       <w:r>
         <w:t>.</w:t>
@@ -6319,14 +6562,13 @@
         <w:rPr>
           <w:i/>
         </w:rPr>
-        <w:lastRenderedPageBreak/>
         <w:t xml:space="preserve">Figura </w:t>
       </w:r>
       <w:r>
         <w:rPr>
           <w:i/>
         </w:rPr>
-        <w:t>3</w:t>
+        <w:t>4</w:t>
       </w:r>
       <w:r>
         <w:rPr>
@@ -6362,7 +6604,7 @@
                     </pic:cNvPicPr>
                   </pic:nvPicPr>
                   <pic:blipFill>
-                    <a:blip r:embed="rId12" cstate="print"/>
+                    <a:blip r:embed="rId13" cstate="print"/>
                     <a:srcRect/>
                     <a:stretch>
                       <a:fillRect/>
@@ -6394,12 +6636,41 @@
     <w:p>
       <w:pPr>
         <w:pStyle w:val="Corpodetexto"/>
-      </w:pPr>
-      <w:r>
-        <w:t xml:space="preserve">Todos os casos de uso mostrados são significativos e foram </w:t>
-      </w:r>
+        <w:ind w:firstLine="0"/>
+      </w:pPr>
+      <w:r>
+        <w:t xml:space="preserve">Fonte: Modelagem do Sistema </w:t>
+      </w:r>
+      <w:proofErr w:type="spellStart"/>
       <w:proofErr w:type="gramStart"/>
       <w:r>
+        <w:t>FormChristus</w:t>
+      </w:r>
+      <w:proofErr w:type="spellEnd"/>
+      <w:proofErr w:type="gramEnd"/>
+    </w:p>
+    <w:p>
+      <w:pPr>
+        <w:pStyle w:val="Corpodetexto"/>
+      </w:pPr>
+      <w:r>
+        <w:lastRenderedPageBreak/>
+        <w:t>Todos os casos de uso mostrados</w:t>
+      </w:r>
+      <w:r>
+        <w:t xml:space="preserve"> na figura</w:t>
+      </w:r>
+      <w:r>
+        <w:t xml:space="preserve"> são</w:t>
+      </w:r>
+      <w:r>
+        <w:t xml:space="preserve"> considerados</w:t>
+      </w:r>
+      <w:r>
+        <w:t xml:space="preserve"> significativos e foram </w:t>
+      </w:r>
+      <w:proofErr w:type="gramStart"/>
+      <w:r>
         <w:t>implementados</w:t>
       </w:r>
       <w:proofErr w:type="gramEnd"/>
@@ -6407,21 +6678,44 @@
         <w:t xml:space="preserve"> para este projeto. Os formulários escolhidos foram modelados usando a ferramenta </w:t>
       </w:r>
       <w:proofErr w:type="spellStart"/>
-      <w:r>
+      <w:proofErr w:type="gramStart"/>
+      <w:r>
+        <w:rPr>
+          <w:i/>
+        </w:rPr>
         <w:t>IReports</w:t>
       </w:r>
       <w:proofErr w:type="spellEnd"/>
-      <w:r>
-        <w:t>, o que gerou...</w:t>
-      </w:r>
+      <w:proofErr w:type="gramEnd"/>
+      <w:r>
+        <w:t xml:space="preserve">, sendo para cada um deles gerado um arquivo com a extensão </w:t>
+      </w:r>
+      <w:proofErr w:type="spellStart"/>
+      <w:r>
+        <w:t>jrxml</w:t>
+      </w:r>
+      <w:proofErr w:type="spellEnd"/>
+      <w:r>
+        <w:t>, conforme comentado na seção 2.2.4.</w:t>
+      </w:r>
+    </w:p>
+    <w:p>
+      <w:pPr>
+        <w:pStyle w:val="Ttulo2"/>
+      </w:pPr>
+      <w:bookmarkStart w:id="28" w:name="_Toc388352800"/>
+      <w:r>
+        <w:t>Visão Lógica</w:t>
+      </w:r>
+      <w:bookmarkEnd w:id="28"/>
     </w:p>
     <w:p>
       <w:pPr>
         <w:pStyle w:val="Ttulo3"/>
       </w:pPr>
-      <w:bookmarkStart w:id="29" w:name="_Toc388352799"/>
-      <w:r>
-        <w:t>Mecanismos Arquiteturais</w:t>
+      <w:bookmarkStart w:id="29" w:name="_Toc388352801"/>
+      <w:r>
+        <w:t>Visão Geral</w:t>
       </w:r>
       <w:bookmarkEnd w:id="29"/>
     </w:p>
@@ -6430,105 +6724,1018 @@
         <w:pStyle w:val="Corpodetexto"/>
       </w:pPr>
       <w:r>
-        <w:t>Como exemplo de utilização da arquitetura descrita no item 2.1, apresentaremos dois casos de uso significativos</w:t>
+        <w:t xml:space="preserve">O projeto e a divisão da aplicação em pacotes seguem a definição arquitetura </w:t>
+      </w:r>
+      <w:proofErr w:type="gramStart"/>
+      <w:r>
+        <w:t>exposta</w:t>
+      </w:r>
+      <w:proofErr w:type="gramEnd"/>
+      <w:r>
+        <w:t xml:space="preserve"> no item 2.2. A divisão em pacotes objetiva facilitar o entendimento, o desenvolvimento e manutenção da aplicação.</w:t>
+      </w:r>
+      <w:r>
+        <w:t xml:space="preserve"> A Figura 5 mostra uma visão parcial dos pacotes do sistema, demonstrando o uso da arquitetura em camadas para as entidades Aluno e </w:t>
+      </w:r>
+      <w:proofErr w:type="gramStart"/>
+      <w:r>
+        <w:t>FormularioA3</w:t>
+      </w:r>
+      <w:proofErr w:type="gramEnd"/>
+      <w:r>
+        <w:t>.</w:t>
       </w:r>
     </w:p>
     <w:p>
       <w:pPr>
         <w:pStyle w:val="Corpodetexto"/>
-      </w:pPr>
+        <w:keepNext/>
+        <w:rPr>
+          <w:i/>
+        </w:rPr>
+      </w:pPr>
+      <w:r>
+        <w:rPr>
+          <w:i/>
+        </w:rPr>
+        <w:t xml:space="preserve">Figura </w:t>
+      </w:r>
+      <w:r>
+        <w:rPr>
+          <w:i/>
+        </w:rPr>
+        <w:t>5</w:t>
+      </w:r>
+      <w:r>
+        <w:rPr>
+          <w:i/>
+        </w:rPr>
+        <w:t xml:space="preserve"> – Diagrama de </w:t>
+      </w:r>
+      <w:r>
+        <w:rPr>
+          <w:i/>
+        </w:rPr>
+        <w:t>Pacotes Parcial</w:t>
+      </w:r>
+    </w:p>
+    <w:p>
+      <w:pPr>
+        <w:pStyle w:val="Corpodetexto"/>
+        <w:ind w:firstLine="0"/>
+      </w:pPr>
+      <w:r>
+        <w:rPr>
+          <w:noProof/>
+        </w:rPr>
+        <w:drawing>
+          <wp:inline distT="0" distB="0" distL="0" distR="0">
+            <wp:extent cx="6120765" cy="3846613"/>
+            <wp:effectExtent l="19050" t="0" r="0" b="0"/>
+            <wp:docPr id="5" name="Imagem 4"/>
+            <wp:cNvGraphicFramePr>
+              <a:graphicFrameLocks xmlns:a="http://schemas.openxmlformats.org/drawingml/2006/main" noChangeAspect="1"/>
+            </wp:cNvGraphicFramePr>
+            <a:graphic xmlns:a="http://schemas.openxmlformats.org/drawingml/2006/main">
+              <a:graphicData uri="http://schemas.openxmlformats.org/drawingml/2006/picture">
+                <pic:pic xmlns:pic="http://schemas.openxmlformats.org/drawingml/2006/picture">
+                  <pic:nvPicPr>
+                    <pic:cNvPr id="0" name="Picture 4"/>
+                    <pic:cNvPicPr>
+                      <a:picLocks noChangeAspect="1" noChangeArrowheads="1"/>
+                    </pic:cNvPicPr>
+                  </pic:nvPicPr>
+                  <pic:blipFill>
+                    <a:blip r:embed="rId14" cstate="print"/>
+                    <a:srcRect/>
+                    <a:stretch>
+                      <a:fillRect/>
+                    </a:stretch>
+                  </pic:blipFill>
+                  <pic:spPr bwMode="auto">
+                    <a:xfrm>
+                      <a:off x="0" y="0"/>
+                      <a:ext cx="6120765" cy="3846613"/>
+                    </a:xfrm>
+                    <a:prstGeom prst="rect">
+                      <a:avLst/>
+                    </a:prstGeom>
+                    <a:noFill/>
+                    <a:ln w="9525">
+                      <a:noFill/>
+                      <a:miter lim="800000"/>
+                      <a:headEnd/>
+                      <a:tailEnd/>
+                    </a:ln>
+                  </pic:spPr>
+                </pic:pic>
+              </a:graphicData>
+            </a:graphic>
+          </wp:inline>
+        </w:drawing>
+      </w:r>
+    </w:p>
+    <w:p>
+      <w:pPr>
+        <w:pStyle w:val="Corpodetexto"/>
+        <w:ind w:firstLine="0"/>
+      </w:pPr>
+      <w:r>
+        <w:t xml:space="preserve">Fonte: Modelagem do Sistema </w:t>
+      </w:r>
+      <w:proofErr w:type="spellStart"/>
+      <w:proofErr w:type="gramStart"/>
+      <w:r>
+        <w:t>FormChristus</w:t>
+      </w:r>
+      <w:proofErr w:type="spellEnd"/>
+      <w:proofErr w:type="gramEnd"/>
+    </w:p>
+    <w:p>
+      <w:pPr>
+        <w:pStyle w:val="Ttulo3"/>
+      </w:pPr>
+      <w:r>
+        <w:t>Realização dos Casos de Uso</w:t>
+      </w:r>
+    </w:p>
+    <w:p>
+      <w:pPr>
+        <w:pStyle w:val="Corpodetexto"/>
+      </w:pPr>
+      <w:r>
+        <w:t>Nesta seção demonstraremos a realização de dois casos de uso da aplicação, através de Diagramas de Classe e Sequencia UML.</w:t>
+      </w:r>
+    </w:p>
+    <w:p>
+      <w:pPr>
+        <w:pStyle w:val="Ttulo4"/>
+      </w:pPr>
+      <w:r>
+        <w:lastRenderedPageBreak/>
+        <w:t>UC03 – Manter Alunos</w:t>
+      </w:r>
+    </w:p>
+    <w:p>
+      <w:pPr>
+        <w:pStyle w:val="Corpodetexto"/>
+      </w:pPr>
+      <w:r>
+        <w:t xml:space="preserve">Este caso de uso é responsável pelo cadastramento, </w:t>
+      </w:r>
+      <w:proofErr w:type="gramStart"/>
+      <w:r>
+        <w:t>consulta,</w:t>
+      </w:r>
+      <w:proofErr w:type="gramEnd"/>
+      <w:r>
+        <w:t xml:space="preserve"> alteração e exclusão de alunos do sistema. Ao ser cadastrado, o aluno é também registrado como um usuário do sistema, sendo criado seu login e senha. A Figura 6 apresenta as principais classes envolvidas na realização desse caso de uso.</w:t>
+      </w:r>
+    </w:p>
+    <w:p>
+      <w:pPr>
+        <w:pStyle w:val="Corpodetexto"/>
+        <w:keepNext/>
+        <w:rPr>
+          <w:i/>
+        </w:rPr>
+      </w:pPr>
+      <w:r>
+        <w:rPr>
+          <w:i/>
+        </w:rPr>
+        <w:t xml:space="preserve">Figura 6 – </w:t>
+      </w:r>
+      <w:r>
+        <w:rPr>
+          <w:i/>
+        </w:rPr>
+        <w:t>UC03 – Manter Alunos (Cadastro) – Principais Classes Envolvidas</w:t>
+      </w:r>
+    </w:p>
+    <w:p>
+      <w:pPr>
+        <w:pStyle w:val="Corpodetexto"/>
+        <w:ind w:firstLine="0"/>
+      </w:pPr>
+      <w:r>
+        <w:rPr>
+          <w:noProof/>
+        </w:rPr>
+        <w:drawing>
+          <wp:inline distT="0" distB="0" distL="0" distR="0">
+            <wp:extent cx="6120765" cy="2901271"/>
+            <wp:effectExtent l="19050" t="0" r="0" b="0"/>
+            <wp:docPr id="7" name="Imagem 7"/>
+            <wp:cNvGraphicFramePr>
+              <a:graphicFrameLocks xmlns:a="http://schemas.openxmlformats.org/drawingml/2006/main" noChangeAspect="1"/>
+            </wp:cNvGraphicFramePr>
+            <a:graphic xmlns:a="http://schemas.openxmlformats.org/drawingml/2006/main">
+              <a:graphicData uri="http://schemas.openxmlformats.org/drawingml/2006/picture">
+                <pic:pic xmlns:pic="http://schemas.openxmlformats.org/drawingml/2006/picture">
+                  <pic:nvPicPr>
+                    <pic:cNvPr id="0" name="Picture 7"/>
+                    <pic:cNvPicPr>
+                      <a:picLocks noChangeAspect="1" noChangeArrowheads="1"/>
+                    </pic:cNvPicPr>
+                  </pic:nvPicPr>
+                  <pic:blipFill>
+                    <a:blip r:embed="rId15" cstate="print"/>
+                    <a:srcRect/>
+                    <a:stretch>
+                      <a:fillRect/>
+                    </a:stretch>
+                  </pic:blipFill>
+                  <pic:spPr bwMode="auto">
+                    <a:xfrm>
+                      <a:off x="0" y="0"/>
+                      <a:ext cx="6120765" cy="2901271"/>
+                    </a:xfrm>
+                    <a:prstGeom prst="rect">
+                      <a:avLst/>
+                    </a:prstGeom>
+                    <a:noFill/>
+                    <a:ln w="9525">
+                      <a:noFill/>
+                      <a:miter lim="800000"/>
+                      <a:headEnd/>
+                      <a:tailEnd/>
+                    </a:ln>
+                  </pic:spPr>
+                </pic:pic>
+              </a:graphicData>
+            </a:graphic>
+          </wp:inline>
+        </w:drawing>
+      </w:r>
+    </w:p>
+    <w:p>
+      <w:pPr>
+        <w:pStyle w:val="Corpodetexto"/>
+        <w:ind w:firstLine="0"/>
+      </w:pPr>
+      <w:r>
+        <w:t xml:space="preserve">Fonte: Modelagem do Sistema </w:t>
+      </w:r>
+      <w:proofErr w:type="spellStart"/>
+      <w:proofErr w:type="gramStart"/>
+      <w:r>
+        <w:t>FormChristus</w:t>
+      </w:r>
+      <w:proofErr w:type="spellEnd"/>
+      <w:proofErr w:type="gramEnd"/>
+    </w:p>
+    <w:p>
+      <w:pPr>
+        <w:pStyle w:val="Corpodetexto"/>
+      </w:pPr>
+      <w:r>
+        <w:t xml:space="preserve">Na realização </w:t>
+      </w:r>
+      <w:proofErr w:type="gramStart"/>
+      <w:r>
+        <w:t>desse</w:t>
+      </w:r>
+      <w:proofErr w:type="gramEnd"/>
+      <w:r>
+        <w:t xml:space="preserve"> UC, a partir da página de cadastramento, é acionado o </w:t>
+      </w:r>
+      <w:proofErr w:type="spellStart"/>
+      <w:r>
+        <w:rPr>
+          <w:i/>
+        </w:rPr>
+        <w:t>Managed</w:t>
+      </w:r>
+      <w:proofErr w:type="spellEnd"/>
+      <w:r>
+        <w:t xml:space="preserve"> </w:t>
+      </w:r>
+      <w:proofErr w:type="spellStart"/>
+      <w:r>
+        <w:rPr>
+          <w:i/>
+        </w:rPr>
+        <w:t>Bean</w:t>
+      </w:r>
+      <w:proofErr w:type="spellEnd"/>
+      <w:r>
+        <w:t xml:space="preserve"> </w:t>
+      </w:r>
+      <w:proofErr w:type="spellStart"/>
+      <w:r>
+        <w:t>AlunoMb</w:t>
+      </w:r>
+      <w:proofErr w:type="spellEnd"/>
+      <w:r>
+        <w:t xml:space="preserve">, que cria uma entidade Aluno e a devolve para a apresentação. Ao serem preenchidos os campos do aluno e escolhida a opção salvar, o </w:t>
+      </w:r>
+      <w:proofErr w:type="spellStart"/>
+      <w:r>
+        <w:rPr>
+          <w:i/>
+        </w:rPr>
+        <w:t>Managed</w:t>
+      </w:r>
+      <w:proofErr w:type="spellEnd"/>
+      <w:r>
+        <w:rPr>
+          <w:i/>
+        </w:rPr>
+        <w:t xml:space="preserve"> </w:t>
+      </w:r>
+      <w:proofErr w:type="spellStart"/>
+      <w:r>
+        <w:rPr>
+          <w:i/>
+        </w:rPr>
+        <w:t>Bean</w:t>
+      </w:r>
+      <w:proofErr w:type="spellEnd"/>
+      <w:r>
+        <w:t xml:space="preserve"> é novamente acionado, passando a requisição para o Controlador </w:t>
+      </w:r>
+      <w:proofErr w:type="spellStart"/>
+      <w:proofErr w:type="gramStart"/>
+      <w:r>
+        <w:t>UsuarioController</w:t>
+      </w:r>
+      <w:proofErr w:type="spellEnd"/>
+      <w:proofErr w:type="gramEnd"/>
+      <w:r>
+        <w:t>, que por sua vez aciona o DAO para gravação do aluno. Esse processo é mostrado na Figura 7.</w:t>
+      </w:r>
+    </w:p>
+    <w:p>
+      <w:pPr>
+        <w:pStyle w:val="Corpodetexto"/>
+        <w:keepNext/>
+        <w:rPr>
+          <w:i/>
+        </w:rPr>
+      </w:pPr>
+      <w:r>
+        <w:rPr>
+          <w:i/>
+        </w:rPr>
+        <w:lastRenderedPageBreak/>
+        <w:t xml:space="preserve">Figura 7 – </w:t>
+      </w:r>
+      <w:r>
+        <w:rPr>
+          <w:i/>
+        </w:rPr>
+        <w:t>Diagrama de Sequência para o Cadastro de Aluno (UC01)</w:t>
+      </w:r>
+    </w:p>
+    <w:p>
+      <w:pPr>
+        <w:pStyle w:val="Corpodetexto"/>
+        <w:ind w:firstLine="0"/>
+      </w:pPr>
+      <w:r>
+        <w:rPr>
+          <w:noProof/>
+        </w:rPr>
+        <w:drawing>
+          <wp:inline distT="0" distB="0" distL="0" distR="0">
+            <wp:extent cx="6120765" cy="2266387"/>
+            <wp:effectExtent l="19050" t="0" r="0" b="0"/>
+            <wp:docPr id="10" name="Imagem 10"/>
+            <wp:cNvGraphicFramePr>
+              <a:graphicFrameLocks xmlns:a="http://schemas.openxmlformats.org/drawingml/2006/main" noChangeAspect="1"/>
+            </wp:cNvGraphicFramePr>
+            <a:graphic xmlns:a="http://schemas.openxmlformats.org/drawingml/2006/main">
+              <a:graphicData uri="http://schemas.openxmlformats.org/drawingml/2006/picture">
+                <pic:pic xmlns:pic="http://schemas.openxmlformats.org/drawingml/2006/picture">
+                  <pic:nvPicPr>
+                    <pic:cNvPr id="0" name="Picture 10"/>
+                    <pic:cNvPicPr>
+                      <a:picLocks noChangeAspect="1" noChangeArrowheads="1"/>
+                    </pic:cNvPicPr>
+                  </pic:nvPicPr>
+                  <pic:blipFill>
+                    <a:blip r:embed="rId16" cstate="print"/>
+                    <a:srcRect/>
+                    <a:stretch>
+                      <a:fillRect/>
+                    </a:stretch>
+                  </pic:blipFill>
+                  <pic:spPr bwMode="auto">
+                    <a:xfrm>
+                      <a:off x="0" y="0"/>
+                      <a:ext cx="6120765" cy="2266387"/>
+                    </a:xfrm>
+                    <a:prstGeom prst="rect">
+                      <a:avLst/>
+                    </a:prstGeom>
+                    <a:noFill/>
+                    <a:ln w="9525">
+                      <a:noFill/>
+                      <a:miter lim="800000"/>
+                      <a:headEnd/>
+                      <a:tailEnd/>
+                    </a:ln>
+                  </pic:spPr>
+                </pic:pic>
+              </a:graphicData>
+            </a:graphic>
+          </wp:inline>
+        </w:drawing>
+      </w:r>
+    </w:p>
+    <w:p>
+      <w:pPr>
+        <w:pStyle w:val="Corpodetexto"/>
+        <w:ind w:firstLine="0"/>
+      </w:pPr>
+      <w:r>
+        <w:t xml:space="preserve">Fonte: Modelagem do Sistema </w:t>
+      </w:r>
+      <w:proofErr w:type="spellStart"/>
+      <w:proofErr w:type="gramStart"/>
+      <w:r>
+        <w:t>FormChristus</w:t>
+      </w:r>
+      <w:proofErr w:type="spellEnd"/>
+      <w:proofErr w:type="gramEnd"/>
+    </w:p>
+    <w:p>
+      <w:pPr>
+        <w:pStyle w:val="Ttulo4"/>
+      </w:pPr>
+      <w:r>
+        <w:t>UC08 – Preencher Formulário A3</w:t>
+      </w:r>
+    </w:p>
+    <w:p>
+      <w:pPr>
+        <w:pStyle w:val="Corpodetexto"/>
+      </w:pPr>
+      <w:r>
+        <w:t>Este UC é responsável pelo preenchimento do formulário A3, que se constitui no relatório de Atividade Complementar executada pelo aluno. As principais classes envolvidas nesse caso de uso são mostradas na Figura 8.</w:t>
+      </w:r>
+    </w:p>
+    <w:p>
+      <w:pPr>
+        <w:pStyle w:val="Corpodetexto"/>
+        <w:keepNext/>
+        <w:rPr>
+          <w:i/>
+        </w:rPr>
+      </w:pPr>
+      <w:r>
+        <w:rPr>
+          <w:i/>
+        </w:rPr>
+        <w:t xml:space="preserve">Figura 8 – </w:t>
+      </w:r>
+      <w:r>
+        <w:rPr>
+          <w:i/>
+        </w:rPr>
+        <w:t>UC08 – Preencher Formulário A3 – Principais Classes Envolvidas</w:t>
+      </w:r>
+    </w:p>
+    <w:p>
+      <w:pPr>
+        <w:pStyle w:val="Corpodetexto"/>
+        <w:ind w:firstLine="0"/>
+      </w:pPr>
+      <w:r>
+        <w:rPr>
+          <w:noProof/>
+        </w:rPr>
+        <w:drawing>
+          <wp:inline distT="0" distB="0" distL="0" distR="0">
+            <wp:extent cx="6120765" cy="2852332"/>
+            <wp:effectExtent l="19050" t="0" r="0" b="0"/>
+            <wp:docPr id="13" name="Imagem 13"/>
+            <wp:cNvGraphicFramePr>
+              <a:graphicFrameLocks xmlns:a="http://schemas.openxmlformats.org/drawingml/2006/main" noChangeAspect="1"/>
+            </wp:cNvGraphicFramePr>
+            <a:graphic xmlns:a="http://schemas.openxmlformats.org/drawingml/2006/main">
+              <a:graphicData uri="http://schemas.openxmlformats.org/drawingml/2006/picture">
+                <pic:pic xmlns:pic="http://schemas.openxmlformats.org/drawingml/2006/picture">
+                  <pic:nvPicPr>
+                    <pic:cNvPr id="0" name="Picture 13"/>
+                    <pic:cNvPicPr>
+                      <a:picLocks noChangeAspect="1" noChangeArrowheads="1"/>
+                    </pic:cNvPicPr>
+                  </pic:nvPicPr>
+                  <pic:blipFill>
+                    <a:blip r:embed="rId17" cstate="print"/>
+                    <a:srcRect/>
+                    <a:stretch>
+                      <a:fillRect/>
+                    </a:stretch>
+                  </pic:blipFill>
+                  <pic:spPr bwMode="auto">
+                    <a:xfrm>
+                      <a:off x="0" y="0"/>
+                      <a:ext cx="6120765" cy="2852332"/>
+                    </a:xfrm>
+                    <a:prstGeom prst="rect">
+                      <a:avLst/>
+                    </a:prstGeom>
+                    <a:noFill/>
+                    <a:ln w="9525">
+                      <a:noFill/>
+                      <a:miter lim="800000"/>
+                      <a:headEnd/>
+                      <a:tailEnd/>
+                    </a:ln>
+                  </pic:spPr>
+                </pic:pic>
+              </a:graphicData>
+            </a:graphic>
+          </wp:inline>
+        </w:drawing>
+      </w:r>
+    </w:p>
+    <w:p>
+      <w:pPr>
+        <w:pStyle w:val="Corpodetexto"/>
+        <w:ind w:firstLine="0"/>
+      </w:pPr>
+      <w:r>
+        <w:t xml:space="preserve">Fonte: Modelagem do Sistema </w:t>
+      </w:r>
+      <w:proofErr w:type="spellStart"/>
+      <w:proofErr w:type="gramStart"/>
+      <w:r>
+        <w:t>FormChristus</w:t>
+      </w:r>
+      <w:proofErr w:type="spellEnd"/>
+      <w:proofErr w:type="gramEnd"/>
+    </w:p>
+    <w:p>
+      <w:pPr>
+        <w:pStyle w:val="Corpodetexto"/>
+      </w:pPr>
+      <w:r>
+        <w:lastRenderedPageBreak/>
+        <w:t>Na realização desse caso de uso,</w:t>
+      </w:r>
+      <w:r>
+        <w:t xml:space="preserve"> a partir da página de preenchimento do formulário na camada de apresentação, é acionado o </w:t>
+      </w:r>
+      <w:proofErr w:type="spellStart"/>
+      <w:r>
+        <w:rPr>
+          <w:i/>
+        </w:rPr>
+        <w:t>Managed</w:t>
+      </w:r>
+      <w:proofErr w:type="spellEnd"/>
+      <w:r>
+        <w:rPr>
+          <w:i/>
+        </w:rPr>
+        <w:t xml:space="preserve"> </w:t>
+      </w:r>
+      <w:proofErr w:type="spellStart"/>
+      <w:r>
+        <w:rPr>
+          <w:i/>
+        </w:rPr>
+        <w:t>Bean</w:t>
+      </w:r>
+      <w:proofErr w:type="spellEnd"/>
+      <w:r>
+        <w:t xml:space="preserve"> </w:t>
+      </w:r>
+      <w:proofErr w:type="gramStart"/>
+      <w:r>
+        <w:t>FormularioA3Mb</w:t>
+      </w:r>
+      <w:proofErr w:type="gramEnd"/>
+      <w:r>
+        <w:t>, que inicialmente obtém os dados do aluno a partir de seu controlador (</w:t>
+      </w:r>
+      <w:proofErr w:type="spellStart"/>
+      <w:r>
+        <w:t>AlunoController</w:t>
+      </w:r>
+      <w:proofErr w:type="spellEnd"/>
+      <w:r>
+        <w:t>). Em seguida, uma instância da classe que representa o formulário (</w:t>
+      </w:r>
+      <w:proofErr w:type="gramStart"/>
+      <w:r>
+        <w:t>FormularioA3</w:t>
+      </w:r>
+      <w:proofErr w:type="gramEnd"/>
+      <w:r>
+        <w:t xml:space="preserve">) é criada e devolvida à apresentação para preenchimento. Após o preenchimento do formulário, o </w:t>
+      </w:r>
+      <w:proofErr w:type="spellStart"/>
+      <w:r>
+        <w:t>Managed</w:t>
+      </w:r>
+      <w:proofErr w:type="spellEnd"/>
+      <w:r>
+        <w:t xml:space="preserve"> </w:t>
+      </w:r>
+      <w:proofErr w:type="spellStart"/>
+      <w:r>
+        <w:t>Bean</w:t>
+      </w:r>
+      <w:proofErr w:type="spellEnd"/>
+      <w:r>
+        <w:t xml:space="preserve"> é novamente chamado, repassando os dados ao controlador (</w:t>
+      </w:r>
+      <w:proofErr w:type="gramStart"/>
+      <w:r>
+        <w:t>FormularioA3Controller</w:t>
+      </w:r>
+      <w:proofErr w:type="gramEnd"/>
+      <w:r>
+        <w:t>) e daí ao DAO para gravação, conforme mostrado na Figura 9.</w:t>
+      </w:r>
+    </w:p>
+    <w:p>
+      <w:pPr>
+        <w:pStyle w:val="Corpodetexto"/>
+        <w:keepNext/>
+        <w:rPr>
+          <w:i/>
+        </w:rPr>
+      </w:pPr>
+      <w:r>
+        <w:rPr>
+          <w:i/>
+        </w:rPr>
+        <w:t xml:space="preserve">Figura 9 – </w:t>
+      </w:r>
+      <w:r>
+        <w:rPr>
+          <w:i/>
+        </w:rPr>
+        <w:t>Diagrama de Sequência para o UC08 – Preencher Formulário A3</w:t>
+      </w:r>
+    </w:p>
+    <w:p>
+      <w:pPr>
+        <w:pStyle w:val="Corpodetexto"/>
+        <w:ind w:firstLine="0"/>
+      </w:pPr>
+      <w:r>
+        <w:rPr>
+          <w:noProof/>
+        </w:rPr>
+        <w:drawing>
+          <wp:inline distT="0" distB="0" distL="0" distR="0">
+            <wp:extent cx="6120765" cy="2400749"/>
+            <wp:effectExtent l="19050" t="0" r="0" b="0"/>
+            <wp:docPr id="16" name="Imagem 16"/>
+            <wp:cNvGraphicFramePr>
+              <a:graphicFrameLocks xmlns:a="http://schemas.openxmlformats.org/drawingml/2006/main" noChangeAspect="1"/>
+            </wp:cNvGraphicFramePr>
+            <a:graphic xmlns:a="http://schemas.openxmlformats.org/drawingml/2006/main">
+              <a:graphicData uri="http://schemas.openxmlformats.org/drawingml/2006/picture">
+                <pic:pic xmlns:pic="http://schemas.openxmlformats.org/drawingml/2006/picture">
+                  <pic:nvPicPr>
+                    <pic:cNvPr id="0" name="Picture 16"/>
+                    <pic:cNvPicPr>
+                      <a:picLocks noChangeAspect="1" noChangeArrowheads="1"/>
+                    </pic:cNvPicPr>
+                  </pic:nvPicPr>
+                  <pic:blipFill>
+                    <a:blip r:embed="rId18" cstate="print"/>
+                    <a:srcRect/>
+                    <a:stretch>
+                      <a:fillRect/>
+                    </a:stretch>
+                  </pic:blipFill>
+                  <pic:spPr bwMode="auto">
+                    <a:xfrm>
+                      <a:off x="0" y="0"/>
+                      <a:ext cx="6120765" cy="2400749"/>
+                    </a:xfrm>
+                    <a:prstGeom prst="rect">
+                      <a:avLst/>
+                    </a:prstGeom>
+                    <a:noFill/>
+                    <a:ln w="9525">
+                      <a:noFill/>
+                      <a:miter lim="800000"/>
+                      <a:headEnd/>
+                      <a:tailEnd/>
+                    </a:ln>
+                  </pic:spPr>
+                </pic:pic>
+              </a:graphicData>
+            </a:graphic>
+          </wp:inline>
+        </w:drawing>
+      </w:r>
+    </w:p>
+    <w:p>
+      <w:pPr>
+        <w:pStyle w:val="Corpodetexto"/>
+        <w:ind w:firstLine="0"/>
+      </w:pPr>
+      <w:r>
+        <w:t xml:space="preserve">Fonte: Modelagem do Sistema </w:t>
+      </w:r>
+      <w:proofErr w:type="spellStart"/>
+      <w:proofErr w:type="gramStart"/>
+      <w:r>
+        <w:t>FormChristus</w:t>
+      </w:r>
+      <w:proofErr w:type="spellEnd"/>
+      <w:proofErr w:type="gramEnd"/>
     </w:p>
     <w:p>
       <w:pPr>
         <w:pStyle w:val="Ttulo2"/>
       </w:pPr>
-      <w:bookmarkStart w:id="30" w:name="_Toc388352800"/>
-      <w:r>
-        <w:t>Visão Lógica</w:t>
+      <w:bookmarkStart w:id="30" w:name="_Toc388352802"/>
+      <w:r>
+        <w:t>Visão de Implantação</w:t>
       </w:r>
       <w:bookmarkEnd w:id="30"/>
     </w:p>
     <w:p>
       <w:pPr>
+        <w:pStyle w:val="Corpodetexto"/>
+      </w:pPr>
+      <w:r>
+        <w:t xml:space="preserve">A aplicação foi desenvolvida em dois módulos distintos, </w:t>
+      </w:r>
+      <w:r>
+        <w:t>a saber:</w:t>
+      </w:r>
+    </w:p>
+    <w:p>
+      <w:pPr>
+        <w:pStyle w:val="Corpodetexto"/>
+        <w:numPr>
+          <w:ilvl w:val="0"/>
+          <w:numId w:val="27"/>
+        </w:numPr>
+      </w:pPr>
+      <w:proofErr w:type="spellStart"/>
+      <w:proofErr w:type="gramStart"/>
+      <w:r>
+        <w:t>FormChristusModelo</w:t>
+      </w:r>
+      <w:proofErr w:type="spellEnd"/>
+      <w:proofErr w:type="gramEnd"/>
+      <w:r>
+        <w:t xml:space="preserve"> – contém os pacotes contendo as classes do modelo e as enumerações utilizadas por esse modelo.</w:t>
+      </w:r>
+    </w:p>
+    <w:p>
+      <w:pPr>
+        <w:pStyle w:val="Corpodetexto"/>
+        <w:numPr>
+          <w:ilvl w:val="0"/>
+          <w:numId w:val="27"/>
+        </w:numPr>
+      </w:pPr>
+      <w:proofErr w:type="spellStart"/>
+      <w:proofErr w:type="gramStart"/>
+      <w:r>
+        <w:t>FormChristusWeb</w:t>
+      </w:r>
+      <w:proofErr w:type="spellEnd"/>
+      <w:proofErr w:type="gramEnd"/>
+      <w:r>
+        <w:t xml:space="preserve"> – contém a aplicação web propriamente dita com suas devidas configurações. Contempla as configurações de segurança e armazena os arquivos contendo os modelos dos formulários que são gerados. Contém também pacotes contendo as classes </w:t>
+      </w:r>
+      <w:proofErr w:type="spellStart"/>
+      <w:r>
+        <w:rPr>
+          <w:i/>
+        </w:rPr>
+        <w:t>Managed</w:t>
+      </w:r>
+      <w:proofErr w:type="spellEnd"/>
+      <w:r>
+        <w:rPr>
+          <w:i/>
+        </w:rPr>
+        <w:t xml:space="preserve"> </w:t>
+      </w:r>
+      <w:proofErr w:type="spellStart"/>
+      <w:r>
+        <w:rPr>
+          <w:i/>
+        </w:rPr>
+        <w:t>Bean</w:t>
+      </w:r>
+      <w:proofErr w:type="spellEnd"/>
+      <w:r>
+        <w:t>, Controladores EJB e DAO.</w:t>
+      </w:r>
+    </w:p>
+    <w:p>
+      <w:pPr>
+        <w:pStyle w:val="Corpodetexto"/>
+      </w:pPr>
+      <w:r>
+        <w:t xml:space="preserve">Durante o processo de compilação e montagem da aplicação, o módulo </w:t>
+      </w:r>
+      <w:proofErr w:type="spellStart"/>
+      <w:proofErr w:type="gramStart"/>
+      <w:r>
+        <w:t>FormChristusModelo</w:t>
+      </w:r>
+      <w:proofErr w:type="spellEnd"/>
+      <w:proofErr w:type="gramEnd"/>
+      <w:r>
+        <w:t xml:space="preserve"> e compilado em um arquivo JAR (Java </w:t>
+      </w:r>
+      <w:proofErr w:type="spellStart"/>
+      <w:r>
+        <w:t>Archive</w:t>
+      </w:r>
+      <w:proofErr w:type="spellEnd"/>
+      <w:r>
+        <w:t xml:space="preserve">), que é utilizado como biblioteca para o módulo </w:t>
+      </w:r>
+      <w:proofErr w:type="spellStart"/>
+      <w:r>
+        <w:t>FormChristusWeb</w:t>
+      </w:r>
+      <w:proofErr w:type="spellEnd"/>
+      <w:r>
+        <w:t>.</w:t>
+      </w:r>
+      <w:r>
+        <w:t xml:space="preserve"> O arquivo</w:t>
+      </w:r>
+      <w:r>
+        <w:t xml:space="preserve"> WAR (Web </w:t>
+      </w:r>
+      <w:proofErr w:type="spellStart"/>
+      <w:r>
+        <w:t>Archive</w:t>
+      </w:r>
+      <w:proofErr w:type="spellEnd"/>
+      <w:r>
+        <w:t>)</w:t>
+      </w:r>
+      <w:r>
+        <w:t xml:space="preserve"> resultante</w:t>
+      </w:r>
+      <w:r>
+        <w:t xml:space="preserve"> </w:t>
+      </w:r>
+      <w:r>
+        <w:t xml:space="preserve">é publicado </w:t>
+      </w:r>
+      <w:r>
+        <w:t xml:space="preserve">no </w:t>
+      </w:r>
+      <w:r>
+        <w:t>servidor de aplicações</w:t>
+      </w:r>
+      <w:r>
+        <w:t xml:space="preserve"> </w:t>
+      </w:r>
+      <w:proofErr w:type="gramStart"/>
+      <w:r>
+        <w:t>GlassFish</w:t>
+      </w:r>
+      <w:proofErr w:type="gramEnd"/>
+      <w:r>
+        <w:t>, ficando assim disponível para utilização pelos usuários</w:t>
+      </w:r>
+      <w:r>
+        <w:t xml:space="preserve">. Esse módulo se comunica com um servidor de banco de dados </w:t>
+      </w:r>
+      <w:proofErr w:type="spellStart"/>
+      <w:proofErr w:type="gramStart"/>
+      <w:r>
+        <w:t>PostGres</w:t>
+      </w:r>
+      <w:proofErr w:type="spellEnd"/>
+      <w:proofErr w:type="gramEnd"/>
+      <w:r>
+        <w:t xml:space="preserve"> também rodando no servidor.</w:t>
+      </w:r>
+      <w:r>
+        <w:t xml:space="preserve"> A Figura 10 mostra essa configuração de implantação do sistema.</w:t>
+      </w:r>
+    </w:p>
+    <w:p>
+      <w:pPr>
+        <w:pStyle w:val="Corpodetexto"/>
+        <w:keepNext/>
+        <w:rPr>
+          <w:i/>
+        </w:rPr>
+      </w:pPr>
+      <w:r>
+        <w:rPr>
+          <w:i/>
+        </w:rPr>
+        <w:lastRenderedPageBreak/>
+        <w:t>Figura 10 – Diagrama de Implantação</w:t>
+      </w:r>
+    </w:p>
+    <w:p>
+      <w:pPr>
+        <w:pStyle w:val="Corpodetexto"/>
+        <w:ind w:firstLine="0"/>
+        <w:jc w:val="center"/>
+      </w:pPr>
+      <w:r>
+        <w:rPr>
+          <w:noProof/>
+        </w:rPr>
+        <w:drawing>
+          <wp:inline distT="0" distB="0" distL="0" distR="0">
+            <wp:extent cx="4220970" cy="2646357"/>
+            <wp:effectExtent l="19050" t="0" r="8130" b="0"/>
+            <wp:docPr id="19" name="Imagem 19"/>
+            <wp:cNvGraphicFramePr>
+              <a:graphicFrameLocks xmlns:a="http://schemas.openxmlformats.org/drawingml/2006/main" noChangeAspect="1"/>
+            </wp:cNvGraphicFramePr>
+            <a:graphic xmlns:a="http://schemas.openxmlformats.org/drawingml/2006/main">
+              <a:graphicData uri="http://schemas.openxmlformats.org/drawingml/2006/picture">
+                <pic:pic xmlns:pic="http://schemas.openxmlformats.org/drawingml/2006/picture">
+                  <pic:nvPicPr>
+                    <pic:cNvPr id="0" name="Picture 19"/>
+                    <pic:cNvPicPr>
+                      <a:picLocks noChangeAspect="1" noChangeArrowheads="1"/>
+                    </pic:cNvPicPr>
+                  </pic:nvPicPr>
+                  <pic:blipFill>
+                    <a:blip r:embed="rId19" cstate="print"/>
+                    <a:srcRect/>
+                    <a:stretch>
+                      <a:fillRect/>
+                    </a:stretch>
+                  </pic:blipFill>
+                  <pic:spPr bwMode="auto">
+                    <a:xfrm>
+                      <a:off x="0" y="0"/>
+                      <a:ext cx="4223595" cy="2648003"/>
+                    </a:xfrm>
+                    <a:prstGeom prst="rect">
+                      <a:avLst/>
+                    </a:prstGeom>
+                    <a:noFill/>
+                    <a:ln w="9525">
+                      <a:noFill/>
+                      <a:miter lim="800000"/>
+                      <a:headEnd/>
+                      <a:tailEnd/>
+                    </a:ln>
+                  </pic:spPr>
+                </pic:pic>
+              </a:graphicData>
+            </a:graphic>
+          </wp:inline>
+        </w:drawing>
+      </w:r>
+    </w:p>
+    <w:p>
+      <w:pPr>
+        <w:pStyle w:val="Ttulo2"/>
+      </w:pPr>
+      <w:bookmarkStart w:id="31" w:name="_Toc388352803"/>
+      <w:r>
+        <w:t xml:space="preserve">Visão de </w:t>
+      </w:r>
+      <w:proofErr w:type="gramStart"/>
+      <w:r>
+        <w:t>Implementação</w:t>
+      </w:r>
+      <w:bookmarkEnd w:id="31"/>
+      <w:proofErr w:type="gramEnd"/>
+    </w:p>
+    <w:p>
+      <w:pPr>
+        <w:pStyle w:val="Corpodetexto"/>
+      </w:pPr>
+      <w:r>
+        <w:t>A aplicação possui um único módulo web, publicado no servidor de aplicações conforme descrito no item anterior.</w:t>
+      </w:r>
+    </w:p>
+    <w:p>
+      <w:pPr>
         <w:pStyle w:val="Ttulo3"/>
       </w:pPr>
-      <w:bookmarkStart w:id="31" w:name="_Toc388352801"/>
-      <w:r>
-        <w:t>Visão Geral</w:t>
-      </w:r>
-      <w:bookmarkEnd w:id="31"/>
+      <w:bookmarkStart w:id="32" w:name="_Toc388352804"/>
+      <w:r>
+        <w:t>Componentes Reutilizados</w:t>
+      </w:r>
+      <w:bookmarkEnd w:id="32"/>
     </w:p>
     <w:p>
       <w:pPr>
         <w:pStyle w:val="Corpodetexto"/>
       </w:pPr>
-    </w:p>
-    <w:p>
-      <w:pPr>
-        <w:pStyle w:val="Ttulo2"/>
-      </w:pPr>
-      <w:bookmarkStart w:id="32" w:name="_Toc388352802"/>
-      <w:r>
-        <w:lastRenderedPageBreak/>
-        <w:t>Visão de Implantação</w:t>
-      </w:r>
-      <w:bookmarkEnd w:id="32"/>
-    </w:p>
-    <w:p>
-      <w:pPr>
-        <w:pStyle w:val="Corpodetexto"/>
-      </w:pPr>
-      <w:r>
-        <w:t xml:space="preserve">A aplicação foi desenvolvida em dois módulos distintos, um contendo as camadas de negócio e persistência, e outro contendo a aplicação web propriamente dita. O módulo de negócio e persistência é compilado em um arquivo JAR que é utilizado como biblioteca para o módulo web. O arquivo resultante (EAR?) é publicado em um servidor de aplicações JEE (GlassFish). Esse módulo se comunica com um servidor de banco de dados </w:t>
-      </w:r>
-      <w:proofErr w:type="spellStart"/>
-      <w:r>
-        <w:t>PostGres</w:t>
-      </w:r>
-      <w:proofErr w:type="spellEnd"/>
-      <w:r>
-        <w:t xml:space="preserve"> também rodando no servidor.</w:t>
-      </w:r>
-    </w:p>
-    <w:p>
-      <w:pPr>
-        <w:pStyle w:val="Corpodetexto"/>
-      </w:pPr>
-    </w:p>
-    <w:p>
-      <w:pPr>
-        <w:pStyle w:val="Ttulo2"/>
-      </w:pPr>
-      <w:bookmarkStart w:id="33" w:name="_Toc388352803"/>
-      <w:r>
-        <w:t>Visão de Implementação</w:t>
-      </w:r>
-      <w:bookmarkEnd w:id="33"/>
-    </w:p>
-    <w:p>
-      <w:pPr>
-        <w:pStyle w:val="Corpodetexto"/>
-      </w:pPr>
-      <w:r>
-        <w:t>A aplicação possui um único módulo web, publicado no servidor de aplicações conforme descrito no item anterior.</w:t>
-      </w:r>
-    </w:p>
-    <w:p>
-      <w:pPr>
-        <w:pStyle w:val="Ttulo3"/>
-      </w:pPr>
-      <w:bookmarkStart w:id="34" w:name="_Toc388352804"/>
-      <w:r>
-        <w:t>Componentes Reutilizados</w:t>
-      </w:r>
-      <w:bookmarkEnd w:id="34"/>
-    </w:p>
-    <w:p>
-      <w:pPr>
-        <w:pStyle w:val="Corpodetexto"/>
-      </w:pPr>
       <w:r>
         <w:t>A seguir são listados os componentes utilizados pelo sistema – que são suas dependências. As bibliotecas estão todas disponibilizadas em arquivos JAR.</w:t>
+      </w:r>
+      <w:r>
+        <w:t xml:space="preserve"> Cada biblioteca também tem suas dependências, que não são listadas aqui.</w:t>
       </w:r>
     </w:p>
     <w:tbl>
@@ -6612,7 +7819,11 @@
             <w:pPr>
               <w:pStyle w:val="Corpodetexto"/>
               <w:ind w:firstLine="0"/>
+              <w:jc w:val="center"/>
             </w:pPr>
+            <w:r>
+              <w:t>4.0</w:t>
+            </w:r>
           </w:p>
         </w:tc>
       </w:tr>
@@ -6641,7 +7852,93 @@
             <w:pPr>
               <w:pStyle w:val="Corpodetexto"/>
               <w:ind w:firstLine="0"/>
+              <w:jc w:val="center"/>
             </w:pPr>
+            <w:r>
+              <w:t>4.1.2</w:t>
+            </w:r>
+          </w:p>
+        </w:tc>
+      </w:tr>
+      <w:tr>
+        <w:tc>
+          <w:tcPr>
+            <w:tcW w:w="4927" w:type="dxa"/>
+          </w:tcPr>
+          <w:p>
+            <w:pPr>
+              <w:pStyle w:val="Corpodetexto"/>
+              <w:ind w:firstLine="0"/>
+            </w:pPr>
+            <w:proofErr w:type="spellStart"/>
+            <w:r>
+              <w:t>Hibernate</w:t>
+            </w:r>
+            <w:proofErr w:type="spellEnd"/>
+            <w:r>
+              <w:t xml:space="preserve"> </w:t>
+            </w:r>
+            <w:proofErr w:type="spellStart"/>
+            <w:r>
+              <w:t>Validator</w:t>
+            </w:r>
+            <w:proofErr w:type="spellEnd"/>
+          </w:p>
+        </w:tc>
+        <w:tc>
+          <w:tcPr>
+            <w:tcW w:w="4928" w:type="dxa"/>
+          </w:tcPr>
+          <w:p>
+            <w:pPr>
+              <w:pStyle w:val="Corpodetexto"/>
+              <w:ind w:firstLine="0"/>
+              <w:jc w:val="center"/>
+            </w:pPr>
+            <w:r>
+              <w:t>4.3.1</w:t>
+            </w:r>
+          </w:p>
+        </w:tc>
+      </w:tr>
+      <w:tr>
+        <w:tc>
+          <w:tcPr>
+            <w:tcW w:w="4927" w:type="dxa"/>
+          </w:tcPr>
+          <w:p>
+            <w:pPr>
+              <w:pStyle w:val="Corpodetexto"/>
+              <w:ind w:firstLine="0"/>
+            </w:pPr>
+            <w:proofErr w:type="spellStart"/>
+            <w:r>
+              <w:t>Spring</w:t>
+            </w:r>
+            <w:proofErr w:type="spellEnd"/>
+            <w:r>
+              <w:t xml:space="preserve"> </w:t>
+            </w:r>
+            <w:proofErr w:type="spellStart"/>
+            <w:r>
+              <w:t>Security</w:t>
+            </w:r>
+            <w:proofErr w:type="spellEnd"/>
+          </w:p>
+        </w:tc>
+        <w:tc>
+          <w:tcPr>
+            <w:tcW w:w="4928" w:type="dxa"/>
+          </w:tcPr>
+          <w:p>
+            <w:pPr>
+              <w:pStyle w:val="Corpodetexto"/>
+              <w:ind w:firstLine="0"/>
+              <w:jc w:val="center"/>
+            </w:pPr>
+            <w:r>
+              <w:t>3.0.7</w:t>
+            </w:r>
           </w:p>
         </w:tc>
       </w:tr>
@@ -6670,7 +7967,11 @@
             <w:pPr>
               <w:pStyle w:val="Corpodetexto"/>
               <w:ind w:firstLine="0"/>
+              <w:jc w:val="center"/>
             </w:pPr>
+            <w:r>
+              <w:t>5.1.0</w:t>
+            </w:r>
           </w:p>
         </w:tc>
       </w:tr>
@@ -6684,11 +7985,11 @@
       <w:pPr>
         <w:pStyle w:val="Ttulo2"/>
       </w:pPr>
-      <w:bookmarkStart w:id="35" w:name="_Toc388352805"/>
+      <w:bookmarkStart w:id="33" w:name="_Toc388352805"/>
       <w:r>
         <w:t>Visão de Dados</w:t>
       </w:r>
-      <w:bookmarkEnd w:id="35"/>
+      <w:bookmarkEnd w:id="33"/>
     </w:p>
     <w:p>
       <w:pPr>
@@ -6741,9 +8042,9 @@
           <w:shd w:val="clear" w:color="auto" w:fill="CCCCCC"/>
         </w:rPr>
       </w:pPr>
-      <w:bookmarkStart w:id="36" w:name="_Toc388352806"/>
-      <w:bookmarkEnd w:id="22"/>
+      <w:bookmarkStart w:id="34" w:name="_Toc388352806"/>
       <w:bookmarkEnd w:id="23"/>
+      <w:bookmarkEnd w:id="24"/>
       <w:r>
         <w:rPr>
           <w:rFonts w:ascii="Verdana" w:hAnsi="Verdana"/>
@@ -6754,7 +8055,7 @@
         </w:rPr>
         <w:t>Padrões Adotados</w:t>
       </w:r>
-      <w:bookmarkEnd w:id="36"/>
+      <w:bookmarkEnd w:id="34"/>
     </w:p>
     <w:p>
       <w:pPr>
@@ -6794,7 +8095,6 @@
         <w:rPr>
           <w:rFonts w:ascii="Verdana" w:hAnsi="Verdana"/>
         </w:rPr>
-        <w:lastRenderedPageBreak/>
         <w:t xml:space="preserve">Fazer parte do comitê que decide sobre os problemas que tenham algum impacto arquitetural. </w:t>
       </w:r>
     </w:p>
@@ -6829,8 +8129,8 @@
           <w:shd w:val="clear" w:color="auto" w:fill="CCCCCC"/>
         </w:rPr>
       </w:pPr>
-      <w:bookmarkStart w:id="37" w:name="_Toc472744029"/>
-      <w:bookmarkStart w:id="38" w:name="_Toc388352807"/>
+      <w:bookmarkStart w:id="35" w:name="_Toc472744029"/>
+      <w:bookmarkStart w:id="36" w:name="_Toc388352807"/>
       <w:r>
         <w:rPr>
           <w:rFonts w:ascii="Verdana" w:hAnsi="Verdana"/>
@@ -6841,8 +8141,8 @@
         </w:rPr>
         <w:t>Referências</w:t>
       </w:r>
-      <w:bookmarkEnd w:id="37"/>
-      <w:bookmarkEnd w:id="38"/>
+      <w:bookmarkEnd w:id="35"/>
+      <w:bookmarkEnd w:id="36"/>
     </w:p>
     <w:p>
       <w:pPr>
@@ -6874,7 +8174,7 @@
           <w:lang w:val="en-US"/>
         </w:rPr>
       </w:pPr>
-      <w:hyperlink r:id="rId13" w:history="1">
+      <w:hyperlink r:id="rId20" w:history="1">
         <w:r>
           <w:rPr>
             <w:rStyle w:val="Hyperlink"/>
@@ -6902,7 +8202,7 @@
           <w:lang w:val="en-US"/>
         </w:rPr>
       </w:pPr>
-      <w:hyperlink r:id="rId14" w:history="1">
+      <w:hyperlink r:id="rId21" w:history="1">
         <w:r>
           <w:rPr>
             <w:rStyle w:val="Hyperlink"/>
@@ -6930,30 +8230,14 @@
           <w:lang w:val="en-US"/>
         </w:rPr>
       </w:pPr>
-      <w:hyperlink r:id="rId15" w:history="1">
+      <w:hyperlink r:id="rId22" w:history="1">
         <w:r>
           <w:rPr>
             <w:rStyle w:val="Hyperlink"/>
             <w:rFonts w:ascii="Verdana" w:hAnsi="Verdana" w:cs="Arial"/>
             <w:lang w:val="en-US"/>
           </w:rPr>
-          <w:t>http://mahtabrasheed.wordpress.</w:t>
-        </w:r>
-        <w:r>
-          <w:rPr>
-            <w:rStyle w:val="Hyperlink"/>
-            <w:rFonts w:ascii="Verdana" w:hAnsi="Verdana" w:cs="Arial"/>
-            <w:lang w:val="en-US"/>
-          </w:rPr>
-          <w:t>c</w:t>
-        </w:r>
-        <w:r>
-          <w:rPr>
-            <w:rStyle w:val="Hyperlink"/>
-            <w:rFonts w:ascii="Verdana" w:hAnsi="Verdana" w:cs="Arial"/>
-            <w:lang w:val="en-US"/>
-          </w:rPr>
-          <w:t>om/2013/01/25/what-is-java-server-faces-jsf-and-primefaces/</w:t>
+          <w:t>http://mahtabrasheed.wordpress.com/2013/01/25/what-is-java-server-faces-jsf-and-primefaces/</w:t>
         </w:r>
       </w:hyperlink>
     </w:p>
@@ -6974,7 +8258,7 @@
           <w:lang w:val="en-US"/>
         </w:rPr>
       </w:pPr>
-      <w:hyperlink r:id="rId16" w:history="1">
+      <w:hyperlink r:id="rId23" w:history="1">
         <w:r>
           <w:rPr>
             <w:rStyle w:val="Hyperlink"/>
@@ -7002,7 +8286,7 @@
           <w:lang w:val="en-US"/>
         </w:rPr>
       </w:pPr>
-      <w:hyperlink r:id="rId17" w:history="1">
+      <w:hyperlink r:id="rId24" w:history="1">
         <w:r>
           <w:rPr>
             <w:rStyle w:val="Hyperlink"/>
@@ -7030,7 +8314,7 @@
           <w:lang w:val="en-US"/>
         </w:rPr>
       </w:pPr>
-      <w:hyperlink r:id="rId18" w:history="1">
+      <w:hyperlink r:id="rId25" w:history="1">
         <w:r>
           <w:rPr>
             <w:rStyle w:val="Hyperlink"/>
@@ -7038,6 +8322,34 @@
             <w:lang w:val="en-US"/>
           </w:rPr>
           <w:t>http://www.yaw.com.br/open/projetos/cdi-jsf-ejb3/</w:t>
+        </w:r>
+      </w:hyperlink>
+    </w:p>
+    <w:p>
+      <w:pPr>
+        <w:pStyle w:val="PargrafodaLista"/>
+        <w:widowControl/>
+        <w:numPr>
+          <w:ilvl w:val="0"/>
+          <w:numId w:val="18"/>
+        </w:numPr>
+        <w:autoSpaceDE w:val="0"/>
+        <w:autoSpaceDN w:val="0"/>
+        <w:adjustRightInd w:val="0"/>
+        <w:spacing w:line="240" w:lineRule="auto"/>
+        <w:rPr>
+          <w:rFonts w:ascii="Verdana" w:hAnsi="Verdana" w:cs="Arial"/>
+          <w:lang w:val="en-US"/>
+        </w:rPr>
+      </w:pPr>
+      <w:hyperlink r:id="rId26" w:history="1">
+        <w:r>
+          <w:rPr>
+            <w:rStyle w:val="Hyperlink"/>
+            <w:rFonts w:ascii="Verdana" w:hAnsi="Verdana" w:cs="Arial"/>
+            <w:lang w:val="en-US"/>
+          </w:rPr>
+          <w:t>http://docs.spring.io/spring-security/site/docs/3.0.x/reference/introduction.html</w:t>
         </w:r>
       </w:hyperlink>
     </w:p>
@@ -7116,7 +8428,7 @@
           <w:shd w:val="clear" w:color="auto" w:fill="CCCCCC"/>
         </w:rPr>
       </w:pPr>
-      <w:bookmarkStart w:id="39" w:name="_Toc388352808"/>
+      <w:bookmarkStart w:id="37" w:name="_Toc388352808"/>
       <w:r>
         <w:rPr>
           <w:rFonts w:ascii="Verdana" w:hAnsi="Verdana"/>
@@ -7127,7 +8439,7 @@
         </w:rPr>
         <w:t>Arquitetura</w:t>
       </w:r>
-      <w:bookmarkEnd w:id="39"/>
+      <w:bookmarkEnd w:id="37"/>
     </w:p>
     <w:p>
       <w:pPr>
@@ -7206,7 +8518,7 @@
           <w:sz w:val="24"/>
         </w:rPr>
       </w:pPr>
-      <w:bookmarkStart w:id="40" w:name="_Toc388352809"/>
+      <w:bookmarkStart w:id="38" w:name="_Toc388352809"/>
       <w:r>
         <w:rPr>
           <w:rFonts w:ascii="Verdana" w:hAnsi="Verdana"/>
@@ -7214,7 +8526,7 @@
         </w:rPr>
         <w:t>Elementos que compõe a Arquitetura</w:t>
       </w:r>
-      <w:bookmarkEnd w:id="40"/>
+      <w:bookmarkEnd w:id="38"/>
     </w:p>
     <w:p>
       <w:pPr>
@@ -7251,6 +8563,7 @@
         <w:pStyle w:val="Corpodetexto"/>
       </w:pPr>
       <w:r>
+        <w:lastRenderedPageBreak/>
         <w:tab/>
         <w:t>Elementos pertencentes à arquitetura:</w:t>
       </w:r>
@@ -7307,7 +8620,6 @@
         <w:pStyle w:val="Corpodetexto"/>
       </w:pPr>
       <w:r>
-        <w:lastRenderedPageBreak/>
         <w:t>Nos próximos capítulos iremos discutir cada componente listado anteriormente e qual o seu papel dentro da arquitetura como um todo, além de discutir de forma sucinta a tecnologia e/ou o padrão adotado para a implementação do mesmo.</w:t>
       </w:r>
     </w:p>
@@ -7339,7 +8651,7 @@
           <w:sz w:val="24"/>
         </w:rPr>
       </w:pPr>
-      <w:bookmarkStart w:id="41" w:name="_Toc388352810"/>
+      <w:bookmarkStart w:id="39" w:name="_Toc388352810"/>
       <w:r>
         <w:rPr>
           <w:rFonts w:ascii="Verdana" w:hAnsi="Verdana"/>
@@ -7347,7 +8659,7 @@
         </w:rPr>
         <w:t>Modelos</w:t>
       </w:r>
-      <w:bookmarkEnd w:id="41"/>
+      <w:bookmarkEnd w:id="39"/>
     </w:p>
     <w:p>
       <w:pPr>
@@ -7412,8 +8724,8 @@
           <w:rFonts w:ascii="Verdana" w:hAnsi="Verdana"/>
         </w:rPr>
       </w:pPr>
-      <w:bookmarkStart w:id="42" w:name="_Toc388352811"/>
-      <w:bookmarkEnd w:id="42"/>
+      <w:bookmarkStart w:id="40" w:name="_Toc388352811"/>
+      <w:bookmarkEnd w:id="40"/>
     </w:p>
     <w:p>
       <w:pPr>
@@ -7427,7 +8739,7 @@
           <w:sz w:val="24"/>
         </w:rPr>
       </w:pPr>
-      <w:bookmarkStart w:id="43" w:name="_Toc388352812"/>
+      <w:bookmarkStart w:id="41" w:name="_Toc388352812"/>
       <w:r>
         <w:rPr>
           <w:rFonts w:ascii="Verdana" w:hAnsi="Verdana"/>
@@ -7435,7 +8747,7 @@
         </w:rPr>
         <w:t>Infraestrutura</w:t>
       </w:r>
-      <w:bookmarkEnd w:id="43"/>
+      <w:bookmarkEnd w:id="41"/>
     </w:p>
     <w:p>
       <w:pPr>
@@ -7484,6 +8796,7 @@
         <w:pStyle w:val="Corpodetexto"/>
       </w:pPr>
       <w:r>
+        <w:lastRenderedPageBreak/>
         <w:tab/>
         <w:t>A camada de infraestrutura é composta por</w:t>
       </w:r>
@@ -7606,7 +8919,7 @@
           <w:sz w:val="24"/>
         </w:rPr>
       </w:pPr>
-      <w:bookmarkStart w:id="44" w:name="_Toc388352813"/>
+      <w:bookmarkStart w:id="42" w:name="_Toc388352813"/>
       <w:r>
         <w:rPr>
           <w:rFonts w:ascii="Verdana" w:hAnsi="Verdana"/>
@@ -7614,7 +8927,7 @@
         </w:rPr>
         <w:t>Domínio</w:t>
       </w:r>
-      <w:bookmarkEnd w:id="44"/>
+      <w:bookmarkEnd w:id="42"/>
     </w:p>
     <w:p>
       <w:pPr>
@@ -7707,15 +9020,16 @@
           <w:sz w:val="24"/>
         </w:rPr>
       </w:pPr>
-      <w:bookmarkStart w:id="45" w:name="_Toc388352814"/>
+      <w:bookmarkStart w:id="43" w:name="_Toc388352814"/>
       <w:r>
         <w:rPr>
           <w:rFonts w:ascii="Verdana" w:hAnsi="Verdana"/>
           <w:sz w:val="24"/>
         </w:rPr>
+        <w:lastRenderedPageBreak/>
         <w:t>Visão</w:t>
       </w:r>
-      <w:bookmarkEnd w:id="45"/>
+      <w:bookmarkEnd w:id="43"/>
     </w:p>
     <w:p>
       <w:pPr>
@@ -7808,7 +9122,6 @@
         <w:pStyle w:val="Corpodetexto"/>
       </w:pPr>
       <w:r>
-        <w:lastRenderedPageBreak/>
         <w:t>P</w:t>
       </w:r>
       <w:r>
@@ -7886,7 +9199,7 @@
         </w:rPr>
         <w:br w:type="page"/>
       </w:r>
-      <w:bookmarkStart w:id="46" w:name="_Toc388352815"/>
+      <w:bookmarkStart w:id="44" w:name="_Toc388352815"/>
       <w:r>
         <w:rPr>
           <w:rFonts w:ascii="Verdana" w:hAnsi="Verdana"/>
@@ -7930,7 +9243,7 @@
         </w:rPr>
         <w:t>rquitetura</w:t>
       </w:r>
-      <w:bookmarkEnd w:id="46"/>
+      <w:bookmarkEnd w:id="44"/>
       <w:proofErr w:type="spellEnd"/>
     </w:p>
     <w:p>
@@ -7976,7 +9289,7 @@
                     </pic:cNvPicPr>
                   </pic:nvPicPr>
                   <pic:blipFill>
-                    <a:blip r:embed="rId19" cstate="print"/>
+                    <a:blip r:embed="rId27" cstate="print"/>
                     <a:srcRect/>
                     <a:stretch>
                       <a:fillRect/>
@@ -8007,8 +9320,8 @@
       <w:r>
         <w:br w:type="page"/>
       </w:r>
-      <w:bookmarkStart w:id="47" w:name="_Toc91502012"/>
-      <w:bookmarkStart w:id="48" w:name="_Toc91525757"/>
+      <w:bookmarkStart w:id="45" w:name="_Toc91502012"/>
+      <w:bookmarkStart w:id="46" w:name="_Toc91525757"/>
     </w:p>
     <w:p>
       <w:pPr>
@@ -8031,7 +9344,7 @@
           <w:shd w:val="clear" w:color="auto" w:fill="CCCCCC"/>
         </w:rPr>
       </w:pPr>
-      <w:bookmarkStart w:id="49" w:name="_Toc388352816"/>
+      <w:bookmarkStart w:id="47" w:name="_Toc388352816"/>
       <w:r>
         <w:rPr>
           <w:rFonts w:ascii="Verdana" w:hAnsi="Verdana"/>
@@ -8043,9 +9356,9 @@
         <w:lastRenderedPageBreak/>
         <w:t>Padrões de Projeto</w:t>
       </w:r>
+      <w:bookmarkEnd w:id="45"/>
+      <w:bookmarkEnd w:id="46"/>
       <w:bookmarkEnd w:id="47"/>
-      <w:bookmarkEnd w:id="48"/>
-      <w:bookmarkEnd w:id="49"/>
     </w:p>
     <w:p>
       <w:pPr>
@@ -8081,7 +9394,7 @@
           <w:shd w:val="clear" w:color="auto" w:fill="CCCCCC"/>
         </w:rPr>
       </w:pPr>
-      <w:bookmarkStart w:id="50" w:name="_Toc388352817"/>
+      <w:bookmarkStart w:id="48" w:name="_Toc388352817"/>
       <w:r>
         <w:rPr>
           <w:rFonts w:ascii="Verdana" w:hAnsi="Verdana"/>
@@ -8092,7 +9405,7 @@
         </w:rPr>
         <w:t>Objetivos e Restrições Arquiteturais</w:t>
       </w:r>
-      <w:bookmarkEnd w:id="50"/>
+      <w:bookmarkEnd w:id="48"/>
     </w:p>
     <w:p>
       <w:pPr>
@@ -8118,7 +9431,7 @@
           <w:sz w:val="24"/>
         </w:rPr>
       </w:pPr>
-      <w:bookmarkStart w:id="51" w:name="_Toc388352818"/>
+      <w:bookmarkStart w:id="49" w:name="_Toc388352818"/>
       <w:r>
         <w:rPr>
           <w:rFonts w:ascii="Verdana" w:hAnsi="Verdana"/>
@@ -8133,7 +9446,7 @@
         </w:rPr>
         <w:t>s</w:t>
       </w:r>
-      <w:bookmarkEnd w:id="51"/>
+      <w:bookmarkEnd w:id="49"/>
     </w:p>
     <w:p>
       <w:pPr>
@@ -8166,7 +9479,7 @@
           <w:sz w:val="24"/>
         </w:rPr>
       </w:pPr>
-      <w:bookmarkStart w:id="52" w:name="_Toc388352819"/>
+      <w:bookmarkStart w:id="50" w:name="_Toc388352819"/>
       <w:r>
         <w:rPr>
           <w:rFonts w:ascii="Verdana" w:hAnsi="Verdana"/>
@@ -8174,7 +9487,7 @@
         </w:rPr>
         <w:t>Estratégias de implementação</w:t>
       </w:r>
-      <w:bookmarkEnd w:id="52"/>
+      <w:bookmarkEnd w:id="50"/>
     </w:p>
     <w:p>
       <w:pPr>
@@ -8230,7 +9543,7 @@
       </w:pPr>
     </w:p>
     <w:sectPr>
-      <w:footerReference w:type="default" r:id="rId20"/>
+      <w:footerReference w:type="default" r:id="rId28"/>
       <w:pgSz w:w="11907" w:h="16840" w:code="9"/>
       <w:pgMar w:top="1134" w:right="1134" w:bottom="1134" w:left="1134" w:header="720" w:footer="720" w:gutter="0"/>
       <w:cols w:space="720"/>
@@ -8644,7 +9957,7 @@
               <w:color w:val="000080"/>
               <w:lang w:val="en-US"/>
             </w:rPr>
-            <w:t>10</w:t>
+            <w:t>16</w:t>
           </w:r>
           <w:r>
             <w:rPr>
@@ -9565,6 +10878,119 @@
     </w:lvl>
   </w:abstractNum>
   <w:abstractNum w:abstractNumId="6">
+    <w:nsid w:val="3252372E"/>
+    <w:multiLevelType w:val="hybridMultilevel"/>
+    <w:tmpl w:val="5C9894B4"/>
+    <w:lvl w:ilvl="0" w:tplc="04160001">
+      <w:start w:val="1"/>
+      <w:numFmt w:val="bullet"/>
+      <w:lvlText w:val=""/>
+      <w:lvlJc w:val="left"/>
+      <w:pPr>
+        <w:ind w:left="1440" w:hanging="360"/>
+      </w:pPr>
+      <w:rPr>
+        <w:rFonts w:ascii="Symbol" w:hAnsi="Symbol" w:hint="default"/>
+      </w:rPr>
+    </w:lvl>
+    <w:lvl w:ilvl="1" w:tplc="04160003" w:tentative="1">
+      <w:start w:val="1"/>
+      <w:numFmt w:val="bullet"/>
+      <w:lvlText w:val="o"/>
+      <w:lvlJc w:val="left"/>
+      <w:pPr>
+        <w:ind w:left="2160" w:hanging="360"/>
+      </w:pPr>
+      <w:rPr>
+        <w:rFonts w:ascii="Courier New" w:hAnsi="Courier New" w:cs="Courier New" w:hint="default"/>
+      </w:rPr>
+    </w:lvl>
+    <w:lvl w:ilvl="2" w:tplc="04160005" w:tentative="1">
+      <w:start w:val="1"/>
+      <w:numFmt w:val="bullet"/>
+      <w:lvlText w:val=""/>
+      <w:lvlJc w:val="left"/>
+      <w:pPr>
+        <w:ind w:left="2880" w:hanging="360"/>
+      </w:pPr>
+      <w:rPr>
+        <w:rFonts w:ascii="Wingdings" w:hAnsi="Wingdings" w:hint="default"/>
+      </w:rPr>
+    </w:lvl>
+    <w:lvl w:ilvl="3" w:tplc="04160001" w:tentative="1">
+      <w:start w:val="1"/>
+      <w:numFmt w:val="bullet"/>
+      <w:lvlText w:val=""/>
+      <w:lvlJc w:val="left"/>
+      <w:pPr>
+        <w:ind w:left="3600" w:hanging="360"/>
+      </w:pPr>
+      <w:rPr>
+        <w:rFonts w:ascii="Symbol" w:hAnsi="Symbol" w:hint="default"/>
+      </w:rPr>
+    </w:lvl>
+    <w:lvl w:ilvl="4" w:tplc="04160003" w:tentative="1">
+      <w:start w:val="1"/>
+      <w:numFmt w:val="bullet"/>
+      <w:lvlText w:val="o"/>
+      <w:lvlJc w:val="left"/>
+      <w:pPr>
+        <w:ind w:left="4320" w:hanging="360"/>
+      </w:pPr>
+      <w:rPr>
+        <w:rFonts w:ascii="Courier New" w:hAnsi="Courier New" w:cs="Courier New" w:hint="default"/>
+      </w:rPr>
+    </w:lvl>
+    <w:lvl w:ilvl="5" w:tplc="04160005" w:tentative="1">
+      <w:start w:val="1"/>
+      <w:numFmt w:val="bullet"/>
+      <w:lvlText w:val=""/>
+      <w:lvlJc w:val="left"/>
+      <w:pPr>
+        <w:ind w:left="5040" w:hanging="360"/>
+      </w:pPr>
+      <w:rPr>
+        <w:rFonts w:ascii="Wingdings" w:hAnsi="Wingdings" w:hint="default"/>
+      </w:rPr>
+    </w:lvl>
+    <w:lvl w:ilvl="6" w:tplc="04160001" w:tentative="1">
+      <w:start w:val="1"/>
+      <w:numFmt w:val="bullet"/>
+      <w:lvlText w:val=""/>
+      <w:lvlJc w:val="left"/>
+      <w:pPr>
+        <w:ind w:left="5760" w:hanging="360"/>
+      </w:pPr>
+      <w:rPr>
+        <w:rFonts w:ascii="Symbol" w:hAnsi="Symbol" w:hint="default"/>
+      </w:rPr>
+    </w:lvl>
+    <w:lvl w:ilvl="7" w:tplc="04160003" w:tentative="1">
+      <w:start w:val="1"/>
+      <w:numFmt w:val="bullet"/>
+      <w:lvlText w:val="o"/>
+      <w:lvlJc w:val="left"/>
+      <w:pPr>
+        <w:ind w:left="6480" w:hanging="360"/>
+      </w:pPr>
+      <w:rPr>
+        <w:rFonts w:ascii="Courier New" w:hAnsi="Courier New" w:cs="Courier New" w:hint="default"/>
+      </w:rPr>
+    </w:lvl>
+    <w:lvl w:ilvl="8" w:tplc="04160005" w:tentative="1">
+      <w:start w:val="1"/>
+      <w:numFmt w:val="bullet"/>
+      <w:lvlText w:val=""/>
+      <w:lvlJc w:val="left"/>
+      <w:pPr>
+        <w:ind w:left="7200" w:hanging="360"/>
+      </w:pPr>
+      <w:rPr>
+        <w:rFonts w:ascii="Wingdings" w:hAnsi="Wingdings" w:hint="default"/>
+      </w:rPr>
+    </w:lvl>
+  </w:abstractNum>
+  <w:abstractNum w:abstractNumId="7">
     <w:nsid w:val="32BD2B46"/>
     <w:multiLevelType w:val="hybridMultilevel"/>
     <w:tmpl w:val="CCD24E18"/>
@@ -9680,7 +11106,7 @@
       </w:pPr>
     </w:lvl>
   </w:abstractNum>
-  <w:abstractNum w:abstractNumId="7">
+  <w:abstractNum w:abstractNumId="8">
     <w:nsid w:val="32E25548"/>
     <w:multiLevelType w:val="multilevel"/>
     <w:tmpl w:val="08563176"/>
@@ -9829,7 +11255,7 @@
       </w:rPr>
     </w:lvl>
   </w:abstractNum>
-  <w:abstractNum w:abstractNumId="8">
+  <w:abstractNum w:abstractNumId="9">
     <w:nsid w:val="38B77CF9"/>
     <w:multiLevelType w:val="hybridMultilevel"/>
     <w:tmpl w:val="79529F12"/>
@@ -9942,7 +11368,7 @@
       </w:rPr>
     </w:lvl>
   </w:abstractNum>
-  <w:abstractNum w:abstractNumId="9">
+  <w:abstractNum w:abstractNumId="10">
     <w:nsid w:val="42C67A05"/>
     <w:multiLevelType w:val="singleLevel"/>
     <w:tmpl w:val="DB84D4D0"/>
@@ -9963,7 +11389,7 @@
       </w:rPr>
     </w:lvl>
   </w:abstractNum>
-  <w:abstractNum w:abstractNumId="10">
+  <w:abstractNum w:abstractNumId="11">
     <w:nsid w:val="45CC57EE"/>
     <w:multiLevelType w:val="hybridMultilevel"/>
     <w:tmpl w:val="0CE87446"/>
@@ -10076,7 +11502,7 @@
       </w:rPr>
     </w:lvl>
   </w:abstractNum>
-  <w:abstractNum w:abstractNumId="11">
+  <w:abstractNum w:abstractNumId="12">
     <w:nsid w:val="54AA4D8A"/>
     <w:multiLevelType w:val="hybridMultilevel"/>
     <w:tmpl w:val="0B1A2E94"/>
@@ -10166,7 +11592,7 @@
       </w:pPr>
     </w:lvl>
   </w:abstractNum>
-  <w:abstractNum w:abstractNumId="12">
+  <w:abstractNum w:abstractNumId="13">
     <w:nsid w:val="5AB22E8B"/>
     <w:multiLevelType w:val="multilevel"/>
     <w:tmpl w:val="F65493B8"/>
@@ -10315,7 +11741,7 @@
       </w:rPr>
     </w:lvl>
   </w:abstractNum>
-  <w:abstractNum w:abstractNumId="13">
+  <w:abstractNum w:abstractNumId="14">
     <w:nsid w:val="5C0B5F07"/>
     <w:multiLevelType w:val="multilevel"/>
     <w:tmpl w:val="56600EBC"/>
@@ -10464,7 +11890,7 @@
       </w:rPr>
     </w:lvl>
   </w:abstractNum>
-  <w:abstractNum w:abstractNumId="14">
+  <w:abstractNum w:abstractNumId="15">
     <w:nsid w:val="633002D4"/>
     <w:multiLevelType w:val="multilevel"/>
     <w:tmpl w:val="3D0663DE"/>
@@ -10613,7 +12039,7 @@
       </w:rPr>
     </w:lvl>
   </w:abstractNum>
-  <w:abstractNum w:abstractNumId="15">
+  <w:abstractNum w:abstractNumId="16">
     <w:nsid w:val="75760FD0"/>
     <w:multiLevelType w:val="hybridMultilevel"/>
     <w:tmpl w:val="FB7435AC"/>
@@ -10702,7 +12128,7 @@
       </w:pPr>
     </w:lvl>
   </w:abstractNum>
-  <w:abstractNum w:abstractNumId="16">
+  <w:abstractNum w:abstractNumId="17">
     <w:nsid w:val="76E02F0F"/>
     <w:multiLevelType w:val="hybridMultilevel"/>
     <w:tmpl w:val="1BEEF41E"/>
@@ -10839,7 +12265,7 @@
       </w:rPr>
     </w:lvl>
   </w:abstractNum>
-  <w:abstractNum w:abstractNumId="17">
+  <w:abstractNum w:abstractNumId="18">
     <w:nsid w:val="78E0761A"/>
     <w:multiLevelType w:val="multilevel"/>
     <w:tmpl w:val="631A6408"/>
@@ -10980,7 +12406,7 @@
       </w:rPr>
     </w:lvl>
   </w:abstractNum>
-  <w:abstractNum w:abstractNumId="18">
+  <w:abstractNum w:abstractNumId="19">
     <w:nsid w:val="7A916235"/>
     <w:multiLevelType w:val="hybridMultilevel"/>
     <w:tmpl w:val="79A07702"/>
@@ -11120,7 +12546,7 @@
       </w:rPr>
     </w:lvl>
   </w:abstractNum>
-  <w:abstractNum w:abstractNumId="19">
+  <w:abstractNum w:abstractNumId="20">
     <w:nsid w:val="7EEA2FBA"/>
     <w:multiLevelType w:val="hybridMultilevel"/>
     <w:tmpl w:val="82067DA2"/>
@@ -11233,7 +12659,7 @@
       </w:rPr>
     </w:lvl>
   </w:abstractNum>
-  <w:abstractNum w:abstractNumId="20">
+  <w:abstractNum w:abstractNumId="21">
     <w:nsid w:val="7F4C49AD"/>
     <w:multiLevelType w:val="multilevel"/>
     <w:tmpl w:val="0A5CA87E"/>
@@ -11383,64 +12809,64 @@
     </w:lvl>
   </w:abstractNum>
   <w:num w:numId="1">
-    <w:abstractNumId w:val="9"/>
+    <w:abstractNumId w:val="10"/>
   </w:num>
   <w:num w:numId="2">
     <w:abstractNumId w:val="5"/>
   </w:num>
   <w:num w:numId="3">
-    <w:abstractNumId w:val="16"/>
+    <w:abstractNumId w:val="17"/>
   </w:num>
   <w:num w:numId="4">
-    <w:abstractNumId w:val="6"/>
+    <w:abstractNumId w:val="7"/>
   </w:num>
   <w:num w:numId="5">
-    <w:abstractNumId w:val="18"/>
+    <w:abstractNumId w:val="19"/>
   </w:num>
   <w:num w:numId="6">
     <w:abstractNumId w:val="4"/>
   </w:num>
   <w:num w:numId="7">
-    <w:abstractNumId w:val="17"/>
+    <w:abstractNumId w:val="18"/>
   </w:num>
   <w:num w:numId="8">
-    <w:abstractNumId w:val="12"/>
+    <w:abstractNumId w:val="13"/>
   </w:num>
   <w:num w:numId="9">
-    <w:abstractNumId w:val="13"/>
+    <w:abstractNumId w:val="14"/>
   </w:num>
   <w:num w:numId="10">
-    <w:abstractNumId w:val="20"/>
+    <w:abstractNumId w:val="21"/>
   </w:num>
   <w:num w:numId="11">
-    <w:abstractNumId w:val="17"/>
+    <w:abstractNumId w:val="18"/>
   </w:num>
   <w:num w:numId="12">
-    <w:abstractNumId w:val="11"/>
+    <w:abstractNumId w:val="12"/>
   </w:num>
   <w:num w:numId="13">
     <w:abstractNumId w:val="3"/>
   </w:num>
   <w:num w:numId="14">
-    <w:abstractNumId w:val="19"/>
+    <w:abstractNumId w:val="20"/>
   </w:num>
   <w:num w:numId="15">
     <w:abstractNumId w:val="2"/>
   </w:num>
   <w:num w:numId="16">
-    <w:abstractNumId w:val="7"/>
+    <w:abstractNumId w:val="8"/>
   </w:num>
   <w:num w:numId="17">
     <w:abstractNumId w:val="0"/>
   </w:num>
   <w:num w:numId="18">
-    <w:abstractNumId w:val="15"/>
+    <w:abstractNumId w:val="16"/>
   </w:num>
   <w:num w:numId="19">
     <w:abstractNumId w:val="3"/>
   </w:num>
   <w:num w:numId="20">
-    <w:abstractNumId w:val="10"/>
+    <w:abstractNumId w:val="11"/>
   </w:num>
   <w:num w:numId="21">
     <w:abstractNumId w:val="3"/>
@@ -11452,13 +12878,16 @@
     <w:abstractNumId w:val="3"/>
   </w:num>
   <w:num w:numId="24">
-    <w:abstractNumId w:val="8"/>
+    <w:abstractNumId w:val="9"/>
   </w:num>
   <w:num w:numId="25">
-    <w:abstractNumId w:val="14"/>
+    <w:abstractNumId w:val="15"/>
   </w:num>
   <w:num w:numId="26">
     <w:abstractNumId w:val="1"/>
+  </w:num>
+  <w:num w:numId="27">
+    <w:abstractNumId w:val="6"/>
   </w:num>
   <w:numIdMacAtCleanup w:val="10"/>
 </w:numbering>
@@ -11695,8 +13124,9 @@
     <w:name w:val="heading 4"/>
     <w:basedOn w:val="Ttulo1"/>
     <w:next w:val="Normal"/>
+    <w:link w:val="Ttulo4Char"/>
     <w:qFormat/>
-    <w:rsid w:val="00D17437"/>
+    <w:rsid w:val="007B5246"/>
     <w:pPr>
       <w:numPr>
         <w:ilvl w:val="3"/>
@@ -11706,6 +13136,7 @@
     <w:rPr>
       <w:b w:val="0"/>
       <w:i/>
+      <w:caps w:val="0"/>
       <w:sz w:val="20"/>
     </w:rPr>
   </w:style>
@@ -12392,6 +13823,7 @@
   </w:style>
   <w:style w:type="character" w:customStyle="1" w:styleId="RodapChar">
     <w:name w:val="Rodapé Char"/>
+    <w:aliases w:val="PSC_Rodapé Char"/>
     <w:basedOn w:val="Fontepargpadro"/>
     <w:link w:val="Rodap"/>
     <w:rsid w:val="000552CB"/>
@@ -12410,6 +13842,21 @@
     <w:name w:val="xtypo_info"/>
     <w:basedOn w:val="Fontepargpadro"/>
     <w:rsid w:val="000552CB"/>
+  </w:style>
+  <w:style w:type="character" w:customStyle="1" w:styleId="quote">
+    <w:name w:val="quote"/>
+    <w:basedOn w:val="Fontepargpadro"/>
+    <w:rsid w:val="00833135"/>
+  </w:style>
+  <w:style w:type="character" w:customStyle="1" w:styleId="Ttulo4Char">
+    <w:name w:val="Título 4 Char"/>
+    <w:basedOn w:val="Fontepargpadro"/>
+    <w:link w:val="Ttulo4"/>
+    <w:rsid w:val="007B5246"/>
+    <w:rPr>
+      <w:rFonts w:ascii="Arial" w:hAnsi="Arial"/>
+      <w:i/>
+    </w:rPr>
   </w:style>
 </w:styles>
 </file>
@@ -12702,7 +14149,7 @@
 </file>
 
 <file path=customXml/itemProps1.xml><?xml version="1.0" encoding="utf-8"?>
-<ds:datastoreItem xmlns:ds="http://schemas.openxmlformats.org/officeDocument/2006/customXml" ds:itemID="{68D9F06A-E88F-42BD-A7AD-085F49D237DF}">
+<ds:datastoreItem xmlns:ds="http://schemas.openxmlformats.org/officeDocument/2006/customXml" ds:itemID="{959785CC-C521-4CDF-AF53-0E843C38100B}">
   <ds:schemaRefs>
     <ds:schemaRef ds:uri="http://schemas.openxmlformats.org/officeDocument/2006/bibliography"/>
   </ds:schemaRefs>

</xml_diff>

<commit_message>
Atualização do Relatório Final e Documento de Arquitetura
</commit_message>
<xml_diff>
--- a/Documentos/Documento de Arquitetura de Software.docx
+++ b/Documentos/Documento de Arquitetura de Software.docx
@@ -3697,9 +3697,11 @@
       <w:r>
         <w:t xml:space="preserve">da </w:t>
       </w:r>
+      <w:proofErr w:type="spellStart"/>
       <w:r>
         <w:t>Unichristus</w:t>
       </w:r>
+      <w:proofErr w:type="spellEnd"/>
       <w:r>
         <w:t xml:space="preserve">, denominado </w:t>
       </w:r>
@@ -4717,12 +4719,14 @@
       <w:r>
         <w:t xml:space="preserve"> tais como </w:t>
       </w:r>
+      <w:proofErr w:type="spellStart"/>
       <w:r>
         <w:rPr>
           <w:i/>
         </w:rPr>
         <w:t>servlets</w:t>
       </w:r>
+      <w:proofErr w:type="spellEnd"/>
       <w:r>
         <w:t xml:space="preserve">, </w:t>
       </w:r>
@@ -4743,12 +4747,14 @@
       <w:r>
         <w:t xml:space="preserve"> e </w:t>
       </w:r>
+      <w:proofErr w:type="spellStart"/>
       <w:r>
         <w:rPr>
           <w:i/>
         </w:rPr>
         <w:t>JavaBeans</w:t>
       </w:r>
+      <w:proofErr w:type="spellEnd"/>
       <w:r>
         <w:t xml:space="preserve"> serem integrados ao ciclo de vida de uma aplicação com escopos bem definidos.</w:t>
       </w:r>
@@ -7331,14 +7337,23 @@
       </w:r>
       <w:proofErr w:type="spellStart"/>
       <w:r>
+        <w:rPr>
+          <w:i/>
+        </w:rPr>
         <w:t>Managed</w:t>
       </w:r>
       <w:proofErr w:type="spellEnd"/>
       <w:r>
+        <w:rPr>
+          <w:i/>
+        </w:rPr>
         <w:t xml:space="preserve"> </w:t>
       </w:r>
       <w:proofErr w:type="spellStart"/>
       <w:r>
+        <w:rPr>
+          <w:i/>
+        </w:rPr>
         <w:t>Bean</w:t>
       </w:r>
       <w:proofErr w:type="spellEnd"/>
@@ -7546,10 +7561,19 @@
       <w:proofErr w:type="spellEnd"/>
       <w:proofErr w:type="gramEnd"/>
       <w:r>
-        <w:t xml:space="preserve"> e compilado em um arquivo JAR (Java </w:t>
-      </w:r>
-      <w:proofErr w:type="spellStart"/>
-      <w:r>
+        <w:t xml:space="preserve"> e compilado em um arquivo JAR (</w:t>
+      </w:r>
+      <w:r>
+        <w:rPr>
+          <w:i/>
+        </w:rPr>
+        <w:t xml:space="preserve">Java </w:t>
+      </w:r>
+      <w:proofErr w:type="spellStart"/>
+      <w:r>
+        <w:rPr>
+          <w:i/>
+        </w:rPr>
         <w:t>Archive</w:t>
       </w:r>
       <w:proofErr w:type="spellEnd"/>
@@ -7568,10 +7592,19 @@
         <w:t xml:space="preserve"> O arquivo</w:t>
       </w:r>
       <w:r>
-        <w:t xml:space="preserve"> WAR (Web </w:t>
-      </w:r>
-      <w:proofErr w:type="spellStart"/>
-      <w:r>
+        <w:t xml:space="preserve"> WAR (</w:t>
+      </w:r>
+      <w:r>
+        <w:rPr>
+          <w:i/>
+        </w:rPr>
+        <w:t xml:space="preserve">Web </w:t>
+      </w:r>
+      <w:proofErr w:type="spellStart"/>
+      <w:r>
+        <w:rPr>
+          <w:i/>
+        </w:rPr>
         <w:t>Archive</w:t>
       </w:r>
       <w:proofErr w:type="spellEnd"/>
@@ -7598,6 +7631,9 @@
       </w:r>
       <w:proofErr w:type="gramStart"/>
       <w:r>
+        <w:rPr>
+          <w:i/>
+        </w:rPr>
         <w:t>GlassFish</w:t>
       </w:r>
       <w:proofErr w:type="gramEnd"/>
@@ -7610,6 +7646,9 @@
       <w:proofErr w:type="spellStart"/>
       <w:proofErr w:type="gramStart"/>
       <w:r>
+        <w:rPr>
+          <w:i/>
+        </w:rPr>
         <w:t>PostGres</w:t>
       </w:r>
       <w:proofErr w:type="spellEnd"/>
@@ -7696,9 +7735,25 @@
     </w:p>
     <w:p>
       <w:pPr>
+        <w:pStyle w:val="Corpodetexto"/>
+        <w:ind w:firstLine="0"/>
+      </w:pPr>
+      <w:bookmarkStart w:id="31" w:name="_Toc388352803"/>
+      <w:r>
+        <w:t xml:space="preserve">Fonte: Modelagem do Sistema </w:t>
+      </w:r>
+      <w:proofErr w:type="spellStart"/>
+      <w:proofErr w:type="gramStart"/>
+      <w:r>
+        <w:t>FormChristus</w:t>
+      </w:r>
+      <w:proofErr w:type="spellEnd"/>
+      <w:proofErr w:type="gramEnd"/>
+    </w:p>
+    <w:p>
+      <w:pPr>
         <w:pStyle w:val="Ttulo2"/>
       </w:pPr>
-      <w:bookmarkStart w:id="31" w:name="_Toc388352803"/>
       <w:r>
         <w:t xml:space="preserve">Visão de </w:t>
       </w:r>
@@ -7732,7 +7787,13 @@
         <w:pStyle w:val="Corpodetexto"/>
       </w:pPr>
       <w:r>
-        <w:t>A seguir são listados os componentes utilizados pelo sistema – que são suas dependências. As bibliotecas estão todas disponibilizadas em arquivos JAR.</w:t>
+        <w:t>A seguir são listados os componentes</w:t>
+      </w:r>
+      <w:r>
+        <w:t xml:space="preserve"> básicos</w:t>
+      </w:r>
+      <w:r>
+        <w:t xml:space="preserve"> utilizados pelo sistema – que são suas dependências. As bibliotecas estão todas disponibilizadas em arquivos JAR.</w:t>
       </w:r>
       <w:r>
         <w:t xml:space="preserve"> Cada biblioteca também tem suas dependências, que não são listadas aqui.</w:t>
@@ -7987,6 +8048,7 @@
       </w:pPr>
       <w:bookmarkStart w:id="33" w:name="_Toc388352805"/>
       <w:r>
+        <w:lastRenderedPageBreak/>
         <w:t>Visão de Dados</w:t>
       </w:r>
       <w:bookmarkEnd w:id="33"/>
@@ -7995,1287 +8057,68 @@
       <w:pPr>
         <w:pStyle w:val="Corpodetexto"/>
       </w:pPr>
+      <w:r>
+        <w:t xml:space="preserve">As tabelas da aplicação foram modeladas no banco de dados </w:t>
+      </w:r>
+      <w:proofErr w:type="spellStart"/>
+      <w:proofErr w:type="gramStart"/>
+      <w:r>
+        <w:t>PostGresSQL</w:t>
+      </w:r>
+      <w:proofErr w:type="spellEnd"/>
+      <w:proofErr w:type="gramEnd"/>
+      <w:r>
+        <w:t xml:space="preserve">, utilizando-se dois esquemas distintos. O primeiro, </w:t>
+      </w:r>
+      <w:proofErr w:type="spellStart"/>
+      <w:r>
+        <w:t>cadastro_basico</w:t>
+      </w:r>
+      <w:proofErr w:type="spellEnd"/>
+      <w:r>
+        <w:t>, contempla as tabelas contendo as entidades básicas do sistema (aluno, professor, coordenador, formulários, etc.). O segundo, denominado formulários, contempla</w:t>
+      </w:r>
+      <w:r>
+        <w:t xml:space="preserve"> relacionamentos envolvendo os formulários do sistema. As Figuras 11 e 12 apresentam cada um dos esquemas mencionados.</w:t>
+      </w:r>
     </w:p>
     <w:p>
       <w:pPr>
         <w:pStyle w:val="Corpodetexto"/>
-      </w:pPr>
+        <w:keepNext/>
+        <w:rPr>
+          <w:i/>
+        </w:rPr>
+      </w:pPr>
+      <w:r>
+        <w:rPr>
+          <w:i/>
+        </w:rPr>
+        <w:t xml:space="preserve">Figura 11 – Tabelas do esquema </w:t>
+      </w:r>
+      <w:proofErr w:type="spellStart"/>
+      <w:r>
+        <w:rPr>
+          <w:i/>
+        </w:rPr>
+        <w:t>cadastro_basico</w:t>
+      </w:r>
+      <w:proofErr w:type="spellEnd"/>
     </w:p>
     <w:p>
       <w:pPr>
         <w:pStyle w:val="Corpodetexto"/>
-      </w:pPr>
-    </w:p>
-    <w:p>
-      <w:pPr>
-        <w:pStyle w:val="Corpodetexto"/>
-      </w:pPr>
-    </w:p>
-    <w:p>
-      <w:pPr>
-        <w:pStyle w:val="Corpodetexto"/>
-      </w:pPr>
-    </w:p>
-    <w:p>
-      <w:pPr>
-        <w:pStyle w:val="Corpodetexto"/>
-      </w:pPr>
-    </w:p>
-    <w:p>
-      <w:pPr>
-        <w:pStyle w:val="Ttulo1"/>
-        <w:numPr>
-          <w:ilvl w:val="0"/>
-          <w:numId w:val="6"/>
-        </w:numPr>
-        <w:shd w:val="clear" w:color="auto" w:fill="D9D9D9"/>
-        <w:tabs>
-          <w:tab w:val="clear" w:pos="720"/>
-          <w:tab w:val="num" w:pos="0"/>
-        </w:tabs>
-        <w:ind w:left="426" w:hanging="426"/>
-        <w:rPr>
-          <w:rFonts w:ascii="Verdana" w:hAnsi="Verdana"/>
-          <w:caps w:val="0"/>
-          <w:sz w:val="28"/>
-          <w:szCs w:val="28"/>
-          <w:shd w:val="clear" w:color="auto" w:fill="CCCCCC"/>
-        </w:rPr>
-      </w:pPr>
-      <w:bookmarkStart w:id="34" w:name="_Toc388352806"/>
-      <w:bookmarkEnd w:id="23"/>
-      <w:bookmarkEnd w:id="24"/>
-      <w:r>
-        <w:rPr>
-          <w:rFonts w:ascii="Verdana" w:hAnsi="Verdana"/>
-          <w:caps w:val="0"/>
-          <w:sz w:val="28"/>
-          <w:szCs w:val="28"/>
-          <w:shd w:val="clear" w:color="auto" w:fill="CCCCCC"/>
-        </w:rPr>
-        <w:t>Padrões Adotados</w:t>
-      </w:r>
-      <w:bookmarkEnd w:id="34"/>
-    </w:p>
-    <w:p>
-      <w:pPr>
-        <w:pStyle w:val="Corpodetexto"/>
-      </w:pPr>
-    </w:p>
-    <w:p>
-      <w:pPr>
-        <w:pStyle w:val="Corpodetexto"/>
-      </w:pPr>
-      <w:r>
-        <w:t>O Arquiteto de Software é o responsável por elaborar este documento e por manter a integridade do mesmo durante o processo de desenvolvimento do software. Ele deve:</w:t>
-      </w:r>
-    </w:p>
-    <w:p>
-      <w:pPr>
-        <w:pStyle w:val="Lista1"/>
-        <w:rPr>
-          <w:rFonts w:ascii="Verdana" w:hAnsi="Verdana"/>
-        </w:rPr>
-      </w:pPr>
-      <w:r>
-        <w:rPr>
-          <w:rFonts w:ascii="Verdana" w:hAnsi="Verdana"/>
-        </w:rPr>
-        <w:t>Aprovar todas as mudanças arquiteturais significativas e documentá-las.</w:t>
-      </w:r>
-    </w:p>
-    <w:p>
-      <w:pPr>
-        <w:pStyle w:val="Lista1"/>
-        <w:rPr>
-          <w:rFonts w:ascii="Verdana" w:hAnsi="Verdana"/>
-        </w:rPr>
-      </w:pPr>
-      <w:r>
-        <w:rPr>
-          <w:rFonts w:ascii="Verdana" w:hAnsi="Verdana"/>
-        </w:rPr>
-        <w:t xml:space="preserve">Fazer parte do comitê que decide sobre os problemas que tenham algum impacto arquitetural. </w:t>
-      </w:r>
-    </w:p>
-    <w:p>
-      <w:pPr>
-        <w:pStyle w:val="Corpodetexto"/>
-      </w:pPr>
-    </w:p>
-    <w:p>
-      <w:pPr>
-        <w:pStyle w:val="Corpodetexto"/>
-      </w:pPr>
-    </w:p>
-    <w:p>
-      <w:pPr>
-        <w:pStyle w:val="Ttulo1"/>
-        <w:numPr>
-          <w:ilvl w:val="0"/>
-          <w:numId w:val="6"/>
-        </w:numPr>
-        <w:shd w:val="clear" w:color="auto" w:fill="D9D9D9"/>
-        <w:tabs>
-          <w:tab w:val="clear" w:pos="720"/>
-          <w:tab w:val="num" w:pos="0"/>
-        </w:tabs>
-        <w:ind w:left="426" w:hanging="426"/>
-        <w:rPr>
-          <w:rFonts w:ascii="Verdana" w:hAnsi="Verdana"/>
-          <w:caps w:val="0"/>
-          <w:sz w:val="28"/>
-          <w:szCs w:val="28"/>
-          <w:shd w:val="clear" w:color="auto" w:fill="CCCCCC"/>
-        </w:rPr>
-      </w:pPr>
-      <w:bookmarkStart w:id="35" w:name="_Toc472744029"/>
-      <w:bookmarkStart w:id="36" w:name="_Toc388352807"/>
-      <w:r>
-        <w:rPr>
-          <w:rFonts w:ascii="Verdana" w:hAnsi="Verdana"/>
-          <w:caps w:val="0"/>
-          <w:sz w:val="28"/>
-          <w:szCs w:val="28"/>
-          <w:shd w:val="clear" w:color="auto" w:fill="CCCCCC"/>
-        </w:rPr>
-        <w:t>Referências</w:t>
-      </w:r>
-      <w:bookmarkEnd w:id="35"/>
-      <w:bookmarkEnd w:id="36"/>
-    </w:p>
-    <w:p>
-      <w:pPr>
-        <w:widowControl/>
-        <w:autoSpaceDE w:val="0"/>
-        <w:autoSpaceDN w:val="0"/>
-        <w:adjustRightInd w:val="0"/>
-        <w:spacing w:line="240" w:lineRule="auto"/>
-        <w:rPr>
-          <w:rFonts w:ascii="Verdana" w:hAnsi="Verdana" w:cs="Arial"/>
-          <w:lang w:val="en-US"/>
-        </w:rPr>
-      </w:pPr>
-    </w:p>
-    <w:p>
-      <w:pPr>
-        <w:pStyle w:val="PargrafodaLista"/>
-        <w:widowControl/>
-        <w:numPr>
-          <w:ilvl w:val="0"/>
-          <w:numId w:val="18"/>
-        </w:numPr>
-        <w:autoSpaceDE w:val="0"/>
-        <w:autoSpaceDN w:val="0"/>
-        <w:adjustRightInd w:val="0"/>
-        <w:spacing w:line="240" w:lineRule="auto"/>
-        <w:rPr>
-          <w:rFonts w:ascii="Verdana" w:hAnsi="Verdana" w:cs="Arial"/>
-          <w:lang w:val="en-US"/>
-        </w:rPr>
-      </w:pPr>
-      <w:hyperlink r:id="rId20" w:history="1">
-        <w:r>
-          <w:rPr>
-            <w:rStyle w:val="Hyperlink"/>
-            <w:rFonts w:ascii="Verdana" w:hAnsi="Verdana" w:cs="Arial"/>
-            <w:lang w:val="en-US"/>
-          </w:rPr>
-          <w:t>http://community.jaspersoft.com/project/jasperreports-server</w:t>
-        </w:r>
-      </w:hyperlink>
-    </w:p>
-    <w:p>
-      <w:pPr>
-        <w:pStyle w:val="PargrafodaLista"/>
-        <w:widowControl/>
-        <w:numPr>
-          <w:ilvl w:val="0"/>
-          <w:numId w:val="18"/>
-        </w:numPr>
-        <w:autoSpaceDE w:val="0"/>
-        <w:autoSpaceDN w:val="0"/>
-        <w:adjustRightInd w:val="0"/>
-        <w:spacing w:line="240" w:lineRule="auto"/>
-        <w:rPr>
-          <w:rFonts w:ascii="Verdana" w:hAnsi="Verdana" w:cs="Arial"/>
-          <w:lang w:val="en-US"/>
-        </w:rPr>
-      </w:pPr>
-      <w:hyperlink r:id="rId21" w:history="1">
-        <w:r>
-          <w:rPr>
-            <w:rStyle w:val="Hyperlink"/>
-            <w:rFonts w:ascii="Verdana" w:hAnsi="Verdana" w:cs="Arial"/>
-            <w:lang w:val="en-US"/>
-          </w:rPr>
-          <w:t>http://community.jaspersoft.com/project/ireport-designer</w:t>
-        </w:r>
-      </w:hyperlink>
-    </w:p>
-    <w:p>
-      <w:pPr>
-        <w:pStyle w:val="PargrafodaLista"/>
-        <w:widowControl/>
-        <w:numPr>
-          <w:ilvl w:val="0"/>
-          <w:numId w:val="18"/>
-        </w:numPr>
-        <w:autoSpaceDE w:val="0"/>
-        <w:autoSpaceDN w:val="0"/>
-        <w:adjustRightInd w:val="0"/>
-        <w:spacing w:line="240" w:lineRule="auto"/>
-        <w:rPr>
-          <w:rFonts w:ascii="Verdana" w:hAnsi="Verdana" w:cs="Arial"/>
-          <w:lang w:val="en-US"/>
-        </w:rPr>
-      </w:pPr>
-      <w:hyperlink r:id="rId22" w:history="1">
-        <w:r>
-          <w:rPr>
-            <w:rStyle w:val="Hyperlink"/>
-            <w:rFonts w:ascii="Verdana" w:hAnsi="Verdana" w:cs="Arial"/>
-            <w:lang w:val="en-US"/>
-          </w:rPr>
-          <w:t>http://mahtabrasheed.wordpress.com/2013/01/25/what-is-java-server-faces-jsf-and-primefaces/</w:t>
-        </w:r>
-      </w:hyperlink>
-    </w:p>
-    <w:p>
-      <w:pPr>
-        <w:pStyle w:val="PargrafodaLista"/>
-        <w:widowControl/>
-        <w:numPr>
-          <w:ilvl w:val="0"/>
-          <w:numId w:val="18"/>
-        </w:numPr>
-        <w:autoSpaceDE w:val="0"/>
-        <w:autoSpaceDN w:val="0"/>
-        <w:adjustRightInd w:val="0"/>
-        <w:spacing w:line="240" w:lineRule="auto"/>
-        <w:rPr>
-          <w:rFonts w:ascii="Verdana" w:hAnsi="Verdana" w:cs="Arial"/>
-          <w:lang w:val="en-US"/>
-        </w:rPr>
-      </w:pPr>
-      <w:hyperlink r:id="rId23" w:history="1">
-        <w:r>
-          <w:rPr>
-            <w:rStyle w:val="Hyperlink"/>
-            <w:rFonts w:ascii="Verdana" w:hAnsi="Verdana" w:cs="Arial"/>
-            <w:lang w:val="en-US"/>
-          </w:rPr>
-          <w:t>http://www.devmedia.com.br/ejb-3-1-versus-cdi-revista-java-magazine-105/25040</w:t>
-        </w:r>
-      </w:hyperlink>
-    </w:p>
-    <w:p>
-      <w:pPr>
-        <w:pStyle w:val="PargrafodaLista"/>
-        <w:widowControl/>
-        <w:numPr>
-          <w:ilvl w:val="0"/>
-          <w:numId w:val="18"/>
-        </w:numPr>
-        <w:autoSpaceDE w:val="0"/>
-        <w:autoSpaceDN w:val="0"/>
-        <w:adjustRightInd w:val="0"/>
-        <w:spacing w:line="240" w:lineRule="auto"/>
-        <w:rPr>
-          <w:rFonts w:ascii="Verdana" w:hAnsi="Verdana" w:cs="Arial"/>
-          <w:lang w:val="en-US"/>
-        </w:rPr>
-      </w:pPr>
-      <w:hyperlink r:id="rId24" w:history="1">
-        <w:r>
-          <w:rPr>
-            <w:rStyle w:val="Hyperlink"/>
-            <w:rFonts w:ascii="Verdana" w:hAnsi="Verdana" w:cs="Arial"/>
-            <w:lang w:val="en-US"/>
-          </w:rPr>
-          <w:t>http://www.mastertheboss.com/cdi/using-cdi-to-manage-ejb-dependencies</w:t>
-        </w:r>
-      </w:hyperlink>
-    </w:p>
-    <w:p>
-      <w:pPr>
-        <w:pStyle w:val="PargrafodaLista"/>
-        <w:widowControl/>
-        <w:numPr>
-          <w:ilvl w:val="0"/>
-          <w:numId w:val="18"/>
-        </w:numPr>
-        <w:autoSpaceDE w:val="0"/>
-        <w:autoSpaceDN w:val="0"/>
-        <w:adjustRightInd w:val="0"/>
-        <w:spacing w:line="240" w:lineRule="auto"/>
-        <w:rPr>
-          <w:rFonts w:ascii="Verdana" w:hAnsi="Verdana" w:cs="Arial"/>
-          <w:lang w:val="en-US"/>
-        </w:rPr>
-      </w:pPr>
-      <w:hyperlink r:id="rId25" w:history="1">
-        <w:r>
-          <w:rPr>
-            <w:rStyle w:val="Hyperlink"/>
-            <w:rFonts w:ascii="Verdana" w:hAnsi="Verdana" w:cs="Arial"/>
-            <w:lang w:val="en-US"/>
-          </w:rPr>
-          <w:t>http://www.yaw.com.br/open/projetos/cdi-jsf-ejb3/</w:t>
-        </w:r>
-      </w:hyperlink>
-    </w:p>
-    <w:p>
-      <w:pPr>
-        <w:pStyle w:val="PargrafodaLista"/>
-        <w:widowControl/>
-        <w:numPr>
-          <w:ilvl w:val="0"/>
-          <w:numId w:val="18"/>
-        </w:numPr>
-        <w:autoSpaceDE w:val="0"/>
-        <w:autoSpaceDN w:val="0"/>
-        <w:adjustRightInd w:val="0"/>
-        <w:spacing w:line="240" w:lineRule="auto"/>
-        <w:rPr>
-          <w:rFonts w:ascii="Verdana" w:hAnsi="Verdana" w:cs="Arial"/>
-          <w:lang w:val="en-US"/>
-        </w:rPr>
-      </w:pPr>
-      <w:hyperlink r:id="rId26" w:history="1">
-        <w:r>
-          <w:rPr>
-            <w:rStyle w:val="Hyperlink"/>
-            <w:rFonts w:ascii="Verdana" w:hAnsi="Verdana" w:cs="Arial"/>
-            <w:lang w:val="en-US"/>
-          </w:rPr>
-          <w:t>http://docs.spring.io/spring-security/site/docs/3.0.x/reference/introduction.html</w:t>
-        </w:r>
-      </w:hyperlink>
-    </w:p>
-    <w:p>
-      <w:pPr>
-        <w:pStyle w:val="PargrafodaLista"/>
-        <w:widowControl/>
-        <w:numPr>
-          <w:ilvl w:val="0"/>
-          <w:numId w:val="18"/>
-        </w:numPr>
-        <w:autoSpaceDE w:val="0"/>
-        <w:autoSpaceDN w:val="0"/>
-        <w:adjustRightInd w:val="0"/>
-        <w:spacing w:line="240" w:lineRule="auto"/>
-        <w:rPr>
-          <w:rFonts w:ascii="Verdana" w:hAnsi="Verdana" w:cs="Arial"/>
-          <w:lang w:val="en-US"/>
-        </w:rPr>
-      </w:pPr>
-    </w:p>
-    <w:p>
-      <w:pPr>
-        <w:widowControl/>
-        <w:autoSpaceDE w:val="0"/>
-        <w:autoSpaceDN w:val="0"/>
-        <w:adjustRightInd w:val="0"/>
-        <w:spacing w:line="240" w:lineRule="auto"/>
-        <w:ind w:left="284" w:hanging="284"/>
-        <w:rPr>
-          <w:rFonts w:ascii="Verdana" w:hAnsi="Verdana" w:cs="Arial"/>
-          <w:lang w:val="en-US"/>
-        </w:rPr>
-      </w:pPr>
-    </w:p>
-    <w:bookmarkEnd w:id="0"/>
-    <w:bookmarkEnd w:id="1"/>
-    <w:p>
-      <w:pPr>
-        <w:ind w:left="360"/>
-        <w:rPr>
-          <w:rFonts w:ascii="Verdana" w:hAnsi="Verdana"/>
-          <w:lang w:val="en-US"/>
-        </w:rPr>
-      </w:pPr>
-    </w:p>
-    <w:p>
-      <w:pPr>
-        <w:pStyle w:val="Textodecomentrio"/>
-        <w:widowControl w:val="0"/>
-        <w:spacing w:line="240" w:lineRule="atLeast"/>
-        <w:rPr>
-          <w:rFonts w:ascii="Verdana" w:hAnsi="Verdana"/>
-          <w:lang w:val="en-US"/>
-        </w:rPr>
-      </w:pPr>
-    </w:p>
-    <w:p>
-      <w:pPr>
-        <w:pStyle w:val="Ttulo1"/>
-        <w:numPr>
-          <w:ilvl w:val="0"/>
-          <w:numId w:val="6"/>
-        </w:numPr>
-        <w:shd w:val="clear" w:color="auto" w:fill="D9D9D9"/>
-        <w:tabs>
-          <w:tab w:val="clear" w:pos="720"/>
-          <w:tab w:val="num" w:pos="0"/>
-        </w:tabs>
-        <w:ind w:left="426" w:hanging="426"/>
-        <w:rPr>
-          <w:rFonts w:ascii="Verdana" w:hAnsi="Verdana"/>
-          <w:caps w:val="0"/>
-          <w:sz w:val="28"/>
-          <w:szCs w:val="28"/>
-          <w:shd w:val="clear" w:color="auto" w:fill="CCCCCC"/>
-        </w:rPr>
-      </w:pPr>
-      <w:bookmarkStart w:id="37" w:name="_Toc388352808"/>
-      <w:r>
-        <w:rPr>
-          <w:rFonts w:ascii="Verdana" w:hAnsi="Verdana"/>
-          <w:caps w:val="0"/>
-          <w:sz w:val="28"/>
-          <w:szCs w:val="28"/>
-          <w:shd w:val="clear" w:color="auto" w:fill="CCCCCC"/>
-        </w:rPr>
-        <w:t>Arquitetura</w:t>
-      </w:r>
-      <w:bookmarkEnd w:id="37"/>
-    </w:p>
-    <w:p>
-      <w:pPr>
-        <w:pStyle w:val="Subttulodocaptulo"/>
-        <w:spacing w:line="360" w:lineRule="auto"/>
-        <w:ind w:right="0"/>
-        <w:rPr>
-          <w:rFonts w:ascii="Verdana" w:hAnsi="Verdana"/>
-          <w:spacing w:val="-5"/>
-          <w:sz w:val="16"/>
-          <w:szCs w:val="16"/>
-        </w:rPr>
-      </w:pPr>
-      <w:r>
-        <w:rPr>
-          <w:rFonts w:ascii="Verdana" w:hAnsi="Verdana"/>
-          <w:spacing w:val="-5"/>
-          <w:sz w:val="16"/>
-          <w:szCs w:val="16"/>
-        </w:rPr>
-        <w:t>O que é? E como é composta?</w:t>
-      </w:r>
-    </w:p>
-    <w:p>
-      <w:pPr>
-        <w:pStyle w:val="Corpodetexto"/>
-      </w:pPr>
-      <w:r>
-        <w:t xml:space="preserve">A arquitetura foi desenvolvida para ser totalmente de alta coesão e baixo acoplamento, e que ao mesmo tempo fosse independente de tecnologia de solução existentes no </w:t>
-      </w:r>
-      <w:proofErr w:type="gramStart"/>
-      <w:r>
-        <w:t>mercado.</w:t>
-      </w:r>
-      <w:proofErr w:type="gramEnd"/>
-      <w:r>
-        <w:t>Utilizando o padrão MVC(</w:t>
-      </w:r>
-      <w:proofErr w:type="spellStart"/>
-      <w:r>
-        <w:t>Model</w:t>
-      </w:r>
-      <w:proofErr w:type="spellEnd"/>
-      <w:r>
-        <w:t xml:space="preserve"> </w:t>
-      </w:r>
-      <w:proofErr w:type="spellStart"/>
-      <w:r>
-        <w:t>View</w:t>
-      </w:r>
-      <w:proofErr w:type="spellEnd"/>
-      <w:r>
-        <w:t xml:space="preserve"> </w:t>
-      </w:r>
-      <w:proofErr w:type="spellStart"/>
-      <w:r>
-        <w:t>Controler</w:t>
-      </w:r>
-      <w:proofErr w:type="spellEnd"/>
-      <w:r>
-        <w:t>)</w:t>
-      </w:r>
-      <w:r>
-        <w:t>.</w:t>
-      </w:r>
-    </w:p>
-    <w:p>
-      <w:pPr>
-        <w:pStyle w:val="Subtitulo3MobileTraineer"/>
-        <w:numPr>
-          <w:ilvl w:val="1"/>
-          <w:numId w:val="8"/>
-        </w:numPr>
-        <w:rPr>
-          <w:rFonts w:ascii="Verdana" w:hAnsi="Verdana"/>
-          <w:sz w:val="24"/>
-        </w:rPr>
-      </w:pPr>
-      <w:bookmarkStart w:id="38" w:name="_Toc388352809"/>
-      <w:r>
-        <w:rPr>
-          <w:rFonts w:ascii="Verdana" w:hAnsi="Verdana"/>
-          <w:sz w:val="24"/>
-        </w:rPr>
-        <w:t>Elementos que compõe a Arquitetura</w:t>
-      </w:r>
-      <w:bookmarkEnd w:id="38"/>
-    </w:p>
-    <w:p>
-      <w:pPr>
-        <w:pStyle w:val="Subttulodocaptulo"/>
-        <w:spacing w:line="360" w:lineRule="auto"/>
-        <w:ind w:right="0"/>
-        <w:rPr>
-          <w:rFonts w:ascii="Verdana" w:hAnsi="Verdana"/>
-          <w:spacing w:val="-5"/>
-          <w:sz w:val="16"/>
-          <w:szCs w:val="16"/>
-        </w:rPr>
-      </w:pPr>
-      <w:r>
-        <w:rPr>
-          <w:rFonts w:ascii="Verdana" w:hAnsi="Verdana"/>
-          <w:spacing w:val="-5"/>
-          <w:sz w:val="16"/>
-          <w:szCs w:val="16"/>
-        </w:rPr>
-        <w:t>Quais são os principais elementos da arquitetura?</w:t>
-      </w:r>
-    </w:p>
-    <w:p>
-      <w:pPr>
-        <w:pStyle w:val="Corpodetexto"/>
-      </w:pPr>
-      <w:r>
-        <w:t xml:space="preserve">A arquitetura é composta por alguns elementos, entenda-se classes, que em conjunto produzem o efeito desejado pela arquitetura como um produto final para o desenvolvimento. </w:t>
-      </w:r>
-    </w:p>
-    <w:p>
-      <w:pPr>
-        <w:pStyle w:val="Corpodetexto"/>
-      </w:pPr>
-      <w:r>
-        <w:lastRenderedPageBreak/>
-        <w:tab/>
-        <w:t>Elementos pertencentes à arquitetura:</w:t>
-      </w:r>
-    </w:p>
-    <w:p>
-      <w:pPr>
-        <w:pStyle w:val="Corpodetexto"/>
-      </w:pPr>
-      <w:r>
-        <w:t>Modelo</w:t>
-      </w:r>
-    </w:p>
-    <w:p>
-      <w:pPr>
-        <w:pStyle w:val="Corpodetexto"/>
-      </w:pPr>
-      <w:r>
-        <w:t>Infraestrutura</w:t>
-      </w:r>
-    </w:p>
-    <w:p>
-      <w:pPr>
-        <w:pStyle w:val="Corpodetexto"/>
-      </w:pPr>
-      <w:proofErr w:type="spellStart"/>
-      <w:r>
-        <w:t>Dominio</w:t>
-      </w:r>
-      <w:proofErr w:type="spellEnd"/>
-    </w:p>
-    <w:p>
-      <w:pPr>
-        <w:pStyle w:val="Corpodetexto"/>
-      </w:pPr>
-      <w:r>
-        <w:t>Visão</w:t>
-      </w:r>
-    </w:p>
-    <w:p>
-      <w:pPr>
-        <w:pStyle w:val="Corpodetexto"/>
-      </w:pPr>
-      <w:r>
-        <w:t>JSF</w:t>
-      </w:r>
-    </w:p>
-    <w:p>
-      <w:pPr>
-        <w:pStyle w:val="Corpodetexto"/>
-      </w:pPr>
-    </w:p>
-    <w:p>
-      <w:pPr>
-        <w:pStyle w:val="Corpodetexto"/>
-      </w:pPr>
-      <w:r>
-        <w:t>Nos próximos capítulos iremos discutir cada componente listado anteriormente e qual o seu papel dentro da arquitetura como um todo, além de discutir de forma sucinta a tecnologia e/ou o padrão adotado para a implementação do mesmo.</w:t>
-      </w:r>
-    </w:p>
-    <w:p>
-      <w:pPr>
-        <w:ind w:left="360"/>
-        <w:rPr>
-          <w:rFonts w:ascii="Verdana" w:hAnsi="Verdana"/>
-        </w:rPr>
-      </w:pPr>
-    </w:p>
-    <w:p>
-      <w:pPr>
-        <w:ind w:left="360"/>
-        <w:rPr>
-          <w:rFonts w:ascii="Verdana" w:hAnsi="Verdana"/>
-        </w:rPr>
-      </w:pPr>
-    </w:p>
-    <w:p>
-      <w:pPr>
-        <w:pStyle w:val="Subtitulo3MobileTraineer"/>
-        <w:numPr>
-          <w:ilvl w:val="1"/>
-          <w:numId w:val="8"/>
-        </w:numPr>
-        <w:rPr>
-          <w:rFonts w:ascii="Verdana" w:hAnsi="Verdana"/>
-          <w:sz w:val="24"/>
-        </w:rPr>
-      </w:pPr>
-      <w:bookmarkStart w:id="39" w:name="_Toc388352810"/>
-      <w:r>
-        <w:rPr>
-          <w:rFonts w:ascii="Verdana" w:hAnsi="Verdana"/>
-          <w:sz w:val="24"/>
-        </w:rPr>
-        <w:t>Modelos</w:t>
-      </w:r>
-      <w:bookmarkEnd w:id="39"/>
-    </w:p>
-    <w:p>
-      <w:pPr>
-        <w:pStyle w:val="Subttulodocaptulo"/>
-        <w:spacing w:line="360" w:lineRule="auto"/>
-        <w:ind w:right="0"/>
-        <w:rPr>
-          <w:rFonts w:ascii="Verdana" w:hAnsi="Verdana"/>
-          <w:spacing w:val="-5"/>
-          <w:sz w:val="16"/>
-          <w:szCs w:val="16"/>
-        </w:rPr>
-      </w:pPr>
-      <w:r>
-        <w:rPr>
-          <w:rFonts w:ascii="Verdana" w:hAnsi="Verdana"/>
-          <w:spacing w:val="-5"/>
-          <w:sz w:val="16"/>
-          <w:szCs w:val="16"/>
-        </w:rPr>
-        <w:t>O que é essa camada? E pra que serve?</w:t>
-      </w:r>
-    </w:p>
-    <w:p>
-      <w:pPr>
-        <w:pStyle w:val="Corpodetexto"/>
-      </w:pPr>
-      <w:r>
-        <w:t>No desenvolvimento de sistemas precisamos em muitas vezes fazer acesso a uma determinada base de dados. Em algumas linguagens de programação, principalmente as estruturadas, a separação real de funcionalidades na programação é muito complexa de forma que acessos a dados, consultas, entre outros elementos do sistema, acabam se misturando, o que ocasiona um alto acoplamento para termos alta coesão. Com a programação orientada a objetos isso já não ocorre em modelagens mais elaboradas. No caso da arquitetura desenvo</w:t>
-      </w:r>
-      <w:r>
-        <w:t>lvida temos uma camada apenas com classes que espelham o</w:t>
-      </w:r>
-      <w:r>
-        <w:t xml:space="preserve"> banco de dados</w:t>
-      </w:r>
-      <w:r>
-        <w:t xml:space="preserve"> ou camada de </w:t>
-      </w:r>
-      <w:r>
-        <w:t>modelo</w:t>
-      </w:r>
-      <w:r>
-        <w:t>.</w:t>
-      </w:r>
-      <w:r>
-        <w:tab/>
-        <w:t>Nessa camada estão</w:t>
-      </w:r>
-      <w:r>
-        <w:t xml:space="preserve"> todas as classes mapeadas com as entidades do banco de dados</w:t>
-      </w:r>
-      <w:r>
-        <w:t>.</w:t>
-      </w:r>
-    </w:p>
-    <w:p>
-      <w:pPr>
-        <w:pStyle w:val="Ttulo1"/>
-        <w:widowControl/>
-        <w:rPr>
-          <w:rFonts w:ascii="Verdana" w:hAnsi="Verdana"/>
-        </w:rPr>
-      </w:pPr>
-      <w:bookmarkStart w:id="40" w:name="_Toc388352811"/>
-      <w:bookmarkEnd w:id="40"/>
-    </w:p>
-    <w:p>
-      <w:pPr>
-        <w:pStyle w:val="Subtitulo3MobileTraineer"/>
-        <w:numPr>
-          <w:ilvl w:val="1"/>
-          <w:numId w:val="8"/>
-        </w:numPr>
-        <w:rPr>
-          <w:rFonts w:ascii="Verdana" w:hAnsi="Verdana"/>
-          <w:sz w:val="24"/>
-        </w:rPr>
-      </w:pPr>
-      <w:bookmarkStart w:id="41" w:name="_Toc388352812"/>
-      <w:r>
-        <w:rPr>
-          <w:rFonts w:ascii="Verdana" w:hAnsi="Verdana"/>
-          <w:sz w:val="24"/>
-        </w:rPr>
-        <w:t>Infraestrutura</w:t>
-      </w:r>
-      <w:bookmarkEnd w:id="41"/>
-    </w:p>
-    <w:p>
-      <w:pPr>
-        <w:pStyle w:val="Subttulodocaptulo"/>
-        <w:spacing w:line="360" w:lineRule="auto"/>
-        <w:ind w:right="0"/>
-        <w:rPr>
-          <w:rFonts w:ascii="Verdana" w:hAnsi="Verdana"/>
-          <w:spacing w:val="-5"/>
-          <w:sz w:val="16"/>
-          <w:szCs w:val="16"/>
-        </w:rPr>
-      </w:pPr>
-      <w:r>
-        <w:rPr>
-          <w:rFonts w:ascii="Verdana" w:hAnsi="Verdana"/>
-          <w:spacing w:val="-5"/>
-          <w:sz w:val="16"/>
-          <w:szCs w:val="16"/>
-        </w:rPr>
-        <w:t>Qual a sua principal finalidade?</w:t>
-      </w:r>
-    </w:p>
-    <w:p>
-      <w:pPr>
-        <w:pStyle w:val="Corpodetexto"/>
-      </w:pPr>
-      <w:r>
-        <w:t xml:space="preserve">Quando estamos elaborando uma arquitetura para o desenvolvimento de sistemas, principalmente orientado a objetos, temos que nos preocupar com a separação real das camadas pertencentes </w:t>
-      </w:r>
-      <w:r>
-        <w:t>à</w:t>
-      </w:r>
-      <w:r>
-        <w:t xml:space="preserve"> arquitetura. É nesse contexto que começamos a discutir os principais elementos da arquitetura, sendo que agora iremos começar detalhar </w:t>
-      </w:r>
-      <w:r>
-        <w:t xml:space="preserve">a camada de infraestrutura </w:t>
-      </w:r>
-      <w:r>
-        <w:t xml:space="preserve">  e seu contexto dentro da arquitetura.</w:t>
-      </w:r>
-    </w:p>
-    <w:p>
-      <w:pPr>
-        <w:pStyle w:val="Corpodetexto"/>
-      </w:pPr>
-      <w:r>
-        <w:lastRenderedPageBreak/>
-        <w:tab/>
-        <w:t>A camada de infraestrutura é composta por</w:t>
-      </w:r>
-      <w:r>
-        <w:t xml:space="preserve"> um conjunto de </w:t>
-      </w:r>
-      <w:r>
-        <w:t>classe</w:t>
-      </w:r>
-      <w:proofErr w:type="gramStart"/>
-      <w:r>
-        <w:t xml:space="preserve"> </w:t>
-      </w:r>
-      <w:r>
-        <w:t xml:space="preserve"> </w:t>
-      </w:r>
-      <w:proofErr w:type="gramEnd"/>
-      <w:r>
-        <w:t>pertencente</w:t>
-      </w:r>
-      <w:r>
-        <w:t>s</w:t>
-      </w:r>
-      <w:r>
-        <w:t xml:space="preserve"> à camada de </w:t>
-      </w:r>
-      <w:r>
-        <w:t>acesso a dados</w:t>
-      </w:r>
-      <w:r>
-        <w:t xml:space="preserve">, responsável por tratar as </w:t>
-      </w:r>
-      <w:r>
-        <w:t>toda a requisição de acesso a</w:t>
-      </w:r>
-      <w:r>
-        <w:t xml:space="preserve"> dados</w:t>
-      </w:r>
-      <w:r>
-        <w:t xml:space="preserve"> provenientes d</w:t>
-      </w:r>
-      <w:r>
-        <w:t>a camada de regra de negocio,</w:t>
-      </w:r>
-      <w:r>
-        <w:t xml:space="preserve">  feita através </w:t>
-      </w:r>
-      <w:r>
-        <w:t xml:space="preserve">do uso de </w:t>
-      </w:r>
-      <w:r>
-        <w:t xml:space="preserve">uma </w:t>
-      </w:r>
-      <w:r>
-        <w:t>interface</w:t>
-      </w:r>
-      <w:r>
-        <w:t xml:space="preserve"> DAO entre a camada de </w:t>
-      </w:r>
-      <w:r>
-        <w:t xml:space="preserve">negócios e a camada de </w:t>
-      </w:r>
-      <w:r>
-        <w:t>modelo</w:t>
-      </w:r>
-      <w:r>
-        <w:t>. Dessa forma</w:t>
-      </w:r>
-      <w:r>
-        <w:t>,</w:t>
-      </w:r>
-      <w:r>
-        <w:t xml:space="preserve"> as principais funcionalidades </w:t>
-      </w:r>
-      <w:r>
-        <w:t>implementadas</w:t>
-      </w:r>
-      <w:r>
-        <w:t xml:space="preserve"> são: inserção, exclusão, alteração e consulta.</w:t>
-      </w:r>
-    </w:p>
-    <w:p>
-      <w:pPr>
-        <w:pStyle w:val="Corpodetexto"/>
-      </w:pPr>
-      <w:r>
-        <w:tab/>
-        <w:t xml:space="preserve">Com a criação do </w:t>
-      </w:r>
-      <w:r>
-        <w:t>DAO, separamos o</w:t>
-      </w:r>
-      <w:r>
-        <w:t xml:space="preserve"> acesso a elementos de persistência, assim como o controle e a manipulação dos dados que são retornados de um banco de dados.</w:t>
-      </w:r>
-    </w:p>
-    <w:p>
-      <w:pPr>
-        <w:pStyle w:val="Subtitulo3MobileTraineer"/>
-        <w:numPr>
-          <w:ilvl w:val="0"/>
-          <w:numId w:val="0"/>
-        </w:numPr>
-        <w:ind w:left="720"/>
-        <w:rPr>
-          <w:rFonts w:ascii="Verdana" w:hAnsi="Verdana"/>
-          <w:sz w:val="24"/>
-        </w:rPr>
-      </w:pPr>
-    </w:p>
-    <w:p>
-      <w:pPr>
-        <w:pStyle w:val="Subtitulo3MobileTraineer"/>
-        <w:numPr>
-          <w:ilvl w:val="1"/>
-          <w:numId w:val="8"/>
-        </w:numPr>
-        <w:rPr>
-          <w:rFonts w:ascii="Verdana" w:hAnsi="Verdana"/>
-          <w:sz w:val="24"/>
-        </w:rPr>
-      </w:pPr>
-      <w:bookmarkStart w:id="42" w:name="_Toc388352813"/>
-      <w:r>
-        <w:rPr>
-          <w:rFonts w:ascii="Verdana" w:hAnsi="Verdana"/>
-          <w:sz w:val="24"/>
-        </w:rPr>
-        <w:t>Domínio</w:t>
-      </w:r>
-      <w:bookmarkEnd w:id="42"/>
-    </w:p>
-    <w:p>
-      <w:pPr>
-        <w:pStyle w:val="Subttulodocaptulo"/>
-        <w:spacing w:line="360" w:lineRule="auto"/>
-        <w:ind w:right="0"/>
-        <w:rPr>
-          <w:rFonts w:ascii="Verdana" w:hAnsi="Verdana"/>
-          <w:spacing w:val="-5"/>
-          <w:sz w:val="16"/>
-          <w:szCs w:val="16"/>
-        </w:rPr>
-      </w:pPr>
-      <w:r>
-        <w:rPr>
-          <w:rFonts w:ascii="Verdana" w:hAnsi="Verdana"/>
-          <w:spacing w:val="-5"/>
-          <w:sz w:val="16"/>
-          <w:szCs w:val="16"/>
-        </w:rPr>
-        <w:t>Onde é implementada a regra de negócio?</w:t>
-      </w:r>
-    </w:p>
-    <w:p>
-      <w:pPr>
-        <w:pStyle w:val="Corpodetexto"/>
-      </w:pPr>
-      <w:r>
-        <w:t xml:space="preserve">Todo sistema é formado por um conjunto de regras de negócio, ou seja, um fluxo lógico que deve ser processado para que tenhamos o resultado desejado. Uma regra de negócio é representada na UML (linguagem de modelagem de sistemas orientada a objetos) através de um caso de uso (modelagem da regra de negócio). Com a análise orientada a objetos a preocupação com a separação real da regra de negócio das demais funcionalidades do sistema é constante e essencial para termos um sistema de baixo acoplamento e de fácil manutenção e extensão. </w:t>
-      </w:r>
-    </w:p>
-    <w:p>
-      <w:pPr>
-        <w:pStyle w:val="Corpodetexto"/>
-      </w:pPr>
-      <w:r>
-        <w:t>Por esse motivo foi criad</w:t>
-      </w:r>
-      <w:r>
-        <w:t>o o elemento chamado controle dentro da camada de domínio</w:t>
-      </w:r>
-      <w:proofErr w:type="gramStart"/>
-      <w:r>
-        <w:t xml:space="preserve"> </w:t>
-      </w:r>
-      <w:r>
-        <w:t xml:space="preserve"> </w:t>
-      </w:r>
-      <w:proofErr w:type="gramEnd"/>
-      <w:r>
-        <w:t xml:space="preserve">na arquitetura. Um </w:t>
-      </w:r>
-      <w:r>
-        <w:t>controlador é responsável pela execução de um ou mais fluxos de execução que são modeladas em um caso de uso, ou seja, podemos dizer que o controlador é em si a implementação da regra de negócio. O mesmo pode ser modularizado, quando existem algumas particularidades dentro da implementação das regras, em classes que chamamos de RN (regras de neg</w:t>
-      </w:r>
-      <w:r>
-        <w:t xml:space="preserve">ócio). O controlador faz uso da </w:t>
-      </w:r>
-      <w:proofErr w:type="spellStart"/>
-      <w:r>
-        <w:t>infraestutura</w:t>
-      </w:r>
-      <w:proofErr w:type="spellEnd"/>
-      <w:r>
-        <w:t xml:space="preserve"> para obter as informações necessárias para o seu processamento. </w:t>
-      </w:r>
-    </w:p>
-    <w:p>
-      <w:pPr>
-        <w:pStyle w:val="Corpodetexto"/>
-      </w:pPr>
-      <w:r>
-        <w:t>Com isso temos para cada caso de uso existente no sistema um controlador responsável por implementá-lo, assim temos um controle transacional muito mais robusto (por caso de uso ou pela interação entre eles), por exemplo, cada método dentro do controlador estará sempre sobre o mesmo contexto transacional.</w:t>
-      </w:r>
-    </w:p>
-    <w:p>
-      <w:pPr>
-        <w:pStyle w:val="Corpodetexto"/>
-      </w:pPr>
-    </w:p>
-    <w:p>
-      <w:pPr>
-        <w:pStyle w:val="Subtitulo3MobileTraineer"/>
-        <w:numPr>
-          <w:ilvl w:val="1"/>
-          <w:numId w:val="8"/>
-        </w:numPr>
-        <w:rPr>
-          <w:rFonts w:ascii="Verdana" w:hAnsi="Verdana"/>
-          <w:sz w:val="24"/>
-        </w:rPr>
-      </w:pPr>
-      <w:bookmarkStart w:id="43" w:name="_Toc388352814"/>
-      <w:r>
-        <w:rPr>
-          <w:rFonts w:ascii="Verdana" w:hAnsi="Verdana"/>
-          <w:sz w:val="24"/>
-        </w:rPr>
-        <w:lastRenderedPageBreak/>
-        <w:t>Visão</w:t>
-      </w:r>
-      <w:bookmarkEnd w:id="43"/>
-    </w:p>
-    <w:p>
-      <w:pPr>
-        <w:pStyle w:val="Subttulodocaptulo"/>
-        <w:spacing w:line="360" w:lineRule="auto"/>
-        <w:ind w:right="0"/>
-        <w:rPr>
-          <w:rFonts w:ascii="Verdana" w:hAnsi="Verdana"/>
-          <w:spacing w:val="-5"/>
-          <w:sz w:val="16"/>
-          <w:szCs w:val="16"/>
-        </w:rPr>
-      </w:pPr>
-      <w:r>
-        <w:rPr>
-          <w:rFonts w:ascii="Verdana" w:hAnsi="Verdana"/>
-          <w:spacing w:val="-5"/>
-          <w:sz w:val="16"/>
-          <w:szCs w:val="16"/>
-        </w:rPr>
-        <w:t>Como é dividida? Quais seus principais elementos?</w:t>
-      </w:r>
-    </w:p>
-    <w:p>
-      <w:pPr>
-        <w:pStyle w:val="Corpodetexto"/>
-      </w:pPr>
-      <w:r>
-        <w:t>Nós já detalhamos bem a camada de regra de negócio e</w:t>
-      </w:r>
-      <w:proofErr w:type="gramStart"/>
-      <w:r>
-        <w:t xml:space="preserve">  </w:t>
-      </w:r>
-      <w:proofErr w:type="gramEnd"/>
-      <w:r>
-        <w:t xml:space="preserve">persistência de dados, agora iremos detalhar a camada de interface com o usuário. Nesse primeiro momento iremos falar sobre interfaces web, como ela foi dividida e </w:t>
-      </w:r>
-      <w:r>
-        <w:t>o que foi envolvido</w:t>
-      </w:r>
-      <w:r>
-        <w:t xml:space="preserve"> na criação da mesma.</w:t>
-      </w:r>
-    </w:p>
-    <w:p>
-      <w:pPr>
-        <w:pStyle w:val="Corpodetexto"/>
-      </w:pPr>
-      <w:r>
-        <w:t xml:space="preserve">O </w:t>
-      </w:r>
-      <w:r>
-        <w:t>GlassFish</w:t>
-      </w:r>
-      <w:r>
-        <w:t xml:space="preserve"> é um servidor de aplicações Java para web. É</w:t>
-      </w:r>
-      <w:proofErr w:type="gramStart"/>
-      <w:r>
-        <w:t xml:space="preserve">  </w:t>
-      </w:r>
-      <w:proofErr w:type="gramEnd"/>
-      <w:r>
-        <w:t xml:space="preserve">oficialmente endossado pela Sun como a Implementação de Referência (RI) para as tecnologias Java Servlet e </w:t>
-      </w:r>
-      <w:proofErr w:type="spellStart"/>
-      <w:r>
-        <w:t>JavaServer</w:t>
-      </w:r>
-      <w:proofErr w:type="spellEnd"/>
-      <w:r>
-        <w:t xml:space="preserve"> </w:t>
-      </w:r>
-      <w:r>
-        <w:t>Faces (JSF</w:t>
-      </w:r>
-      <w:r>
-        <w:t xml:space="preserve">). O </w:t>
-      </w:r>
-      <w:r>
-        <w:t xml:space="preserve">GlassFish </w:t>
-      </w:r>
-      <w:r>
-        <w:t>é robusto e eficiente o suficiente para ser utilizado mesmo em um ambiente de produção.</w:t>
-      </w:r>
-    </w:p>
-    <w:p>
-      <w:pPr>
-        <w:pStyle w:val="Corpodetexto"/>
-      </w:pPr>
-      <w:r>
-        <w:t>P</w:t>
-      </w:r>
-      <w:r>
-        <w:t xml:space="preserve">arte da plataforma corporativa Java Enterprise </w:t>
-      </w:r>
-      <w:proofErr w:type="spellStart"/>
-      <w:r>
-        <w:t>Edition</w:t>
-      </w:r>
-      <w:proofErr w:type="spellEnd"/>
-      <w:r>
-        <w:t xml:space="preserve"> (J2EE ou Java EE) que abrange as tecnologias Servlet e </w:t>
-      </w:r>
-      <w:proofErr w:type="gramStart"/>
-      <w:r>
-        <w:t>JSP,</w:t>
-      </w:r>
-      <w:proofErr w:type="gramEnd"/>
-      <w:r>
-        <w:t>JSF,</w:t>
-      </w:r>
-      <w:r>
-        <w:t xml:space="preserve"> incluindo tecnologias de apoio relacionadas como </w:t>
-      </w:r>
-      <w:proofErr w:type="spellStart"/>
-      <w:r>
-        <w:t>Realms</w:t>
-      </w:r>
-      <w:proofErr w:type="spellEnd"/>
-      <w:r>
-        <w:t xml:space="preserve"> e segurança, JNDI Resources e JDBC </w:t>
-      </w:r>
-      <w:proofErr w:type="spellStart"/>
-      <w:r>
-        <w:t>DataSources</w:t>
-      </w:r>
-      <w:proofErr w:type="spellEnd"/>
-      <w:r>
-        <w:t xml:space="preserve">. </w:t>
-      </w:r>
-    </w:p>
-    <w:p>
-      <w:pPr>
-        <w:pStyle w:val="Corpodetexto"/>
-      </w:pPr>
-      <w:r>
-        <w:t xml:space="preserve">A interface web </w:t>
-      </w:r>
-      <w:r>
-        <w:t>fo</w:t>
-      </w:r>
-      <w:r>
-        <w:t>i desenvolvida utilizando-se JSF</w:t>
-      </w:r>
-      <w:r>
-        <w:t>.</w:t>
-      </w:r>
-    </w:p>
-    <w:p>
-      <w:pPr>
-        <w:pStyle w:val="Subtitulo3MobileTraineer"/>
-        <w:numPr>
-          <w:ilvl w:val="0"/>
-          <w:numId w:val="0"/>
-        </w:numPr>
-        <w:ind w:left="720"/>
-        <w:rPr>
-          <w:rFonts w:ascii="Verdana" w:hAnsi="Verdana"/>
-          <w:sz w:val="24"/>
-        </w:rPr>
-      </w:pPr>
-      <w:r>
-        <w:rPr>
-          <w:rFonts w:ascii="Verdana" w:hAnsi="Verdana"/>
-        </w:rPr>
-        <w:br w:type="page"/>
-      </w:r>
-      <w:bookmarkStart w:id="44" w:name="_Toc388352815"/>
-      <w:r>
-        <w:rPr>
-          <w:rFonts w:ascii="Verdana" w:hAnsi="Verdana"/>
-          <w:sz w:val="24"/>
-        </w:rPr>
-        <w:lastRenderedPageBreak/>
-        <w:t xml:space="preserve">Desenho </w:t>
-      </w:r>
-      <w:r>
-        <w:rPr>
-          <w:rFonts w:ascii="Verdana" w:hAnsi="Verdana"/>
-          <w:sz w:val="24"/>
-        </w:rPr>
-        <w:t xml:space="preserve">GERAL </w:t>
-      </w:r>
-      <w:r>
-        <w:rPr>
-          <w:rFonts w:ascii="Verdana" w:hAnsi="Verdana"/>
-          <w:sz w:val="24"/>
-        </w:rPr>
-        <w:t>da A</w:t>
-      </w:r>
-      <w:r>
-        <w:rPr>
-          <w:snapToGrid w:val="0"/>
-          <w:color w:val="000000"/>
-          <w:w w:val="0"/>
-          <w:sz w:val="0"/>
-          <w:szCs w:val="0"/>
-          <w:u w:color="000000"/>
-          <w:bdr w:val="none" w:sz="0" w:space="0" w:color="000000"/>
-          <w:shd w:val="clear" w:color="000000" w:fill="000000"/>
-        </w:rPr>
-        <w:t xml:space="preserve"> </w:t>
-      </w:r>
-      <w:proofErr w:type="spellStart"/>
-      <w:r>
-        <w:rPr>
-          <w:rFonts w:ascii="Verdana" w:hAnsi="Verdana"/>
-          <w:sz w:val="24"/>
-        </w:rPr>
-        <w:t>rquitetura</w:t>
-      </w:r>
-      <w:bookmarkEnd w:id="44"/>
-      <w:proofErr w:type="spellEnd"/>
-    </w:p>
-    <w:p>
-      <w:pPr>
-        <w:pStyle w:val="Subtitulo3MobileTraineer"/>
-        <w:numPr>
-          <w:ilvl w:val="0"/>
-          <w:numId w:val="0"/>
-        </w:numPr>
-        <w:ind w:left="720"/>
-      </w:pPr>
-    </w:p>
-    <w:p>
-      <w:pPr>
-        <w:pStyle w:val="Subtitulo3MobileTraineer"/>
-        <w:numPr>
-          <w:ilvl w:val="0"/>
-          <w:numId w:val="0"/>
-        </w:numPr>
-        <w:ind w:left="720"/>
-      </w:pPr>
-      <w:r>
-        <w:rPr>
-          <w:rFonts w:ascii="Verdana" w:hAnsi="Verdana"/>
+        <w:ind w:firstLine="0"/>
+      </w:pPr>
+      <w:r>
+        <w:rPr>
           <w:noProof/>
-          <w:sz w:val="24"/>
         </w:rPr>
         <w:drawing>
           <wp:inline distT="0" distB="0" distL="0" distR="0">
-            <wp:extent cx="5389245" cy="4023360"/>
-            <wp:effectExtent l="19050" t="0" r="1905" b="0"/>
-            <wp:docPr id="1" name="Imagem 1" descr="Class Diagram0"/>
+            <wp:extent cx="3653365" cy="6132887"/>
+            <wp:effectExtent l="19050" t="0" r="4235" b="0"/>
+            <wp:docPr id="8" name="Imagem 1" descr="C:\Users\Cabecinha\Desktop\relationships.real.large.png"/>
             <wp:cNvGraphicFramePr>
               <a:graphicFrameLocks xmlns:a="http://schemas.openxmlformats.org/drawingml/2006/main" noChangeAspect="1"/>
             </wp:cNvGraphicFramePr>
@@ -9283,13 +8126,13 @@
               <a:graphicData uri="http://schemas.openxmlformats.org/drawingml/2006/picture">
                 <pic:pic xmlns:pic="http://schemas.openxmlformats.org/drawingml/2006/picture">
                   <pic:nvPicPr>
-                    <pic:cNvPr id="0" name="Picture 1" descr="Class Diagram0"/>
+                    <pic:cNvPr id="0" name="Picture 1" descr="C:\Users\Cabecinha\Desktop\relationships.real.large.png"/>
                     <pic:cNvPicPr>
                       <a:picLocks noChangeAspect="1" noChangeArrowheads="1"/>
                     </pic:cNvPicPr>
                   </pic:nvPicPr>
                   <pic:blipFill>
-                    <a:blip r:embed="rId27" cstate="print"/>
+                    <a:blip r:embed="rId20" cstate="print"/>
                     <a:srcRect/>
                     <a:stretch>
                       <a:fillRect/>
@@ -9298,7 +8141,7 @@
                   <pic:spPr bwMode="auto">
                     <a:xfrm>
                       <a:off x="0" y="0"/>
-                      <a:ext cx="5389245" cy="4023360"/>
+                      <a:ext cx="3654855" cy="6135388"/>
                     </a:xfrm>
                     <a:prstGeom prst="rect">
                       <a:avLst/>
@@ -9317,11 +8160,147 @@
           </wp:inline>
         </w:drawing>
       </w:r>
-      <w:r>
-        <w:br w:type="page"/>
-      </w:r>
-      <w:bookmarkStart w:id="45" w:name="_Toc91502012"/>
-      <w:bookmarkStart w:id="46" w:name="_Toc91525757"/>
+    </w:p>
+    <w:p>
+      <w:pPr>
+        <w:pStyle w:val="Corpodetexto"/>
+        <w:ind w:firstLine="0"/>
+      </w:pPr>
+      <w:r>
+        <w:t xml:space="preserve">Fonte: Modelagem do Sistema </w:t>
+      </w:r>
+      <w:proofErr w:type="spellStart"/>
+      <w:proofErr w:type="gramStart"/>
+      <w:r>
+        <w:t>FormChristus</w:t>
+      </w:r>
+      <w:proofErr w:type="spellEnd"/>
+      <w:proofErr w:type="gramEnd"/>
+    </w:p>
+    <w:p>
+      <w:pPr>
+        <w:pStyle w:val="Corpodetexto"/>
+      </w:pPr>
+    </w:p>
+    <w:p>
+      <w:pPr>
+        <w:pStyle w:val="Corpodetexto"/>
+        <w:keepNext/>
+        <w:rPr>
+          <w:i/>
+        </w:rPr>
+      </w:pPr>
+      <w:r>
+        <w:rPr>
+          <w:i/>
+        </w:rPr>
+        <w:t>Figura 1</w:t>
+      </w:r>
+      <w:r>
+        <w:rPr>
+          <w:i/>
+        </w:rPr>
+        <w:t>2</w:t>
+      </w:r>
+      <w:r>
+        <w:rPr>
+          <w:i/>
+        </w:rPr>
+        <w:t xml:space="preserve"> – Tabelas </w:t>
+      </w:r>
+      <w:r>
+        <w:rPr>
+          <w:i/>
+        </w:rPr>
+        <w:t xml:space="preserve">do esquema </w:t>
+      </w:r>
+      <w:proofErr w:type="spellStart"/>
+      <w:r>
+        <w:rPr>
+          <w:i/>
+        </w:rPr>
+        <w:t>formularios</w:t>
+      </w:r>
+      <w:proofErr w:type="spellEnd"/>
+    </w:p>
+    <w:p>
+      <w:pPr>
+        <w:pStyle w:val="Corpodetexto"/>
+        <w:ind w:firstLine="0"/>
+      </w:pPr>
+      <w:r>
+        <w:rPr>
+          <w:noProof/>
+        </w:rPr>
+        <w:drawing>
+          <wp:inline distT="0" distB="0" distL="0" distR="0">
+            <wp:extent cx="3170717" cy="4766279"/>
+            <wp:effectExtent l="19050" t="0" r="0" b="0"/>
+            <wp:docPr id="11" name="Imagem 5" descr="C:\Users\Cabecinha\Desktop\ATALHOS UNICHRISTUS\schemaSpyGUI20090302\postgre_unichristu_\diagrams\summary\relationships.real.large.png"/>
+            <wp:cNvGraphicFramePr>
+              <a:graphicFrameLocks xmlns:a="http://schemas.openxmlformats.org/drawingml/2006/main" noChangeAspect="1"/>
+            </wp:cNvGraphicFramePr>
+            <a:graphic xmlns:a="http://schemas.openxmlformats.org/drawingml/2006/main">
+              <a:graphicData uri="http://schemas.openxmlformats.org/drawingml/2006/picture">
+                <pic:pic xmlns:pic="http://schemas.openxmlformats.org/drawingml/2006/picture">
+                  <pic:nvPicPr>
+                    <pic:cNvPr id="0" name="Picture 5" descr="C:\Users\Cabecinha\Desktop\ATALHOS UNICHRISTUS\schemaSpyGUI20090302\postgre_unichristu_\diagrams\summary\relationships.real.large.png"/>
+                    <pic:cNvPicPr>
+                      <a:picLocks noChangeAspect="1" noChangeArrowheads="1"/>
+                    </pic:cNvPicPr>
+                  </pic:nvPicPr>
+                  <pic:blipFill>
+                    <a:blip r:embed="rId21" cstate="print"/>
+                    <a:srcRect/>
+                    <a:stretch>
+                      <a:fillRect/>
+                    </a:stretch>
+                  </pic:blipFill>
+                  <pic:spPr bwMode="auto">
+                    <a:xfrm>
+                      <a:off x="0" y="0"/>
+                      <a:ext cx="3172821" cy="4769442"/>
+                    </a:xfrm>
+                    <a:prstGeom prst="rect">
+                      <a:avLst/>
+                    </a:prstGeom>
+                    <a:noFill/>
+                    <a:ln w="9525">
+                      <a:noFill/>
+                      <a:miter lim="800000"/>
+                      <a:headEnd/>
+                      <a:tailEnd/>
+                    </a:ln>
+                  </pic:spPr>
+                </pic:pic>
+              </a:graphicData>
+            </a:graphic>
+          </wp:inline>
+        </w:drawing>
+      </w:r>
+    </w:p>
+    <w:p>
+      <w:pPr>
+        <w:pStyle w:val="Corpodetexto"/>
+        <w:ind w:firstLine="0"/>
+      </w:pPr>
+      <w:r>
+        <w:t xml:space="preserve">Fonte: Modelagem do Sistema </w:t>
+      </w:r>
+      <w:proofErr w:type="spellStart"/>
+      <w:proofErr w:type="gramStart"/>
+      <w:r>
+        <w:t>FormChristus</w:t>
+      </w:r>
+      <w:proofErr w:type="spellEnd"/>
+      <w:proofErr w:type="gramEnd"/>
+    </w:p>
+    <w:bookmarkEnd w:id="23"/>
+    <w:bookmarkEnd w:id="24"/>
+    <w:p>
+      <w:pPr>
+        <w:pStyle w:val="Corpodetexto"/>
+      </w:pPr>
     </w:p>
     <w:p>
       <w:pPr>
@@ -9344,7 +8323,8 @@
           <w:shd w:val="clear" w:color="auto" w:fill="CCCCCC"/>
         </w:rPr>
       </w:pPr>
-      <w:bookmarkStart w:id="47" w:name="_Toc388352816"/>
+      <w:bookmarkStart w:id="34" w:name="_Toc472744029"/>
+      <w:bookmarkStart w:id="35" w:name="_Toc388352807"/>
       <w:r>
         <w:rPr>
           <w:rFonts w:ascii="Verdana" w:hAnsi="Verdana"/>
@@ -9353,69 +8333,999 @@
           <w:szCs w:val="28"/>
           <w:shd w:val="clear" w:color="auto" w:fill="CCCCCC"/>
         </w:rPr>
+        <w:t>Referências</w:t>
+      </w:r>
+      <w:bookmarkEnd w:id="34"/>
+      <w:bookmarkEnd w:id="35"/>
+    </w:p>
+    <w:p>
+      <w:pPr>
+        <w:widowControl/>
+        <w:autoSpaceDE w:val="0"/>
+        <w:autoSpaceDN w:val="0"/>
+        <w:adjustRightInd w:val="0"/>
+        <w:spacing w:line="240" w:lineRule="auto"/>
+        <w:rPr>
+          <w:rFonts w:ascii="Verdana" w:hAnsi="Verdana" w:cs="Arial"/>
+          <w:lang w:val="en-US"/>
+        </w:rPr>
+      </w:pPr>
+    </w:p>
+    <w:p>
+      <w:pPr>
+        <w:spacing w:after="120" w:line="360" w:lineRule="auto"/>
+        <w:rPr>
+          <w:rFonts w:ascii="Times New Roman" w:hAnsi="Times New Roman"/>
+          <w:sz w:val="24"/>
+        </w:rPr>
+      </w:pPr>
+      <w:proofErr w:type="gramStart"/>
+      <w:r>
+        <w:rPr>
+          <w:rFonts w:ascii="Times New Roman" w:hAnsi="Times New Roman"/>
+          <w:sz w:val="24"/>
+          <w:lang w:val="en-US"/>
+        </w:rPr>
+        <w:t xml:space="preserve">CAY, </w:t>
+      </w:r>
+      <w:proofErr w:type="spellStart"/>
+      <w:r>
+        <w:rPr>
+          <w:rFonts w:ascii="Times New Roman" w:hAnsi="Times New Roman"/>
+          <w:sz w:val="24"/>
+          <w:lang w:val="en-US"/>
+        </w:rPr>
+        <w:t>Hostmann</w:t>
+      </w:r>
+      <w:proofErr w:type="spellEnd"/>
+      <w:r>
+        <w:rPr>
+          <w:rFonts w:ascii="Times New Roman" w:hAnsi="Times New Roman"/>
+          <w:sz w:val="24"/>
+          <w:lang w:val="en-US"/>
+        </w:rPr>
+        <w:t>, GEARY, David.</w:t>
+      </w:r>
+      <w:proofErr w:type="gramEnd"/>
+      <w:r>
+        <w:rPr>
+          <w:rFonts w:ascii="Times New Roman" w:hAnsi="Times New Roman"/>
+          <w:sz w:val="24"/>
+          <w:lang w:val="en-US"/>
+        </w:rPr>
+        <w:t xml:space="preserve"> </w:t>
+      </w:r>
+      <w:r>
+        <w:rPr>
+          <w:rFonts w:ascii="Times New Roman" w:hAnsi="Times New Roman"/>
+          <w:b/>
+          <w:sz w:val="24"/>
+          <w:lang w:val="en-US"/>
+        </w:rPr>
+        <w:t>Core Java Server Faces</w:t>
+      </w:r>
+      <w:r>
+        <w:rPr>
+          <w:rFonts w:ascii="Times New Roman" w:hAnsi="Times New Roman"/>
+          <w:sz w:val="24"/>
+          <w:lang w:val="en-US"/>
+        </w:rPr>
+        <w:t xml:space="preserve">. </w:t>
+      </w:r>
+      <w:r>
+        <w:rPr>
+          <w:rFonts w:ascii="Times New Roman" w:hAnsi="Times New Roman"/>
+          <w:sz w:val="24"/>
+        </w:rPr>
+        <w:t xml:space="preserve">3ª. Ed. </w:t>
+      </w:r>
+      <w:proofErr w:type="gramStart"/>
+      <w:r>
+        <w:rPr>
+          <w:rFonts w:ascii="Times New Roman" w:hAnsi="Times New Roman"/>
+          <w:sz w:val="24"/>
+        </w:rPr>
+        <w:t>Alta Books</w:t>
+      </w:r>
+      <w:proofErr w:type="gramEnd"/>
+      <w:r>
+        <w:rPr>
+          <w:rFonts w:ascii="Times New Roman" w:hAnsi="Times New Roman"/>
+          <w:sz w:val="24"/>
+        </w:rPr>
+        <w:t>, 2012.</w:t>
+      </w:r>
+    </w:p>
+    <w:p>
+      <w:pPr>
+        <w:spacing w:after="120" w:line="360" w:lineRule="auto"/>
+        <w:rPr>
+          <w:rFonts w:ascii="Times New Roman" w:hAnsi="Times New Roman"/>
+          <w:sz w:val="24"/>
+        </w:rPr>
+      </w:pPr>
+      <w:r>
+        <w:rPr>
+          <w:rFonts w:ascii="Times New Roman" w:hAnsi="Times New Roman"/>
+          <w:sz w:val="24"/>
+        </w:rPr>
+        <w:t xml:space="preserve">COELHO, </w:t>
+      </w:r>
+      <w:proofErr w:type="spellStart"/>
+      <w:r>
+        <w:rPr>
+          <w:rFonts w:ascii="Times New Roman" w:hAnsi="Times New Roman"/>
+          <w:sz w:val="24"/>
+        </w:rPr>
+        <w:t>Hebert</w:t>
+      </w:r>
+      <w:proofErr w:type="spellEnd"/>
+      <w:r>
+        <w:rPr>
+          <w:rFonts w:ascii="Times New Roman" w:hAnsi="Times New Roman"/>
+          <w:sz w:val="24"/>
+        </w:rPr>
+        <w:t xml:space="preserve">. </w:t>
+      </w:r>
+      <w:r>
+        <w:rPr>
+          <w:rFonts w:ascii="Times New Roman" w:hAnsi="Times New Roman"/>
+          <w:b/>
+          <w:sz w:val="24"/>
+        </w:rPr>
+        <w:t xml:space="preserve">JSF Eficaz: As melhores práticas para </w:t>
+      </w:r>
+      <w:proofErr w:type="gramStart"/>
+      <w:r>
+        <w:rPr>
+          <w:rFonts w:ascii="Times New Roman" w:hAnsi="Times New Roman"/>
+          <w:b/>
+          <w:sz w:val="24"/>
+        </w:rPr>
+        <w:t>o desenvolvedor web</w:t>
+      </w:r>
+      <w:proofErr w:type="gramEnd"/>
+      <w:r>
+        <w:rPr>
+          <w:rFonts w:ascii="Times New Roman" w:hAnsi="Times New Roman"/>
+          <w:b/>
+          <w:sz w:val="24"/>
+        </w:rPr>
+        <w:t xml:space="preserve"> Java</w:t>
+      </w:r>
+      <w:r>
+        <w:rPr>
+          <w:rFonts w:ascii="Times New Roman" w:hAnsi="Times New Roman"/>
+          <w:sz w:val="24"/>
+        </w:rPr>
+        <w:t>. 1ª. Ed. Casa do Código, 2012.</w:t>
+      </w:r>
+    </w:p>
+    <w:p>
+      <w:pPr>
+        <w:spacing w:after="120" w:line="360" w:lineRule="auto"/>
+        <w:rPr>
+          <w:rFonts w:ascii="Times New Roman" w:hAnsi="Times New Roman"/>
+          <w:sz w:val="24"/>
+        </w:rPr>
+      </w:pPr>
+      <w:r>
+        <w:rPr>
+          <w:rFonts w:ascii="Times New Roman" w:hAnsi="Times New Roman"/>
+          <w:sz w:val="24"/>
+        </w:rPr>
+        <w:t xml:space="preserve">CORDEIRO, </w:t>
+      </w:r>
+      <w:proofErr w:type="spellStart"/>
+      <w:r>
+        <w:rPr>
+          <w:rFonts w:ascii="Times New Roman" w:hAnsi="Times New Roman"/>
+          <w:sz w:val="24"/>
+        </w:rPr>
+        <w:t>Gilliard</w:t>
+      </w:r>
+      <w:proofErr w:type="spellEnd"/>
+      <w:r>
+        <w:rPr>
+          <w:rFonts w:ascii="Times New Roman" w:hAnsi="Times New Roman"/>
+          <w:sz w:val="24"/>
+        </w:rPr>
+        <w:t xml:space="preserve">. </w:t>
+      </w:r>
+      <w:r>
+        <w:rPr>
+          <w:rFonts w:ascii="Times New Roman" w:hAnsi="Times New Roman"/>
+          <w:b/>
+          <w:sz w:val="24"/>
+        </w:rPr>
+        <w:t>Aplicações Java para a Web com JSF e JPA</w:t>
+      </w:r>
+      <w:r>
+        <w:rPr>
+          <w:rFonts w:ascii="Times New Roman" w:hAnsi="Times New Roman"/>
+          <w:sz w:val="24"/>
+        </w:rPr>
+        <w:t>. 1ª. Ed. Casa do Código, 2013.</w:t>
+      </w:r>
+    </w:p>
+    <w:p>
+      <w:pPr>
+        <w:spacing w:after="120" w:line="360" w:lineRule="auto"/>
+        <w:rPr>
+          <w:rFonts w:ascii="Times New Roman" w:hAnsi="Times New Roman"/>
+          <w:sz w:val="24"/>
+          <w:szCs w:val="24"/>
+        </w:rPr>
+      </w:pPr>
+      <w:r>
+        <w:rPr>
+          <w:rFonts w:ascii="Times New Roman" w:hAnsi="Times New Roman"/>
+          <w:sz w:val="24"/>
+          <w:szCs w:val="24"/>
+        </w:rPr>
         <w:lastRenderedPageBreak/>
-        <w:t>Padrões de Projeto</w:t>
-      </w:r>
-      <w:bookmarkEnd w:id="45"/>
-      <w:bookmarkEnd w:id="46"/>
-      <w:bookmarkEnd w:id="47"/>
-    </w:p>
-    <w:p>
-      <w:pPr>
-        <w:rPr>
-          <w:rFonts w:ascii="Verdana" w:hAnsi="Verdana"/>
-          <w:highlight w:val="green"/>
-        </w:rPr>
-      </w:pPr>
-    </w:p>
-    <w:p>
-      <w:pPr>
-        <w:pStyle w:val="Corpodetexto"/>
-      </w:pPr>
-    </w:p>
-    <w:p>
-      <w:pPr>
-        <w:pStyle w:val="Ttulo1"/>
+        <w:t>DEVMEDIA</w:t>
+      </w:r>
+      <w:r>
+        <w:rPr>
+          <w:rFonts w:ascii="Times New Roman" w:hAnsi="Times New Roman"/>
+          <w:sz w:val="24"/>
+          <w:szCs w:val="24"/>
+        </w:rPr>
+        <w:t xml:space="preserve"> [site]. </w:t>
+      </w:r>
+      <w:r>
+        <w:rPr>
+          <w:rFonts w:ascii="Times New Roman" w:hAnsi="Times New Roman"/>
+          <w:sz w:val="24"/>
+          <w:szCs w:val="24"/>
+        </w:rPr>
+        <w:t xml:space="preserve">EJB 3.1 versus CDI. </w:t>
+      </w:r>
+      <w:r>
+        <w:rPr>
+          <w:rFonts w:ascii="Times New Roman" w:hAnsi="Times New Roman"/>
+          <w:sz w:val="24"/>
+          <w:szCs w:val="24"/>
+        </w:rPr>
+        <w:t>Disponível em: &lt;</w:t>
+      </w:r>
+      <w:proofErr w:type="gramStart"/>
+      <w:r>
+        <w:rPr>
+          <w:rFonts w:ascii="Times New Roman" w:hAnsi="Times New Roman"/>
+          <w:sz w:val="24"/>
+          <w:szCs w:val="24"/>
+        </w:rPr>
+        <w:t>http://</w:t>
+      </w:r>
+      <w:r>
+        <w:rPr>
+          <w:rFonts w:ascii="Times New Roman" w:hAnsi="Times New Roman"/>
+          <w:sz w:val="24"/>
+          <w:szCs w:val="24"/>
+        </w:rPr>
+        <w:t xml:space="preserve"> http:</w:t>
+      </w:r>
+      <w:proofErr w:type="gramEnd"/>
+      <w:r>
+        <w:rPr>
+          <w:rFonts w:ascii="Times New Roman" w:hAnsi="Times New Roman"/>
+          <w:sz w:val="24"/>
+          <w:szCs w:val="24"/>
+        </w:rPr>
+        <w:t>//www.devmedia.com.br/ejb-3-1-versus-cdi-revista-java-magazine-105/25040</w:t>
+      </w:r>
+      <w:r>
+        <w:rPr>
+          <w:rFonts w:ascii="Times New Roman" w:hAnsi="Times New Roman"/>
+          <w:sz w:val="24"/>
+          <w:szCs w:val="24"/>
+        </w:rPr>
+        <w:t xml:space="preserve">&gt;. Acesso em: </w:t>
+      </w:r>
+      <w:r>
+        <w:rPr>
+          <w:rFonts w:ascii="Times New Roman" w:hAnsi="Times New Roman"/>
+          <w:sz w:val="24"/>
+          <w:szCs w:val="24"/>
+        </w:rPr>
+        <w:t>25</w:t>
+      </w:r>
+      <w:r>
+        <w:rPr>
+          <w:rFonts w:ascii="Times New Roman" w:hAnsi="Times New Roman"/>
+          <w:sz w:val="24"/>
+          <w:szCs w:val="24"/>
+        </w:rPr>
+        <w:t xml:space="preserve"> mai. 2014.</w:t>
+      </w:r>
+    </w:p>
+    <w:p>
+      <w:pPr>
+        <w:spacing w:after="120" w:line="360" w:lineRule="auto"/>
+        <w:rPr>
+          <w:rFonts w:ascii="Times New Roman" w:hAnsi="Times New Roman"/>
+          <w:sz w:val="24"/>
+        </w:rPr>
+      </w:pPr>
+      <w:r>
+        <w:rPr>
+          <w:rFonts w:ascii="Times New Roman" w:hAnsi="Times New Roman"/>
+          <w:sz w:val="24"/>
+        </w:rPr>
+        <w:t xml:space="preserve">JACOBI, Jonas e FALLOWS, John. </w:t>
+      </w:r>
+      <w:r>
+        <w:rPr>
+          <w:rFonts w:ascii="Times New Roman" w:hAnsi="Times New Roman"/>
+          <w:b/>
+          <w:sz w:val="24"/>
+        </w:rPr>
+        <w:t>Pro JSF e Ajax. Construindo Componentes Ricos para a Internet</w:t>
+      </w:r>
+      <w:r>
+        <w:rPr>
+          <w:rFonts w:ascii="Times New Roman" w:hAnsi="Times New Roman"/>
+          <w:sz w:val="24"/>
+        </w:rPr>
+        <w:t>. 1ª. Ed. Ciência Moderna, 2007.</w:t>
+      </w:r>
+    </w:p>
+    <w:p>
+      <w:pPr>
+        <w:spacing w:after="120" w:line="360" w:lineRule="auto"/>
+        <w:rPr>
+          <w:rFonts w:ascii="Times New Roman" w:hAnsi="Times New Roman"/>
+          <w:sz w:val="24"/>
+          <w:szCs w:val="24"/>
+          <w:lang w:val="en-US"/>
+        </w:rPr>
+      </w:pPr>
+      <w:r>
+        <w:rPr>
+          <w:rFonts w:ascii="Times New Roman" w:hAnsi="Times New Roman"/>
+          <w:sz w:val="24"/>
+          <w:szCs w:val="24"/>
+        </w:rPr>
+        <w:t xml:space="preserve">JASPERSOFT COMMUNITY [site]. Disponível em: &lt;http://community.jaspersoft.com&gt;. </w:t>
+      </w:r>
+      <w:proofErr w:type="spellStart"/>
+      <w:r>
+        <w:rPr>
+          <w:rFonts w:ascii="Times New Roman" w:hAnsi="Times New Roman"/>
+          <w:sz w:val="24"/>
+          <w:szCs w:val="24"/>
+          <w:lang w:val="en-US"/>
+        </w:rPr>
+        <w:t>Acesso</w:t>
+      </w:r>
+      <w:proofErr w:type="spellEnd"/>
+      <w:r>
+        <w:rPr>
+          <w:rFonts w:ascii="Times New Roman" w:hAnsi="Times New Roman"/>
+          <w:sz w:val="24"/>
+          <w:szCs w:val="24"/>
+          <w:lang w:val="en-US"/>
+        </w:rPr>
+        <w:t xml:space="preserve"> </w:t>
+      </w:r>
+      <w:proofErr w:type="spellStart"/>
+      <w:r>
+        <w:rPr>
+          <w:rFonts w:ascii="Times New Roman" w:hAnsi="Times New Roman"/>
+          <w:sz w:val="24"/>
+          <w:szCs w:val="24"/>
+          <w:lang w:val="en-US"/>
+        </w:rPr>
+        <w:t>em</w:t>
+      </w:r>
+      <w:proofErr w:type="spellEnd"/>
+      <w:r>
+        <w:rPr>
+          <w:rFonts w:ascii="Times New Roman" w:hAnsi="Times New Roman"/>
+          <w:sz w:val="24"/>
+          <w:szCs w:val="24"/>
+          <w:lang w:val="en-US"/>
+        </w:rPr>
+        <w:t xml:space="preserve">: 24 </w:t>
+      </w:r>
+      <w:proofErr w:type="spellStart"/>
+      <w:r>
+        <w:rPr>
+          <w:rFonts w:ascii="Times New Roman" w:hAnsi="Times New Roman"/>
+          <w:sz w:val="24"/>
+          <w:szCs w:val="24"/>
+          <w:lang w:val="en-US"/>
+        </w:rPr>
+        <w:t>mai</w:t>
+      </w:r>
+      <w:proofErr w:type="spellEnd"/>
+      <w:r>
+        <w:rPr>
+          <w:rFonts w:ascii="Times New Roman" w:hAnsi="Times New Roman"/>
+          <w:sz w:val="24"/>
+          <w:szCs w:val="24"/>
+          <w:lang w:val="en-US"/>
+        </w:rPr>
+        <w:t>. 2014.</w:t>
+      </w:r>
+    </w:p>
+    <w:p>
+      <w:pPr>
+        <w:spacing w:after="120" w:line="360" w:lineRule="auto"/>
+        <w:rPr>
+          <w:rFonts w:ascii="Times New Roman" w:hAnsi="Times New Roman"/>
+          <w:sz w:val="24"/>
+          <w:szCs w:val="24"/>
+        </w:rPr>
+      </w:pPr>
+      <w:proofErr w:type="gramStart"/>
+      <w:r>
+        <w:rPr>
+          <w:rFonts w:ascii="Times New Roman" w:hAnsi="Times New Roman"/>
+          <w:sz w:val="24"/>
+          <w:szCs w:val="24"/>
+          <w:lang w:val="en-US"/>
+        </w:rPr>
+        <w:t>MASTERTHEBOSS [site].</w:t>
+      </w:r>
+      <w:proofErr w:type="gramEnd"/>
+      <w:r>
+        <w:rPr>
+          <w:rFonts w:ascii="Times New Roman" w:hAnsi="Times New Roman"/>
+          <w:sz w:val="24"/>
+          <w:szCs w:val="24"/>
+          <w:lang w:val="en-US"/>
+        </w:rPr>
+        <w:t xml:space="preserve"> </w:t>
+      </w:r>
+      <w:proofErr w:type="gramStart"/>
+      <w:r>
+        <w:rPr>
+          <w:rFonts w:ascii="Times New Roman" w:hAnsi="Times New Roman"/>
+          <w:sz w:val="24"/>
+          <w:szCs w:val="24"/>
+          <w:lang w:val="en-US"/>
+        </w:rPr>
+        <w:t>Using CDI to Manage EJB Dependencies.</w:t>
+      </w:r>
+      <w:proofErr w:type="gramEnd"/>
+      <w:r>
+        <w:rPr>
+          <w:rFonts w:ascii="Times New Roman" w:hAnsi="Times New Roman"/>
+          <w:sz w:val="24"/>
+          <w:szCs w:val="24"/>
+          <w:lang w:val="en-US"/>
+        </w:rPr>
+        <w:t xml:space="preserve"> </w:t>
+      </w:r>
+      <w:r>
+        <w:rPr>
+          <w:rFonts w:ascii="Times New Roman" w:hAnsi="Times New Roman"/>
+          <w:sz w:val="24"/>
+          <w:szCs w:val="24"/>
+        </w:rPr>
+        <w:t>Disponível em: &lt;</w:t>
+      </w:r>
+      <w:r>
+        <w:rPr>
+          <w:rFonts w:ascii="Times New Roman" w:hAnsi="Times New Roman"/>
+          <w:sz w:val="24"/>
+          <w:szCs w:val="24"/>
+        </w:rPr>
+        <w:t xml:space="preserve"> http://www.mastertheboss.com/cdi/using-cdi-to-manage-ejb-dependencies</w:t>
+      </w:r>
+      <w:r>
+        <w:rPr>
+          <w:rFonts w:ascii="Times New Roman" w:hAnsi="Times New Roman"/>
+          <w:sz w:val="24"/>
+          <w:szCs w:val="24"/>
+        </w:rPr>
+        <w:t xml:space="preserve">&gt;. Acesso em: </w:t>
+      </w:r>
+      <w:r>
+        <w:rPr>
+          <w:rFonts w:ascii="Times New Roman" w:hAnsi="Times New Roman"/>
+          <w:sz w:val="24"/>
+          <w:szCs w:val="24"/>
+        </w:rPr>
+        <w:t>27</w:t>
+      </w:r>
+      <w:r>
+        <w:rPr>
+          <w:rFonts w:ascii="Times New Roman" w:hAnsi="Times New Roman"/>
+          <w:sz w:val="24"/>
+          <w:szCs w:val="24"/>
+        </w:rPr>
+        <w:t xml:space="preserve"> mai. 2014.</w:t>
+      </w:r>
+    </w:p>
+    <w:p>
+      <w:pPr>
+        <w:spacing w:after="120" w:line="360" w:lineRule="auto"/>
+        <w:rPr>
+          <w:rFonts w:ascii="Times New Roman" w:hAnsi="Times New Roman"/>
+          <w:sz w:val="24"/>
+          <w:szCs w:val="24"/>
+        </w:rPr>
+      </w:pPr>
+      <w:r>
+        <w:rPr>
+          <w:rFonts w:ascii="Times New Roman" w:hAnsi="Times New Roman"/>
+          <w:sz w:val="24"/>
+          <w:szCs w:val="24"/>
+        </w:rPr>
+        <w:t xml:space="preserve">MATHAB RASHEED [site]. </w:t>
+      </w:r>
+      <w:proofErr w:type="spellStart"/>
+      <w:r>
+        <w:rPr>
+          <w:rFonts w:ascii="Times New Roman" w:hAnsi="Times New Roman"/>
+          <w:sz w:val="24"/>
+          <w:szCs w:val="24"/>
+        </w:rPr>
+        <w:t>What</w:t>
+      </w:r>
+      <w:proofErr w:type="spellEnd"/>
+      <w:r>
+        <w:rPr>
+          <w:rFonts w:ascii="Times New Roman" w:hAnsi="Times New Roman"/>
+          <w:sz w:val="24"/>
+          <w:szCs w:val="24"/>
+        </w:rPr>
+        <w:t xml:space="preserve"> is Java Server Faces, </w:t>
+      </w:r>
+      <w:proofErr w:type="spellStart"/>
+      <w:r>
+        <w:rPr>
+          <w:rFonts w:ascii="Times New Roman" w:hAnsi="Times New Roman"/>
+          <w:sz w:val="24"/>
+          <w:szCs w:val="24"/>
+        </w:rPr>
+        <w:t>Jsf</w:t>
+      </w:r>
+      <w:proofErr w:type="spellEnd"/>
+      <w:r>
+        <w:rPr>
+          <w:rFonts w:ascii="Times New Roman" w:hAnsi="Times New Roman"/>
+          <w:sz w:val="24"/>
+          <w:szCs w:val="24"/>
+        </w:rPr>
+        <w:t xml:space="preserve"> </w:t>
+      </w:r>
+      <w:proofErr w:type="spellStart"/>
+      <w:r>
+        <w:rPr>
+          <w:rFonts w:ascii="Times New Roman" w:hAnsi="Times New Roman"/>
+          <w:sz w:val="24"/>
+          <w:szCs w:val="24"/>
+        </w:rPr>
+        <w:t>and</w:t>
+      </w:r>
+      <w:proofErr w:type="spellEnd"/>
+      <w:r>
+        <w:rPr>
+          <w:rFonts w:ascii="Times New Roman" w:hAnsi="Times New Roman"/>
+          <w:sz w:val="24"/>
+          <w:szCs w:val="24"/>
+        </w:rPr>
+        <w:t xml:space="preserve"> </w:t>
+      </w:r>
+      <w:proofErr w:type="spellStart"/>
+      <w:r>
+        <w:rPr>
+          <w:rFonts w:ascii="Times New Roman" w:hAnsi="Times New Roman"/>
+          <w:sz w:val="24"/>
+          <w:szCs w:val="24"/>
+        </w:rPr>
+        <w:t>Primefaces</w:t>
+      </w:r>
+      <w:proofErr w:type="spellEnd"/>
+      <w:r>
+        <w:rPr>
+          <w:rFonts w:ascii="Times New Roman" w:hAnsi="Times New Roman"/>
+          <w:sz w:val="24"/>
+          <w:szCs w:val="24"/>
+        </w:rPr>
+        <w:t xml:space="preserve">. Disponível em: &lt;http://mahtabrasheed.wordpress.com/2013/01/25/what-is-java-server-faces-jsf-and-primefaces/&gt;. Acesso em: </w:t>
+      </w:r>
+      <w:r>
+        <w:rPr>
+          <w:rFonts w:ascii="Times New Roman" w:hAnsi="Times New Roman"/>
+          <w:sz w:val="24"/>
+          <w:szCs w:val="24"/>
+        </w:rPr>
+        <w:t>25</w:t>
+      </w:r>
+      <w:r>
+        <w:rPr>
+          <w:rFonts w:ascii="Times New Roman" w:hAnsi="Times New Roman"/>
+          <w:sz w:val="24"/>
+          <w:szCs w:val="24"/>
+        </w:rPr>
+        <w:t xml:space="preserve"> mai. 2014.</w:t>
+      </w:r>
+    </w:p>
+    <w:p>
+      <w:pPr>
+        <w:spacing w:after="120" w:line="360" w:lineRule="auto"/>
+        <w:rPr>
+          <w:rFonts w:ascii="Times New Roman" w:hAnsi="Times New Roman"/>
+          <w:sz w:val="24"/>
+        </w:rPr>
+      </w:pPr>
+      <w:proofErr w:type="gramStart"/>
+      <w:r>
+        <w:rPr>
+          <w:rFonts w:ascii="Times New Roman" w:hAnsi="Times New Roman"/>
+          <w:sz w:val="24"/>
+        </w:rPr>
+        <w:t>PRIMEFACES[</w:t>
+      </w:r>
+      <w:proofErr w:type="gramEnd"/>
+      <w:r>
+        <w:rPr>
+          <w:rFonts w:ascii="Times New Roman" w:hAnsi="Times New Roman"/>
+          <w:sz w:val="24"/>
+        </w:rPr>
+        <w:t xml:space="preserve">site]. </w:t>
+      </w:r>
+      <w:proofErr w:type="spellStart"/>
+      <w:r>
+        <w:rPr>
+          <w:rFonts w:ascii="Times New Roman" w:hAnsi="Times New Roman"/>
+          <w:b/>
+          <w:sz w:val="24"/>
+        </w:rPr>
+        <w:t>Why</w:t>
+      </w:r>
+      <w:proofErr w:type="spellEnd"/>
+      <w:r>
+        <w:rPr>
+          <w:rFonts w:ascii="Times New Roman" w:hAnsi="Times New Roman"/>
+          <w:b/>
+          <w:sz w:val="24"/>
+        </w:rPr>
+        <w:t xml:space="preserve"> </w:t>
+      </w:r>
+      <w:proofErr w:type="spellStart"/>
+      <w:r>
+        <w:rPr>
+          <w:rFonts w:ascii="Times New Roman" w:hAnsi="Times New Roman"/>
+          <w:b/>
+          <w:sz w:val="24"/>
+        </w:rPr>
+        <w:t>Primefaces</w:t>
+      </w:r>
+      <w:proofErr w:type="spellEnd"/>
+      <w:r>
+        <w:rPr>
+          <w:rFonts w:ascii="Times New Roman" w:hAnsi="Times New Roman"/>
+          <w:sz w:val="24"/>
+        </w:rPr>
+        <w:t xml:space="preserve">. Disponível em http://www.primefaces.org/whyprimefaces.html. Acesso em </w:t>
+      </w:r>
+      <w:proofErr w:type="gramStart"/>
+      <w:r>
+        <w:rPr>
+          <w:rFonts w:ascii="Times New Roman" w:hAnsi="Times New Roman"/>
+          <w:sz w:val="24"/>
+        </w:rPr>
+        <w:t>21 ago</w:t>
+      </w:r>
+      <w:proofErr w:type="gramEnd"/>
+      <w:r>
+        <w:rPr>
+          <w:rFonts w:ascii="Times New Roman" w:hAnsi="Times New Roman"/>
+          <w:sz w:val="24"/>
+        </w:rPr>
+        <w:t xml:space="preserve"> 2013.</w:t>
+      </w:r>
+    </w:p>
+    <w:p>
+      <w:pPr>
+        <w:spacing w:after="120" w:line="360" w:lineRule="auto"/>
+        <w:rPr>
+          <w:rFonts w:ascii="Times New Roman" w:hAnsi="Times New Roman"/>
+          <w:sz w:val="24"/>
+        </w:rPr>
+      </w:pPr>
+      <w:r>
+        <w:rPr>
+          <w:rFonts w:ascii="Times New Roman" w:hAnsi="Times New Roman"/>
+          <w:sz w:val="24"/>
+        </w:rPr>
+        <w:t xml:space="preserve">SILVEIRA, Paulo, SILVEIRA, Guilherme, MOREIRA, Guilherme, STEPPAT, Nico e KUNG, Fábio. </w:t>
+      </w:r>
+      <w:r>
+        <w:rPr>
+          <w:rFonts w:ascii="Times New Roman" w:hAnsi="Times New Roman"/>
+          <w:b/>
+          <w:sz w:val="24"/>
+        </w:rPr>
+        <w:t>Introdução à Arquitetura e Design de Software</w:t>
+      </w:r>
+      <w:r>
+        <w:rPr>
+          <w:rFonts w:ascii="Times New Roman" w:hAnsi="Times New Roman"/>
+          <w:sz w:val="24"/>
+        </w:rPr>
+        <w:t>. 1ª. Ed. Campus, 2011.</w:t>
+      </w:r>
+    </w:p>
+    <w:p>
+      <w:pPr>
+        <w:spacing w:after="120" w:line="360" w:lineRule="auto"/>
+        <w:rPr>
+          <w:rFonts w:ascii="Times New Roman" w:hAnsi="Times New Roman"/>
+          <w:sz w:val="24"/>
+        </w:rPr>
+      </w:pPr>
+      <w:r>
+        <w:rPr>
+          <w:rFonts w:ascii="Times New Roman" w:hAnsi="Times New Roman"/>
+          <w:sz w:val="24"/>
+        </w:rPr>
+        <w:t xml:space="preserve">SOUZA, Thiago </w:t>
+      </w:r>
+      <w:proofErr w:type="spellStart"/>
+      <w:r>
+        <w:rPr>
+          <w:rFonts w:ascii="Times New Roman" w:hAnsi="Times New Roman"/>
+          <w:sz w:val="24"/>
+        </w:rPr>
+        <w:t>Hernanes</w:t>
+      </w:r>
+      <w:proofErr w:type="spellEnd"/>
+      <w:r>
+        <w:rPr>
+          <w:rFonts w:ascii="Times New Roman" w:hAnsi="Times New Roman"/>
+          <w:sz w:val="24"/>
+        </w:rPr>
+        <w:t xml:space="preserve">. </w:t>
+      </w:r>
+      <w:r>
+        <w:rPr>
+          <w:rFonts w:ascii="Times New Roman" w:hAnsi="Times New Roman"/>
+          <w:b/>
+          <w:sz w:val="24"/>
+        </w:rPr>
+        <w:t xml:space="preserve">Java + </w:t>
+      </w:r>
+      <w:proofErr w:type="spellStart"/>
+      <w:r>
+        <w:rPr>
+          <w:rFonts w:ascii="Times New Roman" w:hAnsi="Times New Roman"/>
+          <w:b/>
+          <w:sz w:val="24"/>
+        </w:rPr>
+        <w:t>Primefaces</w:t>
+      </w:r>
+      <w:proofErr w:type="spellEnd"/>
+      <w:r>
+        <w:rPr>
+          <w:rFonts w:ascii="Times New Roman" w:hAnsi="Times New Roman"/>
+          <w:b/>
+          <w:sz w:val="24"/>
+        </w:rPr>
+        <w:t xml:space="preserve"> + </w:t>
+      </w:r>
+      <w:proofErr w:type="spellStart"/>
+      <w:proofErr w:type="gramStart"/>
+      <w:r>
+        <w:rPr>
+          <w:rFonts w:ascii="Times New Roman" w:hAnsi="Times New Roman"/>
+          <w:b/>
+          <w:sz w:val="24"/>
+        </w:rPr>
+        <w:t>IReport</w:t>
+      </w:r>
+      <w:proofErr w:type="spellEnd"/>
+      <w:proofErr w:type="gramEnd"/>
+      <w:r>
+        <w:rPr>
+          <w:rFonts w:ascii="Times New Roman" w:hAnsi="Times New Roman"/>
+          <w:b/>
+          <w:sz w:val="24"/>
+        </w:rPr>
+        <w:t xml:space="preserve">. Desenvolvendo um </w:t>
+      </w:r>
+      <w:proofErr w:type="spellStart"/>
+      <w:r>
+        <w:rPr>
+          <w:rFonts w:ascii="Times New Roman" w:hAnsi="Times New Roman"/>
+          <w:b/>
+          <w:sz w:val="24"/>
+        </w:rPr>
+        <w:t>Crud</w:t>
+      </w:r>
+      <w:proofErr w:type="spellEnd"/>
+      <w:r>
+        <w:rPr>
+          <w:rFonts w:ascii="Times New Roman" w:hAnsi="Times New Roman"/>
+          <w:b/>
+          <w:sz w:val="24"/>
+        </w:rPr>
+        <w:t xml:space="preserve"> para Web</w:t>
+      </w:r>
+      <w:r>
+        <w:rPr>
+          <w:rFonts w:ascii="Times New Roman" w:hAnsi="Times New Roman"/>
+          <w:sz w:val="24"/>
+        </w:rPr>
+        <w:t>. 1ª. Ed. Ciência Moderna, 2013.</w:t>
+      </w:r>
+    </w:p>
+    <w:p>
+      <w:pPr>
+        <w:spacing w:after="120" w:line="360" w:lineRule="auto"/>
+        <w:rPr>
+          <w:rFonts w:ascii="Times New Roman" w:hAnsi="Times New Roman"/>
+          <w:sz w:val="24"/>
+          <w:szCs w:val="24"/>
+        </w:rPr>
+      </w:pPr>
+      <w:r>
+        <w:rPr>
+          <w:rFonts w:ascii="Times New Roman" w:hAnsi="Times New Roman"/>
+          <w:sz w:val="24"/>
+          <w:szCs w:val="24"/>
+          <w:lang w:val="en-US"/>
+        </w:rPr>
+        <w:t xml:space="preserve">VMWARE EDUCATION [site]. Hibernate With Spring Training. </w:t>
+      </w:r>
+      <w:r>
+        <w:rPr>
+          <w:rFonts w:ascii="Times New Roman" w:hAnsi="Times New Roman"/>
+          <w:sz w:val="24"/>
+          <w:szCs w:val="24"/>
+        </w:rPr>
+        <w:t>Disponível em: &lt;</w:t>
+      </w:r>
+      <w:r>
+        <w:rPr>
+          <w:rFonts w:ascii="Times New Roman" w:hAnsi="Times New Roman"/>
+          <w:sz w:val="24"/>
+          <w:szCs w:val="24"/>
+        </w:rPr>
+        <w:t xml:space="preserve"> http://www.yaw.com.br/open/projetos/cdi-jsf-ejb3/</w:t>
+      </w:r>
+      <w:r>
+        <w:rPr>
+          <w:rFonts w:ascii="Times New Roman" w:hAnsi="Times New Roman"/>
+          <w:sz w:val="24"/>
+          <w:szCs w:val="24"/>
+        </w:rPr>
+        <w:t xml:space="preserve">&gt;. Acesso em: </w:t>
+      </w:r>
+      <w:r>
+        <w:rPr>
+          <w:rFonts w:ascii="Times New Roman" w:hAnsi="Times New Roman"/>
+          <w:sz w:val="24"/>
+          <w:szCs w:val="24"/>
+        </w:rPr>
+        <w:t>30</w:t>
+      </w:r>
+      <w:r>
+        <w:rPr>
+          <w:rFonts w:ascii="Times New Roman" w:hAnsi="Times New Roman"/>
+          <w:sz w:val="24"/>
+          <w:szCs w:val="24"/>
+        </w:rPr>
+        <w:t xml:space="preserve"> mai. 2014.</w:t>
+      </w:r>
+    </w:p>
+    <w:p>
+      <w:pPr>
+        <w:spacing w:after="120" w:line="360" w:lineRule="auto"/>
+        <w:rPr>
+          <w:rFonts w:ascii="Times New Roman" w:hAnsi="Times New Roman"/>
+          <w:sz w:val="24"/>
+          <w:szCs w:val="24"/>
+        </w:rPr>
+      </w:pPr>
+      <w:r>
+        <w:rPr>
+          <w:rFonts w:ascii="Times New Roman" w:hAnsi="Times New Roman"/>
+          <w:sz w:val="24"/>
+          <w:szCs w:val="24"/>
+          <w:lang w:val="en-US"/>
+        </w:rPr>
+        <w:t xml:space="preserve">YAW TECNOLOGIA [site]. Aplicação Web com CDI, JSF e EJB3. </w:t>
+      </w:r>
+      <w:r>
+        <w:rPr>
+          <w:rFonts w:ascii="Times New Roman" w:hAnsi="Times New Roman"/>
+          <w:sz w:val="24"/>
+          <w:szCs w:val="24"/>
+        </w:rPr>
+        <w:t xml:space="preserve">Disponível em: &lt; </w:t>
+      </w:r>
+      <w:proofErr w:type="gramStart"/>
+      <w:r>
+        <w:rPr>
+          <w:rFonts w:ascii="Times New Roman" w:hAnsi="Times New Roman"/>
+          <w:sz w:val="24"/>
+          <w:szCs w:val="24"/>
+        </w:rPr>
+        <w:t>http://docs.spring.io/spring-security/site/docs/3.</w:t>
+      </w:r>
+      <w:proofErr w:type="gramEnd"/>
+      <w:r>
+        <w:rPr>
+          <w:rFonts w:ascii="Times New Roman" w:hAnsi="Times New Roman"/>
+          <w:sz w:val="24"/>
+          <w:szCs w:val="24"/>
+        </w:rPr>
+        <w:t>0.x/reference/introduction.html</w:t>
+      </w:r>
+      <w:r>
+        <w:rPr>
+          <w:rFonts w:ascii="Times New Roman" w:hAnsi="Times New Roman"/>
+          <w:sz w:val="24"/>
+          <w:szCs w:val="24"/>
+        </w:rPr>
+        <w:t xml:space="preserve">/&gt;. Acesso em: </w:t>
+      </w:r>
+      <w:r>
+        <w:rPr>
+          <w:rFonts w:ascii="Times New Roman" w:hAnsi="Times New Roman"/>
+          <w:sz w:val="24"/>
+          <w:szCs w:val="24"/>
+        </w:rPr>
+        <w:t>26</w:t>
+      </w:r>
+      <w:r>
+        <w:rPr>
+          <w:rFonts w:ascii="Times New Roman" w:hAnsi="Times New Roman"/>
+          <w:sz w:val="24"/>
+          <w:szCs w:val="24"/>
+        </w:rPr>
+        <w:t xml:space="preserve"> mai. 2014.</w:t>
+      </w:r>
+    </w:p>
+    <w:p>
+      <w:pPr>
+        <w:widowControl/>
+        <w:autoSpaceDE w:val="0"/>
+        <w:autoSpaceDN w:val="0"/>
+        <w:adjustRightInd w:val="0"/>
+        <w:spacing w:before="0" w:after="0" w:line="240" w:lineRule="auto"/>
+        <w:ind w:left="0" w:firstLine="0"/>
+        <w:rPr>
+          <w:rFonts w:ascii="Times New Roman" w:hAnsi="Times New Roman"/>
+          <w:sz w:val="24"/>
+          <w:szCs w:val="24"/>
+        </w:rPr>
+      </w:pPr>
+    </w:p>
+    <w:p>
+      <w:pPr>
+        <w:widowControl/>
+        <w:autoSpaceDE w:val="0"/>
+        <w:autoSpaceDN w:val="0"/>
+        <w:adjustRightInd w:val="0"/>
+        <w:spacing w:before="0" w:after="0" w:line="240" w:lineRule="auto"/>
+        <w:ind w:left="0" w:firstLine="0"/>
+        <w:rPr>
+          <w:rFonts w:ascii="Verdana" w:hAnsi="Verdana" w:cs="Arial"/>
+        </w:rPr>
+      </w:pPr>
+    </w:p>
+    <w:bookmarkEnd w:id="0"/>
+    <w:bookmarkEnd w:id="1"/>
+    <w:p>
+      <w:pPr>
+        <w:pStyle w:val="Subtitulo3MobileTraineer"/>
         <w:numPr>
           <w:ilvl w:val="0"/>
-          <w:numId w:val="6"/>
+          <w:numId w:val="0"/>
         </w:numPr>
-        <w:shd w:val="clear" w:color="auto" w:fill="D9D9D9"/>
-        <w:tabs>
-          <w:tab w:val="clear" w:pos="720"/>
-          <w:tab w:val="num" w:pos="0"/>
-        </w:tabs>
-        <w:ind w:left="426" w:hanging="426"/>
+        <w:ind w:left="720"/>
         <w:rPr>
           <w:rFonts w:ascii="Verdana" w:hAnsi="Verdana"/>
-          <w:caps w:val="0"/>
-          <w:sz w:val="28"/>
-          <w:szCs w:val="28"/>
-          <w:shd w:val="clear" w:color="auto" w:fill="CCCCCC"/>
-        </w:rPr>
-      </w:pPr>
-      <w:bookmarkStart w:id="48" w:name="_Toc388352817"/>
-      <w:r>
-        <w:rPr>
-          <w:rFonts w:ascii="Verdana" w:hAnsi="Verdana"/>
-          <w:caps w:val="0"/>
-          <w:sz w:val="28"/>
-          <w:szCs w:val="28"/>
-          <w:shd w:val="clear" w:color="auto" w:fill="CCCCCC"/>
-        </w:rPr>
-        <w:t>Objetivos e Restrições Arquiteturais</w:t>
-      </w:r>
-      <w:bookmarkEnd w:id="48"/>
-    </w:p>
-    <w:p>
-      <w:pPr>
-        <w:pStyle w:val="Corpodetexto"/>
-      </w:pPr>
-    </w:p>
-    <w:p>
-      <w:pPr>
-        <w:rPr>
-          <w:rFonts w:ascii="Verdana" w:hAnsi="Verdana"/>
+          <w:sz w:val="24"/>
         </w:rPr>
       </w:pPr>
     </w:p>
@@ -9424,47 +9334,100 @@
         <w:pStyle w:val="Subtitulo3MobileTraineer"/>
         <w:numPr>
           <w:ilvl w:val="1"/>
-          <w:numId w:val="10"/>
+          <w:numId w:val="8"/>
         </w:numPr>
         <w:rPr>
           <w:rFonts w:ascii="Verdana" w:hAnsi="Verdana"/>
           <w:sz w:val="24"/>
         </w:rPr>
       </w:pPr>
-      <w:bookmarkStart w:id="49" w:name="_Toc388352818"/>
+      <w:bookmarkStart w:id="36" w:name="_Toc388352813"/>
       <w:r>
         <w:rPr>
           <w:rFonts w:ascii="Verdana" w:hAnsi="Verdana"/>
           <w:sz w:val="24"/>
         </w:rPr>
-        <w:t>Requisitos básico</w:t>
-      </w:r>
-      <w:r>
+        <w:t>Domínio</w:t>
+      </w:r>
+      <w:bookmarkEnd w:id="36"/>
+    </w:p>
+    <w:p>
+      <w:pPr>
+        <w:pStyle w:val="Subttulodocaptulo"/>
+        <w:spacing w:line="360" w:lineRule="auto"/>
+        <w:ind w:right="0"/>
         <w:rPr>
           <w:rFonts w:ascii="Verdana" w:hAnsi="Verdana"/>
-          <w:sz w:val="24"/>
-        </w:rPr>
-        <w:t>s</w:t>
-      </w:r>
-      <w:bookmarkEnd w:id="49"/>
+          <w:spacing w:val="-5"/>
+          <w:sz w:val="16"/>
+          <w:szCs w:val="16"/>
+        </w:rPr>
+      </w:pPr>
+      <w:r>
+        <w:rPr>
+          <w:rFonts w:ascii="Verdana" w:hAnsi="Verdana"/>
+          <w:spacing w:val="-5"/>
+          <w:sz w:val="16"/>
+          <w:szCs w:val="16"/>
+        </w:rPr>
+        <w:t>Onde é implementada a regra de negócio?</w:t>
+      </w:r>
     </w:p>
     <w:p>
       <w:pPr>
         <w:pStyle w:val="Corpodetexto"/>
       </w:pPr>
-    </w:p>
-    <w:p>
-      <w:pPr>
-        <w:rPr>
-          <w:rFonts w:ascii="Verdana" w:hAnsi="Verdana"/>
-        </w:rPr>
-      </w:pPr>
-    </w:p>
-    <w:p>
-      <w:pPr>
-        <w:rPr>
-          <w:rFonts w:ascii="Verdana" w:hAnsi="Verdana"/>
-        </w:rPr>
+      <w:r>
+        <w:t xml:space="preserve">Todo sistema é formado por um conjunto de regras de negócio, ou seja, um fluxo lógico que deve ser processado para que tenhamos o resultado desejado. Uma regra de negócio é representada na UML (linguagem de modelagem de sistemas orientada a objetos) através de um caso de uso (modelagem da regra de negócio). Com a análise orientada a objetos a preocupação com a separação real da regra de negócio das demais funcionalidades do sistema é constante e essencial para termos um sistema de baixo acoplamento e de fácil manutenção e extensão. </w:t>
+      </w:r>
+    </w:p>
+    <w:p>
+      <w:pPr>
+        <w:pStyle w:val="Corpodetexto"/>
+      </w:pPr>
+      <w:r>
+        <w:t>Por esse motivo foi criad</w:t>
+      </w:r>
+      <w:r>
+        <w:t>o o elemento chamado controle dentro da camada de domínio</w:t>
+      </w:r>
+      <w:proofErr w:type="gramStart"/>
+      <w:r>
+        <w:t xml:space="preserve"> </w:t>
+      </w:r>
+      <w:r>
+        <w:t xml:space="preserve"> </w:t>
+      </w:r>
+      <w:proofErr w:type="gramEnd"/>
+      <w:r>
+        <w:t xml:space="preserve">na arquitetura. Um </w:t>
+      </w:r>
+      <w:r>
+        <w:t>controlador é responsável pela execução de um ou mais fluxos de execução que são modeladas em um caso de uso, ou seja, podemos dizer que o controlador é em si a implementação da regra de negócio. O mesmo pode ser modularizado, quando existem algumas particularidades dentro da implementação das regras, em classes que chamamos de RN (regras de neg</w:t>
+      </w:r>
+      <w:r>
+        <w:t xml:space="preserve">ócio). O controlador faz uso da </w:t>
+      </w:r>
+      <w:proofErr w:type="spellStart"/>
+      <w:r>
+        <w:t>infraestutura</w:t>
+      </w:r>
+      <w:proofErr w:type="spellEnd"/>
+      <w:r>
+        <w:t xml:space="preserve"> para obter as informações necessárias para o seu processamento. </w:t>
+      </w:r>
+    </w:p>
+    <w:p>
+      <w:pPr>
+        <w:pStyle w:val="Corpodetexto"/>
+      </w:pPr>
+      <w:r>
+        <w:t>Com isso temos para cada caso de uso existente no sistema um controlador responsável por implementá-lo, assim temos um controle transacional muito mais robusto (por caso de uso ou pela interação entre eles), por exemplo, cada método dentro do controlador estará sempre sobre o mesmo contexto transacional.</w:t>
+      </w:r>
+    </w:p>
+    <w:p>
+      <w:pPr>
+        <w:pStyle w:val="Corpodetexto"/>
       </w:pPr>
     </w:p>
     <w:p>
@@ -9472,78 +9435,188 @@
         <w:pStyle w:val="Subtitulo3MobileTraineer"/>
         <w:numPr>
           <w:ilvl w:val="1"/>
-          <w:numId w:val="10"/>
+          <w:numId w:val="8"/>
         </w:numPr>
         <w:rPr>
           <w:rFonts w:ascii="Verdana" w:hAnsi="Verdana"/>
           <w:sz w:val="24"/>
         </w:rPr>
       </w:pPr>
-      <w:bookmarkStart w:id="50" w:name="_Toc388352819"/>
+      <w:bookmarkStart w:id="37" w:name="_Toc388352814"/>
       <w:r>
         <w:rPr>
           <w:rFonts w:ascii="Verdana" w:hAnsi="Verdana"/>
           <w:sz w:val="24"/>
         </w:rPr>
-        <w:t>Estratégias de implementação</w:t>
-      </w:r>
-      <w:bookmarkEnd w:id="50"/>
-    </w:p>
-    <w:p>
-      <w:pPr>
-        <w:ind w:left="360"/>
+        <w:t>Visão</w:t>
+      </w:r>
+      <w:bookmarkEnd w:id="37"/>
+    </w:p>
+    <w:p>
+      <w:pPr>
+        <w:pStyle w:val="Subttulodocaptulo"/>
+        <w:spacing w:line="360" w:lineRule="auto"/>
+        <w:ind w:right="0"/>
         <w:rPr>
           <w:rFonts w:ascii="Verdana" w:hAnsi="Verdana"/>
-          <w:lang w:val="en-US"/>
-        </w:rPr>
-      </w:pPr>
-    </w:p>
-    <w:p>
-      <w:pPr>
-        <w:ind w:left="360"/>
+          <w:spacing w:val="-5"/>
+          <w:sz w:val="16"/>
+          <w:szCs w:val="16"/>
+        </w:rPr>
+      </w:pPr>
+      <w:r>
         <w:rPr>
           <w:rFonts w:ascii="Verdana" w:hAnsi="Verdana"/>
-        </w:rPr>
-      </w:pPr>
-    </w:p>
-    <w:p>
-      <w:pPr>
-        <w:ind w:left="360"/>
-        <w:rPr>
-          <w:rFonts w:ascii="Verdana" w:hAnsi="Verdana"/>
-        </w:rPr>
-      </w:pPr>
-    </w:p>
-    <w:p>
-      <w:pPr>
-        <w:rPr>
-          <w:rFonts w:ascii="Verdana" w:hAnsi="Verdana"/>
-        </w:rPr>
-      </w:pPr>
-    </w:p>
-    <w:p>
-      <w:pPr>
-        <w:ind w:left="360"/>
-        <w:rPr>
-          <w:rFonts w:ascii="Verdana" w:hAnsi="Verdana"/>
-        </w:rPr>
-      </w:pPr>
-    </w:p>
-    <w:p>
-      <w:pPr>
-        <w:ind w:left="360"/>
-        <w:rPr>
-          <w:rFonts w:ascii="Verdana" w:hAnsi="Verdana"/>
-        </w:rPr>
-      </w:pPr>
+          <w:spacing w:val="-5"/>
+          <w:sz w:val="16"/>
+          <w:szCs w:val="16"/>
+        </w:rPr>
+        <w:t>Como é dividida? Quais seus principais elementos?</w:t>
+      </w:r>
     </w:p>
     <w:p>
       <w:pPr>
         <w:pStyle w:val="Corpodetexto"/>
       </w:pPr>
+      <w:r>
+        <w:t>Nós já detalhamos bem a camada de regra de negócio e</w:t>
+      </w:r>
+      <w:proofErr w:type="gramStart"/>
+      <w:r>
+        <w:t xml:space="preserve">  </w:t>
+      </w:r>
+      <w:proofErr w:type="gramEnd"/>
+      <w:r>
+        <w:t xml:space="preserve">persistência de dados, agora iremos detalhar a camada de interface com o usuário. Nesse primeiro momento iremos falar sobre interfaces web, como ela foi dividida e </w:t>
+      </w:r>
+      <w:r>
+        <w:t>o que foi envolvido</w:t>
+      </w:r>
+      <w:r>
+        <w:t xml:space="preserve"> na criação da mesma.</w:t>
+      </w:r>
+    </w:p>
+    <w:p>
+      <w:pPr>
+        <w:pStyle w:val="Corpodetexto"/>
+      </w:pPr>
+      <w:r>
+        <w:t xml:space="preserve">O </w:t>
+      </w:r>
+      <w:r>
+        <w:t>GlassFish</w:t>
+      </w:r>
+      <w:r>
+        <w:t xml:space="preserve"> é um servidor de aplicações Java para web. É</w:t>
+      </w:r>
+      <w:proofErr w:type="gramStart"/>
+      <w:r>
+        <w:t xml:space="preserve">  </w:t>
+      </w:r>
+      <w:proofErr w:type="gramEnd"/>
+      <w:r>
+        <w:t xml:space="preserve">oficialmente endossado pela Sun como a Implementação de Referência (RI) para as tecnologias Java </w:t>
+      </w:r>
+      <w:proofErr w:type="spellStart"/>
+      <w:r>
+        <w:t>Servlet</w:t>
+      </w:r>
+      <w:proofErr w:type="spellEnd"/>
+      <w:r>
+        <w:t xml:space="preserve"> e </w:t>
+      </w:r>
+      <w:proofErr w:type="spellStart"/>
+      <w:r>
+        <w:t>JavaServer</w:t>
+      </w:r>
+      <w:proofErr w:type="spellEnd"/>
+      <w:r>
+        <w:t xml:space="preserve"> </w:t>
+      </w:r>
+      <w:r>
+        <w:t>Faces (JSF</w:t>
+      </w:r>
+      <w:r>
+        <w:t xml:space="preserve">). O </w:t>
+      </w:r>
+      <w:r>
+        <w:t xml:space="preserve">GlassFish </w:t>
+      </w:r>
+      <w:r>
+        <w:t>é robusto e eficiente o suficiente para ser utilizado mesmo em um ambiente de produção.</w:t>
+      </w:r>
+    </w:p>
+    <w:p>
+      <w:pPr>
+        <w:pStyle w:val="Corpodetexto"/>
+      </w:pPr>
+      <w:r>
+        <w:lastRenderedPageBreak/>
+        <w:t>P</w:t>
+      </w:r>
+      <w:r>
+        <w:t xml:space="preserve">arte da plataforma corporativa Java Enterprise </w:t>
+      </w:r>
+      <w:proofErr w:type="spellStart"/>
+      <w:r>
+        <w:t>Edition</w:t>
+      </w:r>
+      <w:proofErr w:type="spellEnd"/>
+      <w:r>
+        <w:t xml:space="preserve"> (J2EE ou Java EE) que abrange as tecnologias Servlet e </w:t>
+      </w:r>
+      <w:proofErr w:type="gramStart"/>
+      <w:r>
+        <w:t>JSP,</w:t>
+      </w:r>
+      <w:proofErr w:type="gramEnd"/>
+      <w:r>
+        <w:t>JSF,</w:t>
+      </w:r>
+      <w:r>
+        <w:t xml:space="preserve"> incluindo tecnologias de apoio relacionadas como </w:t>
+      </w:r>
+      <w:proofErr w:type="spellStart"/>
+      <w:r>
+        <w:t>Realms</w:t>
+      </w:r>
+      <w:proofErr w:type="spellEnd"/>
+      <w:r>
+        <w:t xml:space="preserve"> e segurança, JNDI Resources e JDBC </w:t>
+      </w:r>
+      <w:proofErr w:type="spellStart"/>
+      <w:r>
+        <w:t>DataSources</w:t>
+      </w:r>
+      <w:proofErr w:type="spellEnd"/>
+      <w:r>
+        <w:t xml:space="preserve">. </w:t>
+      </w:r>
+    </w:p>
+    <w:p>
+      <w:pPr>
+        <w:pStyle w:val="Corpodetexto"/>
+      </w:pPr>
+      <w:r>
+        <w:t xml:space="preserve">A interface web </w:t>
+      </w:r>
+      <w:r>
+        <w:t>fo</w:t>
+      </w:r>
+      <w:r>
+        <w:t>i desenvolvida utilizando-se JSF</w:t>
+      </w:r>
+      <w:r>
+        <w:t>.</w:t>
+      </w:r>
+    </w:p>
+    <w:p>
+      <w:pPr>
+        <w:pStyle w:val="Corpodetexto"/>
+      </w:pPr>
     </w:p>
     <w:sectPr>
-      <w:footerReference w:type="default" r:id="rId28"/>
+      <w:footerReference w:type="default" r:id="rId22"/>
       <w:pgSz w:w="11907" w:h="16840" w:code="9"/>
       <w:pgMar w:top="1134" w:right="1134" w:bottom="1134" w:left="1134" w:header="720" w:footer="720" w:gutter="0"/>
       <w:cols w:space="720"/>
@@ -9957,7 +10030,7 @@
               <w:color w:val="000080"/>
               <w:lang w:val="en-US"/>
             </w:rPr>
-            <w:t>16</w:t>
+            <w:t>19</w:t>
           </w:r>
           <w:r>
             <w:rPr>
@@ -14149,7 +14222,7 @@
 </file>
 
 <file path=customXml/itemProps1.xml><?xml version="1.0" encoding="utf-8"?>
-<ds:datastoreItem xmlns:ds="http://schemas.openxmlformats.org/officeDocument/2006/customXml" ds:itemID="{959785CC-C521-4CDF-AF53-0E843C38100B}">
+<ds:datastoreItem xmlns:ds="http://schemas.openxmlformats.org/officeDocument/2006/customXml" ds:itemID="{8F9FD029-1119-4956-B9DE-6D49B7906345}">
   <ds:schemaRefs>
     <ds:schemaRef ds:uri="http://schemas.openxmlformats.org/officeDocument/2006/bibliography"/>
   </ds:schemaRefs>

</xml_diff>